<commit_message>
Update Nhóm 1 báo cáo cuối kì .docx
</commit_message>
<xml_diff>
--- a/Nhóm 1 báo cáo cuối kì .docx
+++ b/Nhóm 1 báo cáo cuối kì .docx
@@ -1,6 +1,6 @@
 
 <file path=word/document.xml><?xml version="1.0" encoding="utf-8"?>
-<w:document xmlns:wpc="http://schemas.microsoft.com/office/word/2010/wordprocessingCanvas" xmlns:mc="http://schemas.openxmlformats.org/markup-compatibility/2006" xmlns:o="urn:schemas-microsoft-com:office:office" xmlns:r="http://schemas.openxmlformats.org/officeDocument/2006/relationships" xmlns:m="http://schemas.openxmlformats.org/officeDocument/2006/math" xmlns:v="urn:schemas-microsoft-com:vml" xmlns:wp14="http://schemas.microsoft.com/office/word/2010/wordprocessingDrawing" xmlns:wp="http://schemas.openxmlformats.org/drawingml/2006/wordprocessingDrawing" xmlns:w10="urn:schemas-microsoft-com:office:word" xmlns:w="http://schemas.openxmlformats.org/wordprocessingml/2006/main" xmlns:w14="http://schemas.microsoft.com/office/word/2010/wordml" xmlns:w15="http://schemas.microsoft.com/office/word/2012/wordml" xmlns:wpg="http://schemas.microsoft.com/office/word/2010/wordprocessingGroup" xmlns:wpi="http://schemas.microsoft.com/office/word/2010/wordprocessingInk" xmlns:wne="http://schemas.microsoft.com/office/word/2006/wordml" xmlns:wps="http://schemas.microsoft.com/office/word/2010/wordprocessingShape" mc:Ignorable="w14 w15 wp14">
+<w:document xmlns:wpc="http://schemas.microsoft.com/office/word/2010/wordprocessingCanvas" xmlns:cx="http://schemas.microsoft.com/office/drawing/2014/chartex" xmlns:mc="http://schemas.openxmlformats.org/markup-compatibility/2006" xmlns:o="urn:schemas-microsoft-com:office:office" xmlns:r="http://schemas.openxmlformats.org/officeDocument/2006/relationships" xmlns:m="http://schemas.openxmlformats.org/officeDocument/2006/math" xmlns:v="urn:schemas-microsoft-com:vml" xmlns:wp14="http://schemas.microsoft.com/office/word/2010/wordprocessingDrawing" xmlns:wp="http://schemas.openxmlformats.org/drawingml/2006/wordprocessingDrawing" xmlns:w10="urn:schemas-microsoft-com:office:word" xmlns:w="http://schemas.openxmlformats.org/wordprocessingml/2006/main" xmlns:w14="http://schemas.microsoft.com/office/word/2010/wordml" xmlns:w15="http://schemas.microsoft.com/office/word/2012/wordml" xmlns:w16se="http://schemas.microsoft.com/office/word/2015/wordml/symex" xmlns:wpg="http://schemas.microsoft.com/office/word/2010/wordprocessingGroup" xmlns:wpi="http://schemas.microsoft.com/office/word/2010/wordprocessingInk" xmlns:wne="http://schemas.microsoft.com/office/word/2006/wordml" xmlns:wps="http://schemas.microsoft.com/office/word/2010/wordprocessingShape" mc:Ignorable="w14 w15 w16se wp14">
   <w:body>
     <w:p>
       <w:pPr>
@@ -3510,7 +3510,6 @@
           <w:b/>
           <w:sz w:val="30"/>
         </w:rPr>
-        <w:lastRenderedPageBreak/>
         <w:t xml:space="preserve"> </w:t>
       </w:r>
     </w:p>
@@ -13544,65 +13543,78 @@
           <w:noProof/>
         </w:rPr>
       </w:pPr>
-      <w:fldSimple w:instr=" TOC \h \z \c &quot;hình 3-&quot; ">
-        <w:hyperlink w:anchor="_Toc76151193" w:history="1">
-          <w:r>
-            <w:rPr>
-              <w:rStyle w:val="Hyperlink"/>
-              <w:noProof/>
-            </w:rPr>
-            <w:t>Hình 3- 1: Cơ sở dữ liệu</w:t>
-          </w:r>
-          <w:r>
-            <w:rPr>
-              <w:noProof/>
-              <w:webHidden/>
-            </w:rPr>
-            <w:tab/>
-          </w:r>
-          <w:r>
-            <w:rPr>
-              <w:noProof/>
-              <w:webHidden/>
-            </w:rPr>
-            <w:fldChar w:fldCharType="begin"/>
-          </w:r>
-          <w:r>
-            <w:rPr>
-              <w:noProof/>
-              <w:webHidden/>
-            </w:rPr>
-            <w:instrText xml:space="preserve"> PAGEREF _Toc76151193 \h </w:instrText>
-          </w:r>
-          <w:r>
-            <w:rPr>
-              <w:noProof/>
-              <w:webHidden/>
-            </w:rPr>
-          </w:r>
-          <w:r>
-            <w:rPr>
-              <w:noProof/>
-              <w:webHidden/>
-            </w:rPr>
-            <w:fldChar w:fldCharType="separate"/>
-          </w:r>
-          <w:r>
-            <w:rPr>
-              <w:noProof/>
-              <w:webHidden/>
-            </w:rPr>
-            <w:t>16</w:t>
-          </w:r>
-          <w:r>
-            <w:rPr>
-              <w:noProof/>
-              <w:webHidden/>
-            </w:rPr>
-            <w:fldChar w:fldCharType="end"/>
-          </w:r>
-        </w:hyperlink>
-      </w:fldSimple>
+      <w:r>
+        <w:fldChar w:fldCharType="begin"/>
+      </w:r>
+      <w:r>
+        <w:instrText xml:space="preserve"> TOC \h \z \c "hình 3-" </w:instrText>
+      </w:r>
+      <w:r>
+        <w:fldChar w:fldCharType="separate"/>
+      </w:r>
+      <w:hyperlink w:anchor="_Toc76151193" w:history="1">
+        <w:r>
+          <w:rPr>
+            <w:rStyle w:val="Hyperlink"/>
+            <w:noProof/>
+          </w:rPr>
+          <w:t>Hình 3- 1: Cơ sở dữ liệu</w:t>
+        </w:r>
+        <w:r>
+          <w:rPr>
+            <w:noProof/>
+            <w:webHidden/>
+          </w:rPr>
+          <w:tab/>
+        </w:r>
+        <w:r>
+          <w:rPr>
+            <w:noProof/>
+            <w:webHidden/>
+          </w:rPr>
+          <w:fldChar w:fldCharType="begin"/>
+        </w:r>
+        <w:r>
+          <w:rPr>
+            <w:noProof/>
+            <w:webHidden/>
+          </w:rPr>
+          <w:instrText xml:space="preserve"> PAGEREF _Toc76151193 \h </w:instrText>
+        </w:r>
+        <w:r>
+          <w:rPr>
+            <w:noProof/>
+            <w:webHidden/>
+          </w:rPr>
+        </w:r>
+        <w:r>
+          <w:rPr>
+            <w:noProof/>
+            <w:webHidden/>
+          </w:rPr>
+          <w:fldChar w:fldCharType="separate"/>
+        </w:r>
+        <w:r>
+          <w:rPr>
+            <w:noProof/>
+            <w:webHidden/>
+          </w:rPr>
+          <w:t>16</w:t>
+        </w:r>
+        <w:r>
+          <w:rPr>
+            <w:noProof/>
+            <w:webHidden/>
+          </w:rPr>
+          <w:fldChar w:fldCharType="end"/>
+        </w:r>
+      </w:hyperlink>
+      <w:r>
+        <w:rPr>
+          <w:noProof/>
+        </w:rPr>
+        <w:fldChar w:fldCharType="end"/>
+      </w:r>
       <w:r>
         <w:fldChar w:fldCharType="begin"/>
       </w:r>
@@ -13706,8 +13718,6 @@
         </w:rPr>
         <w:t>3</w:t>
       </w:r>
-      <w:bookmarkStart w:id="6" w:name="_GoBack"/>
-      <w:bookmarkEnd w:id="6"/>
     </w:p>
     <w:p>
       <w:pPr>
@@ -13942,13 +13952,7 @@
         <w:rPr>
           <w:noProof/>
         </w:rPr>
-        <w:t>2</w:t>
-      </w:r>
-      <w:r>
-        <w:rPr>
-          <w:noProof/>
-        </w:rPr>
-        <w:t>7</w:t>
+        <w:t>27</w:t>
       </w:r>
     </w:p>
     <w:p>
@@ -13980,11 +13984,11 @@
       <w:r>
         <w:fldChar w:fldCharType="end"/>
       </w:r>
-      <w:bookmarkStart w:id="7" w:name="_Toc76384244"/>
+      <w:bookmarkStart w:id="6" w:name="_Toc76384244"/>
       <w:r>
         <w:t>danh mục bảng biểu</w:t>
       </w:r>
-      <w:bookmarkEnd w:id="7"/>
+      <w:bookmarkEnd w:id="6"/>
     </w:p>
     <w:p>
       <w:pPr>
@@ -14265,17 +14269,39 @@
     </w:p>
     <w:p>
       <w:pPr>
-        <w:pStyle w:val="Heading1"/>
-        <w:rPr>
-          <w:rFonts w:eastAsia="Arial"/>
-        </w:rPr>
-      </w:pPr>
-      <w:bookmarkStart w:id="8" w:name="_Toc76384245"/>
+        <w:rPr>
+          <w:rFonts w:ascii="Times New Roman" w:eastAsia="Arial" w:hAnsi="Times New Roman" w:cs="Times New Roman"/>
+          <w:b/>
+          <w:bCs/>
+          <w:caps/>
+          <w:spacing w:val="3"/>
+          <w:kern w:val="32"/>
+          <w:sz w:val="32"/>
+          <w:szCs w:val="24"/>
+        </w:rPr>
+      </w:pPr>
+      <w:bookmarkStart w:id="7" w:name="_Toc76384245"/>
       <w:r>
         <w:rPr>
           <w:rFonts w:eastAsia="Arial"/>
           <w:spacing w:val="3"/>
         </w:rPr>
+        <w:br w:type="page"/>
+      </w:r>
+    </w:p>
+    <w:p>
+      <w:pPr>
+        <w:pStyle w:val="Heading1"/>
+        <w:rPr>
+          <w:rFonts w:eastAsia="Arial"/>
+        </w:rPr>
+      </w:pPr>
+      <w:r>
+        <w:rPr>
+          <w:rFonts w:eastAsia="Arial"/>
+          <w:spacing w:val="3"/>
+        </w:rPr>
+        <w:lastRenderedPageBreak/>
         <w:t>D</w:t>
       </w:r>
       <w:r>
@@ -14344,7 +14370,7 @@
         </w:rPr>
         <w:t>T</w:t>
       </w:r>
-      <w:bookmarkEnd w:id="8"/>
+      <w:bookmarkEnd w:id="7"/>
     </w:p>
     <w:p>
       <w:pPr>
@@ -14494,7 +14520,6 @@
           <w:sz w:val="26"/>
           <w:szCs w:val="24"/>
         </w:rPr>
-        <w:lastRenderedPageBreak/>
         <w:t>CSDL</w:t>
       </w:r>
       <w:r>
@@ -15348,49 +15373,49 @@
       <w:pPr>
         <w:pStyle w:val="Heading1"/>
       </w:pPr>
-      <w:bookmarkStart w:id="9" w:name="_Toc76384246"/>
+      <w:bookmarkStart w:id="8" w:name="_Toc76384246"/>
       <w:r>
         <w:lastRenderedPageBreak/>
         <w:t>Lời mở đầu</w:t>
       </w:r>
+      <w:bookmarkEnd w:id="8"/>
+    </w:p>
+    <w:p>
+      <w:pPr>
+        <w:pStyle w:val="Heading2"/>
+      </w:pPr>
+      <w:bookmarkStart w:id="9" w:name="_Toc74990708"/>
+      <w:bookmarkStart w:id="10" w:name="_Toc76384247"/>
+      <w:r>
+        <w:t>1.</w:t>
+      </w:r>
+      <w:r>
+        <w:t xml:space="preserve">Tổng quan về tình </w:t>
+      </w:r>
+      <w:r>
+        <w:t>Hình</w:t>
+      </w:r>
+      <w:r>
+        <w:t xml:space="preserve"> nghiên cứu</w:t>
+      </w:r>
+      <w:bookmarkStart w:id="11" w:name="_Toc74990710"/>
       <w:bookmarkEnd w:id="9"/>
+      <w:bookmarkEnd w:id="10"/>
     </w:p>
     <w:p>
       <w:pPr>
         <w:pStyle w:val="Heading2"/>
       </w:pPr>
-      <w:bookmarkStart w:id="10" w:name="_Toc74990708"/>
-      <w:bookmarkStart w:id="11" w:name="_Toc76384247"/>
-      <w:r>
-        <w:t>1.</w:t>
-      </w:r>
-      <w:r>
-        <w:t xml:space="preserve">Tổng quan về tình </w:t>
-      </w:r>
-      <w:r>
-        <w:t>Hình</w:t>
-      </w:r>
-      <w:r>
-        <w:t xml:space="preserve"> nghiên cứu</w:t>
-      </w:r>
-      <w:bookmarkStart w:id="12" w:name="_Toc74990710"/>
-      <w:bookmarkEnd w:id="10"/>
-      <w:bookmarkEnd w:id="11"/>
-    </w:p>
-    <w:p>
-      <w:pPr>
-        <w:pStyle w:val="Heading2"/>
-      </w:pPr>
-      <w:bookmarkStart w:id="13" w:name="_Toc74990711"/>
+      <w:bookmarkStart w:id="12" w:name="_Toc74990711"/>
       <w:r>
         <w:tab/>
       </w:r>
-      <w:bookmarkStart w:id="14" w:name="_Toc76384248"/>
+      <w:bookmarkStart w:id="13" w:name="_Toc76384248"/>
       <w:r>
         <w:t>Mục tiêu nghiên cứu</w:t>
       </w:r>
+      <w:bookmarkEnd w:id="12"/>
       <w:bookmarkEnd w:id="13"/>
-      <w:bookmarkEnd w:id="14"/>
     </w:p>
     <w:p>
       <w:pPr>
@@ -15480,8 +15505,8 @@
           <w:szCs w:val="24"/>
         </w:rPr>
       </w:pPr>
-      <w:bookmarkStart w:id="15" w:name="_Toc76384249"/>
-      <w:bookmarkEnd w:id="12"/>
+      <w:bookmarkStart w:id="14" w:name="_Toc76384249"/>
+      <w:bookmarkEnd w:id="11"/>
       <w:r>
         <w:rPr>
           <w:rFonts w:cs="Times New Roman"/>
@@ -15489,7 +15514,7 @@
         </w:rPr>
         <w:t>Lý do chọn đề tài</w:t>
       </w:r>
-      <w:bookmarkEnd w:id="15"/>
+      <w:bookmarkEnd w:id="14"/>
     </w:p>
     <w:p>
       <w:pPr>
@@ -15606,11 +15631,11 @@
       <w:r>
         <w:t xml:space="preserve"> </w:t>
       </w:r>
-      <w:bookmarkStart w:id="16" w:name="_Toc76384250"/>
+      <w:bookmarkStart w:id="15" w:name="_Toc76384250"/>
       <w:r>
         <w:t>Đối tượng và khách thể nghiên cứu</w:t>
       </w:r>
-      <w:bookmarkEnd w:id="16"/>
+      <w:bookmarkEnd w:id="15"/>
     </w:p>
     <w:p>
       <w:pPr>
@@ -15625,8 +15650,10 @@
         <w:rPr>
           <w:rFonts w:ascii="Times New Roman" w:hAnsi="Times New Roman" w:cs="Times New Roman"/>
           <w:i/>
-          <w:sz w:val="26"/>
-          <w:szCs w:val="24"/>
+          <w:strike/>
+          <w:sz w:val="26"/>
+          <w:szCs w:val="24"/>
+          <w:highlight w:val="yellow"/>
         </w:rPr>
       </w:pPr>
       <w:r>
@@ -15634,8 +15661,10 @@
           <w:rFonts w:ascii="Times New Roman" w:hAnsi="Times New Roman" w:cs="Times New Roman"/>
           <w:b/>
           <w:i/>
-          <w:sz w:val="26"/>
-          <w:szCs w:val="24"/>
+          <w:strike/>
+          <w:sz w:val="26"/>
+          <w:szCs w:val="24"/>
+          <w:highlight w:val="yellow"/>
         </w:rPr>
         <w:t>Đối tượng nghiên cứu</w:t>
       </w:r>
@@ -15643,8 +15672,10 @@
         <w:rPr>
           <w:rFonts w:ascii="Times New Roman" w:hAnsi="Times New Roman" w:cs="Times New Roman"/>
           <w:i/>
-          <w:sz w:val="26"/>
-          <w:szCs w:val="24"/>
+          <w:strike/>
+          <w:sz w:val="26"/>
+          <w:szCs w:val="24"/>
+          <w:highlight w:val="yellow"/>
         </w:rPr>
         <w:t>: Phần mềm quả</w:t>
       </w:r>
@@ -15652,8 +15683,10 @@
         <w:rPr>
           <w:rFonts w:ascii="Times New Roman" w:hAnsi="Times New Roman" w:cs="Times New Roman"/>
           <w:i/>
-          <w:sz w:val="26"/>
-          <w:szCs w:val="24"/>
+          <w:strike/>
+          <w:sz w:val="26"/>
+          <w:szCs w:val="24"/>
+          <w:highlight w:val="yellow"/>
         </w:rPr>
         <w:t>n lý cửa hàng tạp hóa</w:t>
       </w:r>
@@ -15661,8 +15694,10 @@
         <w:rPr>
           <w:rFonts w:ascii="Times New Roman" w:hAnsi="Times New Roman" w:cs="Times New Roman"/>
           <w:i/>
-          <w:sz w:val="26"/>
-          <w:szCs w:val="24"/>
+          <w:strike/>
+          <w:sz w:val="26"/>
+          <w:szCs w:val="24"/>
+          <w:highlight w:val="yellow"/>
         </w:rPr>
         <w:t>.</w:t>
       </w:r>
@@ -15680,8 +15715,10 @@
         <w:rPr>
           <w:rFonts w:ascii="Times New Roman" w:hAnsi="Times New Roman" w:cs="Times New Roman"/>
           <w:i/>
-          <w:sz w:val="26"/>
-          <w:szCs w:val="24"/>
+          <w:strike/>
+          <w:sz w:val="26"/>
+          <w:szCs w:val="24"/>
+          <w:highlight w:val="yellow"/>
         </w:rPr>
       </w:pPr>
       <w:r>
@@ -15689,8 +15726,10 @@
           <w:rFonts w:ascii="Times New Roman" w:hAnsi="Times New Roman" w:cs="Times New Roman"/>
           <w:b/>
           <w:i/>
-          <w:sz w:val="26"/>
-          <w:szCs w:val="24"/>
+          <w:strike/>
+          <w:sz w:val="26"/>
+          <w:szCs w:val="24"/>
+          <w:highlight w:val="yellow"/>
         </w:rPr>
         <w:t>Cá</w:t>
       </w:r>
@@ -15699,8 +15738,10 @@
           <w:rFonts w:ascii="Times New Roman" w:hAnsi="Times New Roman" w:cs="Times New Roman"/>
           <w:b/>
           <w:i/>
-          <w:sz w:val="26"/>
-          <w:szCs w:val="24"/>
+          <w:strike/>
+          <w:sz w:val="26"/>
+          <w:szCs w:val="24"/>
+          <w:highlight w:val="yellow"/>
         </w:rPr>
         <w:t xml:space="preserve"> thể nghiên cứu:</w:t>
       </w:r>
@@ -15713,31 +15754,39 @@
         <w:jc w:val="both"/>
         <w:rPr>
           <w:rFonts w:ascii="Times New Roman" w:hAnsi="Times New Roman" w:cs="Times New Roman"/>
-          <w:sz w:val="26"/>
-          <w:szCs w:val="24"/>
-        </w:rPr>
-      </w:pPr>
-      <w:r>
-        <w:rPr>
-          <w:rFonts w:ascii="Times New Roman" w:hAnsi="Times New Roman" w:cs="Times New Roman"/>
-          <w:sz w:val="26"/>
-          <w:szCs w:val="24"/>
+          <w:strike/>
+          <w:sz w:val="26"/>
+          <w:szCs w:val="24"/>
+          <w:highlight w:val="yellow"/>
+        </w:rPr>
+      </w:pPr>
+      <w:r>
+        <w:rPr>
+          <w:rFonts w:ascii="Times New Roman" w:hAnsi="Times New Roman" w:cs="Times New Roman"/>
+          <w:strike/>
+          <w:sz w:val="26"/>
+          <w:szCs w:val="24"/>
+          <w:highlight w:val="yellow"/>
         </w:rPr>
         <w:t>-  Những người có nhu cầ</w:t>
       </w:r>
       <w:r>
         <w:rPr>
           <w:rFonts w:ascii="Times New Roman" w:hAnsi="Times New Roman" w:cs="Times New Roman"/>
-          <w:sz w:val="26"/>
-          <w:szCs w:val="24"/>
+          <w:strike/>
+          <w:sz w:val="26"/>
+          <w:szCs w:val="24"/>
+          <w:highlight w:val="yellow"/>
         </w:rPr>
         <w:t>u kinh doanh cửa hàng tạp hóa</w:t>
       </w:r>
       <w:r>
         <w:rPr>
           <w:rFonts w:ascii="Times New Roman" w:hAnsi="Times New Roman" w:cs="Times New Roman"/>
-          <w:sz w:val="26"/>
-          <w:szCs w:val="24"/>
+          <w:strike/>
+          <w:sz w:val="26"/>
+          <w:szCs w:val="24"/>
+          <w:highlight w:val="yellow"/>
         </w:rPr>
         <w:t xml:space="preserve"> cần phần mềm quản lý quán.</w:t>
       </w:r>
@@ -15750,15 +15799,19 @@
         <w:jc w:val="both"/>
         <w:rPr>
           <w:rFonts w:ascii="Times New Roman" w:hAnsi="Times New Roman" w:cs="Times New Roman"/>
-          <w:sz w:val="26"/>
-          <w:szCs w:val="24"/>
-        </w:rPr>
-      </w:pPr>
-      <w:r>
-        <w:rPr>
-          <w:rFonts w:ascii="Times New Roman" w:hAnsi="Times New Roman" w:cs="Times New Roman"/>
-          <w:sz w:val="26"/>
-          <w:szCs w:val="24"/>
+          <w:strike/>
+          <w:sz w:val="26"/>
+          <w:szCs w:val="24"/>
+          <w:highlight w:val="yellow"/>
+        </w:rPr>
+      </w:pPr>
+      <w:r>
+        <w:rPr>
+          <w:rFonts w:ascii="Times New Roman" w:hAnsi="Times New Roman" w:cs="Times New Roman"/>
+          <w:strike/>
+          <w:sz w:val="26"/>
+          <w:szCs w:val="24"/>
+          <w:highlight w:val="yellow"/>
         </w:rPr>
         <w:t>-  Nghiệp vụ bán hàng.</w:t>
       </w:r>
@@ -15771,31 +15824,39 @@
         <w:jc w:val="both"/>
         <w:rPr>
           <w:rFonts w:ascii="Times New Roman" w:hAnsi="Times New Roman" w:cs="Times New Roman"/>
-          <w:sz w:val="26"/>
-          <w:szCs w:val="24"/>
-        </w:rPr>
-      </w:pPr>
-      <w:r>
-        <w:rPr>
-          <w:rFonts w:ascii="Times New Roman" w:hAnsi="Times New Roman" w:cs="Times New Roman"/>
-          <w:sz w:val="26"/>
-          <w:szCs w:val="24"/>
+          <w:strike/>
+          <w:sz w:val="26"/>
+          <w:szCs w:val="24"/>
+          <w:highlight w:val="yellow"/>
+        </w:rPr>
+      </w:pPr>
+      <w:r>
+        <w:rPr>
+          <w:rFonts w:ascii="Times New Roman" w:hAnsi="Times New Roman" w:cs="Times New Roman"/>
+          <w:strike/>
+          <w:sz w:val="26"/>
+          <w:szCs w:val="24"/>
+          <w:highlight w:val="yellow"/>
         </w:rPr>
         <w:t>-  Quy trình hoạt động của mộ</w:t>
       </w:r>
       <w:r>
         <w:rPr>
           <w:rFonts w:ascii="Times New Roman" w:hAnsi="Times New Roman" w:cs="Times New Roman"/>
-          <w:sz w:val="26"/>
-          <w:szCs w:val="24"/>
+          <w:strike/>
+          <w:sz w:val="26"/>
+          <w:szCs w:val="24"/>
+          <w:highlight w:val="yellow"/>
         </w:rPr>
         <w:t>t cửa hàng tạp hóa</w:t>
       </w:r>
       <w:r>
         <w:rPr>
           <w:rFonts w:ascii="Times New Roman" w:hAnsi="Times New Roman" w:cs="Times New Roman"/>
-          <w:sz w:val="26"/>
-          <w:szCs w:val="24"/>
+          <w:strike/>
+          <w:sz w:val="26"/>
+          <w:szCs w:val="24"/>
+          <w:highlight w:val="yellow"/>
         </w:rPr>
         <w:t xml:space="preserve"> thông thường.</w:t>
       </w:r>
@@ -15803,12 +15864,20 @@
     <w:p>
       <w:pPr>
         <w:pStyle w:val="Heading2"/>
-      </w:pPr>
-      <w:bookmarkStart w:id="17" w:name="_Toc76384251"/>
-      <w:r>
+        <w:rPr>
+          <w:strike/>
+          <w:highlight w:val="yellow"/>
+        </w:rPr>
+      </w:pPr>
+      <w:bookmarkStart w:id="16" w:name="_Toc76384251"/>
+      <w:r>
+        <w:rPr>
+          <w:strike/>
+          <w:highlight w:val="yellow"/>
+        </w:rPr>
         <w:t>Phương tiện nghiên cứu</w:t>
       </w:r>
-      <w:bookmarkEnd w:id="17"/>
+      <w:bookmarkEnd w:id="16"/>
     </w:p>
     <w:p>
       <w:pPr>
@@ -15817,15 +15886,19 @@
         <w:jc w:val="both"/>
         <w:rPr>
           <w:rFonts w:ascii="Times New Roman" w:hAnsi="Times New Roman" w:cs="Times New Roman"/>
-          <w:sz w:val="26"/>
-          <w:szCs w:val="24"/>
-        </w:rPr>
-      </w:pPr>
-      <w:r>
-        <w:rPr>
-          <w:rFonts w:ascii="Times New Roman" w:hAnsi="Times New Roman" w:cs="Times New Roman"/>
-          <w:sz w:val="26"/>
-          <w:szCs w:val="24"/>
+          <w:strike/>
+          <w:sz w:val="26"/>
+          <w:szCs w:val="24"/>
+          <w:highlight w:val="yellow"/>
+        </w:rPr>
+      </w:pPr>
+      <w:r>
+        <w:rPr>
+          <w:rFonts w:ascii="Times New Roman" w:hAnsi="Times New Roman" w:cs="Times New Roman"/>
+          <w:strike/>
+          <w:sz w:val="26"/>
+          <w:szCs w:val="24"/>
+          <w:highlight w:val="yellow"/>
         </w:rPr>
         <w:tab/>
         <w:t>-  Nghiên cứu sơ sở lý thuyết và phân tích và thiết kế hệ thống thông tin.</w:t>
@@ -15838,15 +15911,19 @@
         <w:jc w:val="both"/>
         <w:rPr>
           <w:rFonts w:ascii="Times New Roman" w:hAnsi="Times New Roman" w:cs="Times New Roman"/>
-          <w:sz w:val="26"/>
-          <w:szCs w:val="24"/>
-        </w:rPr>
-      </w:pPr>
-      <w:r>
-        <w:rPr>
-          <w:rFonts w:ascii="Times New Roman" w:hAnsi="Times New Roman" w:cs="Times New Roman"/>
-          <w:sz w:val="26"/>
-          <w:szCs w:val="24"/>
+          <w:strike/>
+          <w:sz w:val="26"/>
+          <w:szCs w:val="24"/>
+          <w:highlight w:val="yellow"/>
+        </w:rPr>
+      </w:pPr>
+      <w:r>
+        <w:rPr>
+          <w:rFonts w:ascii="Times New Roman" w:hAnsi="Times New Roman" w:cs="Times New Roman"/>
+          <w:strike/>
+          <w:sz w:val="26"/>
+          <w:szCs w:val="24"/>
+          <w:highlight w:val="yellow"/>
         </w:rPr>
         <w:tab/>
         <w:t>-  Hệ quản trị CSDL và ngôn ngữ lập trình C Sharp (C#).</w:t>
@@ -15859,15 +15936,19 @@
         <w:jc w:val="both"/>
         <w:rPr>
           <w:rFonts w:ascii="Times New Roman" w:hAnsi="Times New Roman" w:cs="Times New Roman"/>
-          <w:sz w:val="26"/>
-          <w:szCs w:val="24"/>
-        </w:rPr>
-      </w:pPr>
-      <w:r>
-        <w:rPr>
-          <w:rFonts w:ascii="Times New Roman" w:hAnsi="Times New Roman" w:cs="Times New Roman"/>
-          <w:sz w:val="26"/>
-          <w:szCs w:val="24"/>
+          <w:strike/>
+          <w:sz w:val="26"/>
+          <w:szCs w:val="24"/>
+          <w:highlight w:val="yellow"/>
+        </w:rPr>
+      </w:pPr>
+      <w:r>
+        <w:rPr>
+          <w:rFonts w:ascii="Times New Roman" w:hAnsi="Times New Roman" w:cs="Times New Roman"/>
+          <w:strike/>
+          <w:sz w:val="26"/>
+          <w:szCs w:val="24"/>
+          <w:highlight w:val="yellow"/>
         </w:rPr>
         <w:lastRenderedPageBreak/>
         <w:tab/>
@@ -15876,16 +15957,20 @@
       <w:r>
         <w:rPr>
           <w:rFonts w:ascii="Times New Roman" w:hAnsi="Times New Roman" w:cs="Times New Roman"/>
-          <w:sz w:val="26"/>
-          <w:szCs w:val="24"/>
+          <w:strike/>
+          <w:sz w:val="26"/>
+          <w:szCs w:val="24"/>
+          <w:highlight w:val="yellow"/>
         </w:rPr>
         <w:t xml:space="preserve"> như Visual Studio 2013</w:t>
       </w:r>
       <w:r>
         <w:rPr>
           <w:rFonts w:ascii="Times New Roman" w:hAnsi="Times New Roman" w:cs="Times New Roman"/>
-          <w:sz w:val="26"/>
-          <w:szCs w:val="24"/>
+          <w:strike/>
+          <w:sz w:val="26"/>
+          <w:szCs w:val="24"/>
+          <w:highlight w:val="yellow"/>
         </w:rPr>
         <w:t xml:space="preserve"> để lập trình, thiết kế giao diện.</w:t>
       </w:r>
@@ -15897,15 +15982,19 @@
         <w:jc w:val="both"/>
         <w:rPr>
           <w:rFonts w:ascii="Times New Roman" w:hAnsi="Times New Roman" w:cs="Times New Roman"/>
-          <w:sz w:val="26"/>
-          <w:szCs w:val="24"/>
-        </w:rPr>
-      </w:pPr>
-      <w:r>
-        <w:rPr>
-          <w:rFonts w:ascii="Times New Roman" w:hAnsi="Times New Roman" w:cs="Times New Roman"/>
-          <w:sz w:val="26"/>
-          <w:szCs w:val="24"/>
+          <w:strike/>
+          <w:sz w:val="26"/>
+          <w:szCs w:val="24"/>
+          <w:highlight w:val="yellow"/>
+        </w:rPr>
+      </w:pPr>
+      <w:r>
+        <w:rPr>
+          <w:rFonts w:ascii="Times New Roman" w:hAnsi="Times New Roman" w:cs="Times New Roman"/>
+          <w:strike/>
+          <w:sz w:val="26"/>
+          <w:szCs w:val="24"/>
+          <w:highlight w:val="yellow"/>
         </w:rPr>
         <w:tab/>
         <w:t>-  Sử dụng hệ quản trị cơ sở dữ liệu SQL Server 2014 để quản trị cơ sở dữ liệu cho đề tài.</w:t>
@@ -15918,36 +16007,71 @@
         <w:jc w:val="both"/>
         <w:rPr>
           <w:rFonts w:ascii="Times New Roman" w:hAnsi="Times New Roman" w:cs="Times New Roman"/>
-          <w:sz w:val="26"/>
-          <w:szCs w:val="24"/>
-        </w:rPr>
-      </w:pPr>
-      <w:r>
-        <w:rPr>
-          <w:rFonts w:ascii="Times New Roman" w:hAnsi="Times New Roman" w:cs="Times New Roman"/>
-          <w:sz w:val="26"/>
-          <w:szCs w:val="24"/>
+          <w:strike/>
+          <w:sz w:val="26"/>
+          <w:szCs w:val="24"/>
+        </w:rPr>
+      </w:pPr>
+      <w:r>
+        <w:rPr>
+          <w:rFonts w:ascii="Times New Roman" w:hAnsi="Times New Roman" w:cs="Times New Roman"/>
+          <w:strike/>
+          <w:sz w:val="26"/>
+          <w:szCs w:val="24"/>
+          <w:highlight w:val="yellow"/>
         </w:rPr>
         <w:tab/>
       </w:r>
       <w:r>
         <w:rPr>
           <w:rFonts w:ascii="Times New Roman" w:hAnsi="Times New Roman" w:cs="Times New Roman"/>
-          <w:sz w:val="26"/>
-          <w:szCs w:val="24"/>
+          <w:strike/>
+          <w:sz w:val="26"/>
+          <w:szCs w:val="24"/>
+          <w:highlight w:val="yellow"/>
         </w:rPr>
         <w:t>- Use-case: StarUML</w:t>
       </w:r>
     </w:p>
     <w:p>
       <w:pPr>
+        <w:spacing w:before="120" w:after="60" w:line="360" w:lineRule="auto"/>
+        <w:contextualSpacing/>
+        <w:jc w:val="both"/>
+        <w:rPr>
+          <w:rFonts w:ascii="Times New Roman" w:hAnsi="Times New Roman" w:cs="Times New Roman"/>
+          <w:color w:val="FF0000"/>
+          <w:sz w:val="26"/>
+          <w:szCs w:val="24"/>
+        </w:rPr>
+      </w:pPr>
+      <w:r>
+        <w:rPr>
+          <w:rFonts w:ascii="Times New Roman" w:hAnsi="Times New Roman" w:cs="Times New Roman"/>
+          <w:color w:val="FF0000"/>
+          <w:sz w:val="26"/>
+          <w:szCs w:val="24"/>
+        </w:rPr>
+        <w:t>Viết lại phần này theo gợi ý trên group FB</w:t>
+      </w:r>
+    </w:p>
+    <w:p>
+      <w:pPr>
         <w:pStyle w:val="Heading2"/>
-      </w:pPr>
-      <w:bookmarkStart w:id="18" w:name="_Toc76384252"/>
-      <w:r>
+        <w:rPr>
+          <w:strike/>
+          <w:highlight w:val="yellow"/>
+        </w:rPr>
+      </w:pPr>
+      <w:bookmarkStart w:id="17" w:name="_Toc76384252"/>
+      <w:r>
+        <w:rPr>
+          <w:strike/>
+          <w:highlight w:val="yellow"/>
+        </w:rPr>
         <w:t>Phương pháp và phạm vi nghiên cứu</w:t>
       </w:r>
-      <w:bookmarkEnd w:id="18"/>
+      <w:bookmarkEnd w:id="17"/>
     </w:p>
     <w:p>
       <w:pPr>
@@ -15964,24 +16088,27 @@
           <w:b/>
           <w:bCs/>
           <w:i/>
+          <w:strike/>
           <w:vanish/>
           <w:sz w:val="26"/>
           <w:szCs w:val="24"/>
-        </w:rPr>
-      </w:pPr>
-      <w:bookmarkStart w:id="19" w:name="_Toc74992137"/>
-      <w:bookmarkStart w:id="20" w:name="_Toc74992178"/>
-      <w:bookmarkStart w:id="21" w:name="_Toc75065262"/>
-      <w:bookmarkStart w:id="22" w:name="_Toc75066575"/>
-      <w:bookmarkStart w:id="23" w:name="_Toc75938297"/>
-      <w:bookmarkStart w:id="24" w:name="_Toc76033724"/>
-      <w:bookmarkStart w:id="25" w:name="_Toc76033779"/>
-      <w:bookmarkStart w:id="26" w:name="_Toc76053515"/>
-      <w:bookmarkStart w:id="27" w:name="_Toc76053577"/>
-      <w:bookmarkStart w:id="28" w:name="_Toc76134798"/>
-      <w:bookmarkStart w:id="29" w:name="_Toc76382878"/>
-      <w:bookmarkStart w:id="30" w:name="_Toc76384067"/>
-      <w:bookmarkStart w:id="31" w:name="_Toc76384253"/>
+          <w:highlight w:val="yellow"/>
+        </w:rPr>
+      </w:pPr>
+      <w:bookmarkStart w:id="18" w:name="_Toc74992137"/>
+      <w:bookmarkStart w:id="19" w:name="_Toc74992178"/>
+      <w:bookmarkStart w:id="20" w:name="_Toc75065262"/>
+      <w:bookmarkStart w:id="21" w:name="_Toc75066575"/>
+      <w:bookmarkStart w:id="22" w:name="_Toc75938297"/>
+      <w:bookmarkStart w:id="23" w:name="_Toc76033724"/>
+      <w:bookmarkStart w:id="24" w:name="_Toc76033779"/>
+      <w:bookmarkStart w:id="25" w:name="_Toc76053515"/>
+      <w:bookmarkStart w:id="26" w:name="_Toc76053577"/>
+      <w:bookmarkStart w:id="27" w:name="_Toc76134798"/>
+      <w:bookmarkStart w:id="28" w:name="_Toc76382878"/>
+      <w:bookmarkStart w:id="29" w:name="_Toc76384067"/>
+      <w:bookmarkStart w:id="30" w:name="_Toc76384253"/>
+      <w:bookmarkEnd w:id="18"/>
       <w:bookmarkEnd w:id="19"/>
       <w:bookmarkEnd w:id="20"/>
       <w:bookmarkEnd w:id="21"/>
@@ -15994,7 +16121,6 @@
       <w:bookmarkEnd w:id="28"/>
       <w:bookmarkEnd w:id="29"/>
       <w:bookmarkEnd w:id="30"/>
-      <w:bookmarkEnd w:id="31"/>
     </w:p>
     <w:p>
       <w:pPr>
@@ -16011,23 +16137,25 @@
           <w:b/>
           <w:bCs/>
           <w:i/>
+          <w:strike/>
           <w:vanish/>
           <w:sz w:val="26"/>
           <w:szCs w:val="24"/>
-        </w:rPr>
-      </w:pPr>
-      <w:bookmarkStart w:id="32" w:name="_Toc76053516"/>
-      <w:bookmarkStart w:id="33" w:name="_Toc76053578"/>
-      <w:bookmarkStart w:id="34" w:name="_Toc76134799"/>
-      <w:bookmarkStart w:id="35" w:name="_Toc76382879"/>
-      <w:bookmarkStart w:id="36" w:name="_Toc76384068"/>
-      <w:bookmarkStart w:id="37" w:name="_Toc76384254"/>
+          <w:highlight w:val="yellow"/>
+        </w:rPr>
+      </w:pPr>
+      <w:bookmarkStart w:id="31" w:name="_Toc76053516"/>
+      <w:bookmarkStart w:id="32" w:name="_Toc76053578"/>
+      <w:bookmarkStart w:id="33" w:name="_Toc76134799"/>
+      <w:bookmarkStart w:id="34" w:name="_Toc76382879"/>
+      <w:bookmarkStart w:id="35" w:name="_Toc76384068"/>
+      <w:bookmarkStart w:id="36" w:name="_Toc76384254"/>
+      <w:bookmarkEnd w:id="31"/>
       <w:bookmarkEnd w:id="32"/>
       <w:bookmarkEnd w:id="33"/>
       <w:bookmarkEnd w:id="34"/>
       <w:bookmarkEnd w:id="35"/>
       <w:bookmarkEnd w:id="36"/>
-      <w:bookmarkEnd w:id="37"/>
     </w:p>
     <w:p>
       <w:pPr>
@@ -16044,23 +16172,25 @@
           <w:b/>
           <w:bCs/>
           <w:i/>
+          <w:strike/>
           <w:vanish/>
           <w:sz w:val="26"/>
           <w:szCs w:val="24"/>
-        </w:rPr>
-      </w:pPr>
-      <w:bookmarkStart w:id="38" w:name="_Toc76053517"/>
-      <w:bookmarkStart w:id="39" w:name="_Toc76053579"/>
-      <w:bookmarkStart w:id="40" w:name="_Toc76134800"/>
-      <w:bookmarkStart w:id="41" w:name="_Toc76382880"/>
-      <w:bookmarkStart w:id="42" w:name="_Toc76384069"/>
-      <w:bookmarkStart w:id="43" w:name="_Toc76384255"/>
+          <w:highlight w:val="yellow"/>
+        </w:rPr>
+      </w:pPr>
+      <w:bookmarkStart w:id="37" w:name="_Toc76053517"/>
+      <w:bookmarkStart w:id="38" w:name="_Toc76053579"/>
+      <w:bookmarkStart w:id="39" w:name="_Toc76134800"/>
+      <w:bookmarkStart w:id="40" w:name="_Toc76382880"/>
+      <w:bookmarkStart w:id="41" w:name="_Toc76384069"/>
+      <w:bookmarkStart w:id="42" w:name="_Toc76384255"/>
+      <w:bookmarkEnd w:id="37"/>
       <w:bookmarkEnd w:id="38"/>
       <w:bookmarkEnd w:id="39"/>
       <w:bookmarkEnd w:id="40"/>
       <w:bookmarkEnd w:id="41"/>
       <w:bookmarkEnd w:id="42"/>
-      <w:bookmarkEnd w:id="43"/>
     </w:p>
     <w:p>
       <w:pPr>
@@ -16077,23 +16207,25 @@
           <w:b/>
           <w:bCs/>
           <w:i/>
+          <w:strike/>
           <w:vanish/>
           <w:sz w:val="26"/>
           <w:szCs w:val="24"/>
-        </w:rPr>
-      </w:pPr>
-      <w:bookmarkStart w:id="44" w:name="_Toc76053518"/>
-      <w:bookmarkStart w:id="45" w:name="_Toc76053580"/>
-      <w:bookmarkStart w:id="46" w:name="_Toc76134801"/>
-      <w:bookmarkStart w:id="47" w:name="_Toc76382881"/>
-      <w:bookmarkStart w:id="48" w:name="_Toc76384070"/>
-      <w:bookmarkStart w:id="49" w:name="_Toc76384256"/>
+          <w:highlight w:val="yellow"/>
+        </w:rPr>
+      </w:pPr>
+      <w:bookmarkStart w:id="43" w:name="_Toc76053518"/>
+      <w:bookmarkStart w:id="44" w:name="_Toc76053580"/>
+      <w:bookmarkStart w:id="45" w:name="_Toc76134801"/>
+      <w:bookmarkStart w:id="46" w:name="_Toc76382881"/>
+      <w:bookmarkStart w:id="47" w:name="_Toc76384070"/>
+      <w:bookmarkStart w:id="48" w:name="_Toc76384256"/>
+      <w:bookmarkEnd w:id="43"/>
       <w:bookmarkEnd w:id="44"/>
       <w:bookmarkEnd w:id="45"/>
       <w:bookmarkEnd w:id="46"/>
       <w:bookmarkEnd w:id="47"/>
       <w:bookmarkEnd w:id="48"/>
-      <w:bookmarkEnd w:id="49"/>
     </w:p>
     <w:p>
       <w:pPr>
@@ -16110,23 +16242,25 @@
           <w:b/>
           <w:bCs/>
           <w:i/>
+          <w:strike/>
           <w:vanish/>
           <w:sz w:val="26"/>
           <w:szCs w:val="24"/>
-        </w:rPr>
-      </w:pPr>
-      <w:bookmarkStart w:id="50" w:name="_Toc76053519"/>
-      <w:bookmarkStart w:id="51" w:name="_Toc76053581"/>
-      <w:bookmarkStart w:id="52" w:name="_Toc76134802"/>
-      <w:bookmarkStart w:id="53" w:name="_Toc76382882"/>
-      <w:bookmarkStart w:id="54" w:name="_Toc76384071"/>
-      <w:bookmarkStart w:id="55" w:name="_Toc76384257"/>
+          <w:highlight w:val="yellow"/>
+        </w:rPr>
+      </w:pPr>
+      <w:bookmarkStart w:id="49" w:name="_Toc76053519"/>
+      <w:bookmarkStart w:id="50" w:name="_Toc76053581"/>
+      <w:bookmarkStart w:id="51" w:name="_Toc76134802"/>
+      <w:bookmarkStart w:id="52" w:name="_Toc76382882"/>
+      <w:bookmarkStart w:id="53" w:name="_Toc76384071"/>
+      <w:bookmarkStart w:id="54" w:name="_Toc76384257"/>
+      <w:bookmarkEnd w:id="49"/>
       <w:bookmarkEnd w:id="50"/>
       <w:bookmarkEnd w:id="51"/>
       <w:bookmarkEnd w:id="52"/>
       <w:bookmarkEnd w:id="53"/>
       <w:bookmarkEnd w:id="54"/>
-      <w:bookmarkEnd w:id="55"/>
     </w:p>
     <w:p>
       <w:pPr>
@@ -16143,23 +16277,25 @@
           <w:b/>
           <w:bCs/>
           <w:i/>
+          <w:strike/>
           <w:vanish/>
           <w:sz w:val="26"/>
           <w:szCs w:val="24"/>
-        </w:rPr>
-      </w:pPr>
-      <w:bookmarkStart w:id="56" w:name="_Toc76053520"/>
-      <w:bookmarkStart w:id="57" w:name="_Toc76053582"/>
-      <w:bookmarkStart w:id="58" w:name="_Toc76134803"/>
-      <w:bookmarkStart w:id="59" w:name="_Toc76382883"/>
-      <w:bookmarkStart w:id="60" w:name="_Toc76384072"/>
-      <w:bookmarkStart w:id="61" w:name="_Toc76384258"/>
+          <w:highlight w:val="yellow"/>
+        </w:rPr>
+      </w:pPr>
+      <w:bookmarkStart w:id="55" w:name="_Toc76053520"/>
+      <w:bookmarkStart w:id="56" w:name="_Toc76053582"/>
+      <w:bookmarkStart w:id="57" w:name="_Toc76134803"/>
+      <w:bookmarkStart w:id="58" w:name="_Toc76382883"/>
+      <w:bookmarkStart w:id="59" w:name="_Toc76384072"/>
+      <w:bookmarkStart w:id="60" w:name="_Toc76384258"/>
+      <w:bookmarkEnd w:id="55"/>
       <w:bookmarkEnd w:id="56"/>
       <w:bookmarkEnd w:id="57"/>
       <w:bookmarkEnd w:id="58"/>
       <w:bookmarkEnd w:id="59"/>
       <w:bookmarkEnd w:id="60"/>
-      <w:bookmarkEnd w:id="61"/>
     </w:p>
     <w:p>
       <w:pPr>
@@ -16176,23 +16312,25 @@
           <w:b/>
           <w:bCs/>
           <w:i/>
+          <w:strike/>
           <w:vanish/>
           <w:sz w:val="26"/>
           <w:szCs w:val="24"/>
-        </w:rPr>
-      </w:pPr>
-      <w:bookmarkStart w:id="62" w:name="_Toc76053521"/>
-      <w:bookmarkStart w:id="63" w:name="_Toc76053583"/>
-      <w:bookmarkStart w:id="64" w:name="_Toc76134804"/>
-      <w:bookmarkStart w:id="65" w:name="_Toc76382884"/>
-      <w:bookmarkStart w:id="66" w:name="_Toc76384073"/>
-      <w:bookmarkStart w:id="67" w:name="_Toc76384259"/>
+          <w:highlight w:val="yellow"/>
+        </w:rPr>
+      </w:pPr>
+      <w:bookmarkStart w:id="61" w:name="_Toc76053521"/>
+      <w:bookmarkStart w:id="62" w:name="_Toc76053583"/>
+      <w:bookmarkStart w:id="63" w:name="_Toc76134804"/>
+      <w:bookmarkStart w:id="64" w:name="_Toc76382884"/>
+      <w:bookmarkStart w:id="65" w:name="_Toc76384073"/>
+      <w:bookmarkStart w:id="66" w:name="_Toc76384259"/>
+      <w:bookmarkEnd w:id="61"/>
       <w:bookmarkEnd w:id="62"/>
       <w:bookmarkEnd w:id="63"/>
       <w:bookmarkEnd w:id="64"/>
       <w:bookmarkEnd w:id="65"/>
       <w:bookmarkEnd w:id="66"/>
-      <w:bookmarkEnd w:id="67"/>
     </w:p>
     <w:p>
       <w:pPr>
@@ -16209,23 +16347,25 @@
           <w:b/>
           <w:bCs/>
           <w:i/>
+          <w:strike/>
           <w:vanish/>
           <w:sz w:val="26"/>
           <w:szCs w:val="24"/>
-        </w:rPr>
-      </w:pPr>
-      <w:bookmarkStart w:id="68" w:name="_Toc76053522"/>
-      <w:bookmarkStart w:id="69" w:name="_Toc76053584"/>
-      <w:bookmarkStart w:id="70" w:name="_Toc76134805"/>
-      <w:bookmarkStart w:id="71" w:name="_Toc76382885"/>
-      <w:bookmarkStart w:id="72" w:name="_Toc76384074"/>
-      <w:bookmarkStart w:id="73" w:name="_Toc76384260"/>
+          <w:highlight w:val="yellow"/>
+        </w:rPr>
+      </w:pPr>
+      <w:bookmarkStart w:id="67" w:name="_Toc76053522"/>
+      <w:bookmarkStart w:id="68" w:name="_Toc76053584"/>
+      <w:bookmarkStart w:id="69" w:name="_Toc76134805"/>
+      <w:bookmarkStart w:id="70" w:name="_Toc76382885"/>
+      <w:bookmarkStart w:id="71" w:name="_Toc76384074"/>
+      <w:bookmarkStart w:id="72" w:name="_Toc76384260"/>
+      <w:bookmarkEnd w:id="67"/>
       <w:bookmarkEnd w:id="68"/>
       <w:bookmarkEnd w:id="69"/>
       <w:bookmarkEnd w:id="70"/>
       <w:bookmarkEnd w:id="71"/>
       <w:bookmarkEnd w:id="72"/>
-      <w:bookmarkEnd w:id="73"/>
     </w:p>
     <w:p>
       <w:pPr>
@@ -16237,22 +16377,28 @@
         <w:ind w:left="432"/>
         <w:rPr>
           <w:rFonts w:cs="Times New Roman"/>
-        </w:rPr>
-      </w:pPr>
-      <w:bookmarkStart w:id="74" w:name="_Toc76384261"/>
+          <w:strike/>
+          <w:highlight w:val="yellow"/>
+        </w:rPr>
+      </w:pPr>
+      <w:bookmarkStart w:id="73" w:name="_Toc76384261"/>
       <w:r>
         <w:rPr>
           <w:rFonts w:cs="Times New Roman"/>
+          <w:strike/>
+          <w:highlight w:val="yellow"/>
         </w:rPr>
         <w:t>1)</w:t>
       </w:r>
       <w:r>
         <w:rPr>
           <w:rFonts w:cs="Times New Roman"/>
+          <w:strike/>
+          <w:highlight w:val="yellow"/>
         </w:rPr>
         <w:t>Phương pháp nghiên cứu</w:t>
       </w:r>
-      <w:bookmarkEnd w:id="74"/>
+      <w:bookmarkEnd w:id="73"/>
     </w:p>
     <w:p>
       <w:pPr>
@@ -16263,16 +16409,20 @@
         <w:rPr>
           <w:rFonts w:ascii="Times New Roman" w:hAnsi="Times New Roman" w:cs="Times New Roman"/>
           <w:i/>
-          <w:sz w:val="26"/>
-          <w:szCs w:val="24"/>
+          <w:strike/>
+          <w:sz w:val="26"/>
+          <w:szCs w:val="24"/>
+          <w:highlight w:val="yellow"/>
         </w:rPr>
       </w:pPr>
       <w:r>
         <w:rPr>
           <w:rFonts w:ascii="Times New Roman" w:hAnsi="Times New Roman" w:cs="Times New Roman"/>
           <w:i/>
-          <w:sz w:val="26"/>
-          <w:szCs w:val="24"/>
+          <w:strike/>
+          <w:sz w:val="26"/>
+          <w:szCs w:val="24"/>
+          <w:highlight w:val="yellow"/>
         </w:rPr>
         <w:t>a)</w:t>
       </w:r>
@@ -16280,8 +16430,10 @@
         <w:rPr>
           <w:rFonts w:ascii="Times New Roman" w:hAnsi="Times New Roman" w:cs="Times New Roman"/>
           <w:i/>
-          <w:sz w:val="26"/>
-          <w:szCs w:val="24"/>
+          <w:strike/>
+          <w:sz w:val="26"/>
+          <w:szCs w:val="24"/>
+          <w:highlight w:val="yellow"/>
         </w:rPr>
         <w:t xml:space="preserve"> </w:t>
       </w:r>
@@ -16290,8 +16442,10 @@
           <w:rFonts w:ascii="Times New Roman" w:hAnsi="Times New Roman" w:cs="Times New Roman"/>
           <w:b/>
           <w:i/>
-          <w:sz w:val="26"/>
-          <w:szCs w:val="24"/>
+          <w:strike/>
+          <w:sz w:val="26"/>
+          <w:szCs w:val="24"/>
+          <w:highlight w:val="yellow"/>
         </w:rPr>
         <w:t>Phương pháp nghiên cứu tài liệu</w:t>
       </w:r>
@@ -16304,16 +16458,20 @@
         <w:rPr>
           <w:rFonts w:ascii="Times New Roman" w:hAnsi="Times New Roman" w:cs="Times New Roman"/>
           <w:i/>
-          <w:sz w:val="26"/>
-          <w:szCs w:val="24"/>
+          <w:strike/>
+          <w:sz w:val="26"/>
+          <w:szCs w:val="24"/>
+          <w:highlight w:val="yellow"/>
         </w:rPr>
       </w:pPr>
       <w:r>
         <w:rPr>
           <w:rFonts w:ascii="Times New Roman" w:hAnsi="Times New Roman" w:cs="Times New Roman"/>
           <w:i/>
-          <w:sz w:val="26"/>
-          <w:szCs w:val="24"/>
+          <w:strike/>
+          <w:sz w:val="26"/>
+          <w:szCs w:val="24"/>
+          <w:highlight w:val="yellow"/>
         </w:rPr>
         <w:tab/>
         <w:t xml:space="preserve">- Tham khảo, nghiên cứu thêm các tài liệu trên các trang web, trang báo, tìm hiểu tình </w:t>
@@ -16322,8 +16480,10 @@
         <w:rPr>
           <w:rFonts w:ascii="Times New Roman" w:hAnsi="Times New Roman" w:cs="Times New Roman"/>
           <w:i/>
-          <w:sz w:val="26"/>
-          <w:szCs w:val="24"/>
+          <w:strike/>
+          <w:sz w:val="26"/>
+          <w:szCs w:val="24"/>
+          <w:highlight w:val="yellow"/>
         </w:rPr>
         <w:t>Hình</w:t>
       </w:r>
@@ -16331,8 +16491,10 @@
         <w:rPr>
           <w:rFonts w:ascii="Times New Roman" w:hAnsi="Times New Roman" w:cs="Times New Roman"/>
           <w:i/>
-          <w:sz w:val="26"/>
-          <w:szCs w:val="24"/>
+          <w:strike/>
+          <w:sz w:val="26"/>
+          <w:szCs w:val="24"/>
+          <w:highlight w:val="yellow"/>
         </w:rPr>
         <w:t xml:space="preserve"> thực trạng của đề tài.</w:t>
       </w:r>
@@ -16345,16 +16507,20 @@
         <w:rPr>
           <w:rFonts w:ascii="Times New Roman" w:hAnsi="Times New Roman" w:cs="Times New Roman"/>
           <w:i/>
-          <w:sz w:val="26"/>
-          <w:szCs w:val="24"/>
+          <w:strike/>
+          <w:sz w:val="26"/>
+          <w:szCs w:val="24"/>
+          <w:highlight w:val="yellow"/>
         </w:rPr>
       </w:pPr>
       <w:r>
         <w:rPr>
           <w:rFonts w:ascii="Times New Roman" w:hAnsi="Times New Roman" w:cs="Times New Roman"/>
           <w:i/>
-          <w:sz w:val="26"/>
-          <w:szCs w:val="24"/>
+          <w:strike/>
+          <w:sz w:val="26"/>
+          <w:szCs w:val="24"/>
+          <w:highlight w:val="yellow"/>
         </w:rPr>
         <w:tab/>
         <w:t>- Tìm xem các đồ án khóa luận tốt nghiệp của các anh chị khóa trước đã làm hoạc tìm hiểu qua sách báo liên quan đến đề tài nghiên cứu.</w:t>
@@ -16369,16 +16535,20 @@
         <w:rPr>
           <w:rFonts w:ascii="Times New Roman" w:hAnsi="Times New Roman" w:cs="Times New Roman"/>
           <w:i/>
-          <w:sz w:val="26"/>
-          <w:szCs w:val="24"/>
+          <w:strike/>
+          <w:sz w:val="26"/>
+          <w:szCs w:val="24"/>
+          <w:highlight w:val="yellow"/>
         </w:rPr>
       </w:pPr>
       <w:r>
         <w:rPr>
           <w:rFonts w:ascii="Times New Roman" w:hAnsi="Times New Roman" w:cs="Times New Roman"/>
           <w:i/>
-          <w:sz w:val="26"/>
-          <w:szCs w:val="24"/>
+          <w:strike/>
+          <w:sz w:val="26"/>
+          <w:szCs w:val="24"/>
+          <w:highlight w:val="yellow"/>
         </w:rPr>
         <w:t xml:space="preserve">b) </w:t>
       </w:r>
@@ -16387,8 +16557,10 @@
           <w:rFonts w:ascii="Times New Roman" w:hAnsi="Times New Roman" w:cs="Times New Roman"/>
           <w:b/>
           <w:i/>
-          <w:sz w:val="26"/>
-          <w:szCs w:val="24"/>
+          <w:strike/>
+          <w:sz w:val="26"/>
+          <w:szCs w:val="24"/>
+          <w:highlight w:val="yellow"/>
         </w:rPr>
         <w:t>Phương pháp nghiên cứu thực tiễn</w:t>
       </w:r>
@@ -16401,16 +16573,20 @@
         <w:rPr>
           <w:rFonts w:ascii="Times New Roman" w:hAnsi="Times New Roman" w:cs="Times New Roman"/>
           <w:i/>
-          <w:sz w:val="26"/>
-          <w:szCs w:val="24"/>
+          <w:strike/>
+          <w:sz w:val="26"/>
+          <w:szCs w:val="24"/>
+          <w:highlight w:val="yellow"/>
         </w:rPr>
       </w:pPr>
       <w:r>
         <w:rPr>
           <w:rFonts w:ascii="Times New Roman" w:hAnsi="Times New Roman" w:cs="Times New Roman"/>
           <w:i/>
-          <w:sz w:val="26"/>
-          <w:szCs w:val="24"/>
+          <w:strike/>
+          <w:sz w:val="26"/>
+          <w:szCs w:val="24"/>
+          <w:highlight w:val="yellow"/>
         </w:rPr>
         <w:tab/>
         <w:t>- Phương pháp quan sát: quan sát việc quản lý của một số</w:t>
@@ -16419,8 +16595,10 @@
         <w:rPr>
           <w:rFonts w:ascii="Times New Roman" w:hAnsi="Times New Roman" w:cs="Times New Roman"/>
           <w:i/>
-          <w:sz w:val="26"/>
-          <w:szCs w:val="24"/>
+          <w:strike/>
+          <w:sz w:val="26"/>
+          <w:szCs w:val="24"/>
+          <w:highlight w:val="yellow"/>
         </w:rPr>
         <w:t xml:space="preserve"> cửa hàng tạp hóa vừa và nhỏ, một số siêu thị mini trên địa bàn</w:t>
       </w:r>
@@ -16428,8 +16606,10 @@
         <w:rPr>
           <w:rFonts w:ascii="Times New Roman" w:hAnsi="Times New Roman" w:cs="Times New Roman"/>
           <w:i/>
-          <w:sz w:val="26"/>
-          <w:szCs w:val="24"/>
+          <w:strike/>
+          <w:sz w:val="26"/>
+          <w:szCs w:val="24"/>
+          <w:highlight w:val="yellow"/>
         </w:rPr>
         <w:t xml:space="preserve"> thành phố Đà Nẵng.</w:t>
       </w:r>
@@ -16442,16 +16622,20 @@
         <w:rPr>
           <w:rFonts w:ascii="Times New Roman" w:hAnsi="Times New Roman" w:cs="Times New Roman"/>
           <w:i/>
-          <w:sz w:val="26"/>
-          <w:szCs w:val="24"/>
+          <w:strike/>
+          <w:sz w:val="26"/>
+          <w:szCs w:val="24"/>
+          <w:highlight w:val="yellow"/>
         </w:rPr>
       </w:pPr>
       <w:r>
         <w:rPr>
           <w:rFonts w:ascii="Times New Roman" w:hAnsi="Times New Roman" w:cs="Times New Roman"/>
           <w:i/>
-          <w:sz w:val="26"/>
-          <w:szCs w:val="24"/>
+          <w:strike/>
+          <w:sz w:val="26"/>
+          <w:szCs w:val="24"/>
+          <w:highlight w:val="yellow"/>
         </w:rPr>
         <w:tab/>
         <w:t>- Phương pháp phỏng vấn: lấy thông tin thực tế từ</w:t>
@@ -16460,8 +16644,10 @@
         <w:rPr>
           <w:rFonts w:ascii="Times New Roman" w:hAnsi="Times New Roman" w:cs="Times New Roman"/>
           <w:i/>
-          <w:sz w:val="26"/>
-          <w:szCs w:val="24"/>
+          <w:strike/>
+          <w:sz w:val="26"/>
+          <w:szCs w:val="24"/>
+          <w:highlight w:val="yellow"/>
         </w:rPr>
         <w:t xml:space="preserve"> chủ cửa hàng</w:t>
       </w:r>
@@ -16469,8 +16655,10 @@
         <w:rPr>
           <w:rFonts w:ascii="Times New Roman" w:hAnsi="Times New Roman" w:cs="Times New Roman"/>
           <w:i/>
-          <w:sz w:val="26"/>
-          <w:szCs w:val="24"/>
+          <w:strike/>
+          <w:sz w:val="26"/>
+          <w:szCs w:val="24"/>
+          <w:highlight w:val="yellow"/>
         </w:rPr>
         <w:t>, nhân viên</w:t>
       </w:r>
@@ -16478,8 +16666,10 @@
         <w:rPr>
           <w:rFonts w:ascii="Times New Roman" w:hAnsi="Times New Roman" w:cs="Times New Roman"/>
           <w:i/>
-          <w:sz w:val="26"/>
-          <w:szCs w:val="24"/>
+          <w:strike/>
+          <w:sz w:val="26"/>
+          <w:szCs w:val="24"/>
+          <w:highlight w:val="yellow"/>
         </w:rPr>
         <w:t xml:space="preserve"> bán hàng</w:t>
       </w:r>
@@ -16487,8 +16677,10 @@
         <w:rPr>
           <w:rFonts w:ascii="Times New Roman" w:hAnsi="Times New Roman" w:cs="Times New Roman"/>
           <w:i/>
-          <w:sz w:val="26"/>
-          <w:szCs w:val="24"/>
+          <w:strike/>
+          <w:sz w:val="26"/>
+          <w:szCs w:val="24"/>
+          <w:highlight w:val="yellow"/>
         </w:rPr>
         <w:t>, khách hàng …v.v..</w:t>
       </w:r>
@@ -16502,16 +16694,20 @@
         <w:rPr>
           <w:rFonts w:ascii="Times New Roman" w:hAnsi="Times New Roman" w:cs="Times New Roman"/>
           <w:i/>
-          <w:sz w:val="26"/>
-          <w:szCs w:val="24"/>
+          <w:strike/>
+          <w:sz w:val="26"/>
+          <w:szCs w:val="24"/>
+          <w:highlight w:val="yellow"/>
         </w:rPr>
       </w:pPr>
       <w:r>
         <w:rPr>
           <w:rFonts w:ascii="Times New Roman" w:hAnsi="Times New Roman" w:cs="Times New Roman"/>
           <w:i/>
-          <w:sz w:val="26"/>
-          <w:szCs w:val="24"/>
+          <w:strike/>
+          <w:sz w:val="26"/>
+          <w:szCs w:val="24"/>
+          <w:highlight w:val="yellow"/>
         </w:rPr>
         <w:t xml:space="preserve">c) </w:t>
       </w:r>
@@ -16520,8 +16716,10 @@
           <w:rFonts w:ascii="Times New Roman" w:hAnsi="Times New Roman" w:cs="Times New Roman"/>
           <w:b/>
           <w:i/>
-          <w:sz w:val="26"/>
-          <w:szCs w:val="24"/>
+          <w:strike/>
+          <w:sz w:val="26"/>
+          <w:szCs w:val="24"/>
+          <w:highlight w:val="yellow"/>
         </w:rPr>
         <w:t>Phương pháp tổng hợp và phân tích số liệu</w:t>
       </w:r>
@@ -16533,15 +16731,19 @@
         <w:jc w:val="both"/>
         <w:rPr>
           <w:rFonts w:ascii="Times New Roman" w:hAnsi="Times New Roman" w:cs="Times New Roman"/>
-          <w:sz w:val="26"/>
-          <w:szCs w:val="24"/>
-        </w:rPr>
-      </w:pPr>
-      <w:r>
-        <w:rPr>
-          <w:rFonts w:ascii="Times New Roman" w:hAnsi="Times New Roman" w:cs="Times New Roman"/>
-          <w:sz w:val="26"/>
-          <w:szCs w:val="24"/>
+          <w:strike/>
+          <w:sz w:val="26"/>
+          <w:szCs w:val="24"/>
+          <w:highlight w:val="yellow"/>
+        </w:rPr>
+      </w:pPr>
+      <w:r>
+        <w:rPr>
+          <w:rFonts w:ascii="Times New Roman" w:hAnsi="Times New Roman" w:cs="Times New Roman"/>
+          <w:strike/>
+          <w:sz w:val="26"/>
+          <w:szCs w:val="24"/>
+          <w:highlight w:val="yellow"/>
         </w:rPr>
         <w:tab/>
         <w:t>- Thu thập thông tin từ việc phỏng vấn</w:t>
@@ -16554,15 +16756,19 @@
         <w:jc w:val="both"/>
         <w:rPr>
           <w:rFonts w:ascii="Times New Roman" w:hAnsi="Times New Roman" w:cs="Times New Roman"/>
-          <w:sz w:val="26"/>
-          <w:szCs w:val="24"/>
-        </w:rPr>
-      </w:pPr>
-      <w:r>
-        <w:rPr>
-          <w:rFonts w:ascii="Times New Roman" w:hAnsi="Times New Roman" w:cs="Times New Roman"/>
-          <w:sz w:val="26"/>
-          <w:szCs w:val="24"/>
+          <w:strike/>
+          <w:sz w:val="26"/>
+          <w:szCs w:val="24"/>
+          <w:highlight w:val="yellow"/>
+        </w:rPr>
+      </w:pPr>
+      <w:r>
+        <w:rPr>
+          <w:rFonts w:ascii="Times New Roman" w:hAnsi="Times New Roman" w:cs="Times New Roman"/>
+          <w:strike/>
+          <w:sz w:val="26"/>
+          <w:szCs w:val="24"/>
+          <w:highlight w:val="yellow"/>
         </w:rPr>
         <w:tab/>
         <w:t>- Thống kê, tổng kết số liệu</w:t>
@@ -16575,15 +16781,18 @@
         <w:jc w:val="both"/>
         <w:rPr>
           <w:rFonts w:ascii="Times New Roman" w:hAnsi="Times New Roman" w:cs="Times New Roman"/>
-          <w:sz w:val="26"/>
-          <w:szCs w:val="24"/>
-        </w:rPr>
-      </w:pPr>
-      <w:r>
-        <w:rPr>
-          <w:rFonts w:ascii="Times New Roman" w:hAnsi="Times New Roman" w:cs="Times New Roman"/>
-          <w:sz w:val="26"/>
-          <w:szCs w:val="24"/>
+          <w:strike/>
+          <w:sz w:val="26"/>
+          <w:szCs w:val="24"/>
+        </w:rPr>
+      </w:pPr>
+      <w:r>
+        <w:rPr>
+          <w:rFonts w:ascii="Times New Roman" w:hAnsi="Times New Roman" w:cs="Times New Roman"/>
+          <w:strike/>
+          <w:sz w:val="26"/>
+          <w:szCs w:val="24"/>
+          <w:highlight w:val="yellow"/>
         </w:rPr>
         <w:tab/>
         <w:t>- Phân tích, đưa ra kết quả và thực hiện</w:t>
@@ -16604,7 +16813,7 @@
           <w:szCs w:val="24"/>
         </w:rPr>
       </w:pPr>
-      <w:bookmarkStart w:id="75" w:name="_Toc76384262"/>
+      <w:bookmarkStart w:id="74" w:name="_Toc76384262"/>
       <w:r>
         <w:rPr>
           <w:rFonts w:cs="Times New Roman"/>
@@ -16621,7 +16830,7 @@
         </w:rPr>
         <w:t xml:space="preserve"> Phạm vi nghiên cứu</w:t>
       </w:r>
-      <w:bookmarkEnd w:id="75"/>
+      <w:bookmarkEnd w:id="74"/>
     </w:p>
     <w:p>
       <w:pPr>
@@ -16630,8 +16839,10 @@
         <w:jc w:val="both"/>
         <w:rPr>
           <w:rFonts w:ascii="Times New Roman" w:hAnsi="Times New Roman" w:cs="Times New Roman"/>
-          <w:sz w:val="26"/>
-          <w:szCs w:val="24"/>
+          <w:strike/>
+          <w:sz w:val="26"/>
+          <w:szCs w:val="24"/>
+          <w:highlight w:val="yellow"/>
         </w:rPr>
       </w:pPr>
       <w:r>
@@ -16645,32 +16856,40 @@
       <w:r>
         <w:rPr>
           <w:rFonts w:ascii="Times New Roman" w:hAnsi="Times New Roman" w:cs="Times New Roman"/>
-          <w:sz w:val="26"/>
-          <w:szCs w:val="24"/>
+          <w:strike/>
+          <w:sz w:val="26"/>
+          <w:szCs w:val="24"/>
+          <w:highlight w:val="yellow"/>
         </w:rPr>
         <w:t>- P</w:t>
       </w:r>
       <w:r>
         <w:rPr>
           <w:rFonts w:ascii="Times New Roman" w:hAnsi="Times New Roman" w:cs="Times New Roman"/>
-          <w:sz w:val="26"/>
-          <w:szCs w:val="24"/>
+          <w:strike/>
+          <w:sz w:val="26"/>
+          <w:szCs w:val="24"/>
+          <w:highlight w:val="yellow"/>
         </w:rPr>
         <w:t>hần mềm được sử dụng với phạm vi là mộ</w:t>
       </w:r>
       <w:r>
         <w:rPr>
           <w:rFonts w:ascii="Times New Roman" w:hAnsi="Times New Roman" w:cs="Times New Roman"/>
-          <w:sz w:val="26"/>
-          <w:szCs w:val="24"/>
+          <w:strike/>
+          <w:sz w:val="26"/>
+          <w:szCs w:val="24"/>
+          <w:highlight w:val="yellow"/>
         </w:rPr>
         <w:t>t cửa hàng tạp hóa vừa hoặc nhỏ</w:t>
       </w:r>
       <w:r>
         <w:rPr>
           <w:rFonts w:ascii="Times New Roman" w:hAnsi="Times New Roman" w:cs="Times New Roman"/>
-          <w:sz w:val="26"/>
-          <w:szCs w:val="24"/>
+          <w:strike/>
+          <w:sz w:val="26"/>
+          <w:szCs w:val="24"/>
+          <w:highlight w:val="yellow"/>
         </w:rPr>
         <w:t>.</w:t>
       </w:r>
@@ -16682,15 +16901,19 @@
         <w:jc w:val="both"/>
         <w:rPr>
           <w:rFonts w:ascii="Times New Roman" w:hAnsi="Times New Roman" w:cs="Times New Roman"/>
-          <w:sz w:val="26"/>
-          <w:szCs w:val="24"/>
-        </w:rPr>
-      </w:pPr>
-      <w:r>
-        <w:rPr>
-          <w:rFonts w:ascii="Times New Roman" w:hAnsi="Times New Roman" w:cs="Times New Roman"/>
-          <w:sz w:val="26"/>
-          <w:szCs w:val="24"/>
+          <w:strike/>
+          <w:sz w:val="26"/>
+          <w:szCs w:val="24"/>
+          <w:highlight w:val="yellow"/>
+        </w:rPr>
+      </w:pPr>
+      <w:r>
+        <w:rPr>
+          <w:rFonts w:ascii="Times New Roman" w:hAnsi="Times New Roman" w:cs="Times New Roman"/>
+          <w:strike/>
+          <w:sz w:val="26"/>
+          <w:szCs w:val="24"/>
+          <w:highlight w:val="yellow"/>
         </w:rPr>
         <w:tab/>
         <w:t>- Hệ thống được đáp ứng cho người quản lý</w:t>
@@ -16698,32 +16921,40 @@
       <w:r>
         <w:rPr>
           <w:rFonts w:ascii="Times New Roman" w:hAnsi="Times New Roman" w:cs="Times New Roman"/>
-          <w:sz w:val="26"/>
-          <w:szCs w:val="24"/>
+          <w:strike/>
+          <w:sz w:val="26"/>
+          <w:szCs w:val="24"/>
+          <w:highlight w:val="yellow"/>
         </w:rPr>
         <w:t xml:space="preserve"> cửa hàng</w:t>
       </w:r>
       <w:r>
         <w:rPr>
           <w:rFonts w:ascii="Times New Roman" w:hAnsi="Times New Roman" w:cs="Times New Roman"/>
-          <w:sz w:val="26"/>
-          <w:szCs w:val="24"/>
+          <w:strike/>
+          <w:sz w:val="26"/>
+          <w:szCs w:val="24"/>
+          <w:highlight w:val="yellow"/>
         </w:rPr>
         <w:t>, nhân viên</w:t>
       </w:r>
       <w:r>
         <w:rPr>
           <w:rFonts w:ascii="Times New Roman" w:hAnsi="Times New Roman" w:cs="Times New Roman"/>
-          <w:sz w:val="26"/>
-          <w:szCs w:val="24"/>
+          <w:strike/>
+          <w:sz w:val="26"/>
+          <w:szCs w:val="24"/>
+          <w:highlight w:val="yellow"/>
         </w:rPr>
         <w:t xml:space="preserve"> bán hàng</w:t>
       </w:r>
       <w:r>
         <w:rPr>
           <w:rFonts w:ascii="Times New Roman" w:hAnsi="Times New Roman" w:cs="Times New Roman"/>
-          <w:sz w:val="26"/>
-          <w:szCs w:val="24"/>
+          <w:strike/>
+          <w:sz w:val="26"/>
+          <w:szCs w:val="24"/>
+          <w:highlight w:val="yellow"/>
         </w:rPr>
         <w:t>.</w:t>
       </w:r>
@@ -16731,12 +16962,20 @@
     <w:p>
       <w:pPr>
         <w:pStyle w:val="Heading2"/>
-      </w:pPr>
-      <w:bookmarkStart w:id="76" w:name="_Toc76384263"/>
-      <w:r>
+        <w:rPr>
+          <w:strike/>
+          <w:highlight w:val="yellow"/>
+        </w:rPr>
+      </w:pPr>
+      <w:bookmarkStart w:id="75" w:name="_Toc76384263"/>
+      <w:r>
+        <w:rPr>
+          <w:strike/>
+          <w:highlight w:val="yellow"/>
+        </w:rPr>
         <w:t>Đóng góp của đề tài</w:t>
       </w:r>
-      <w:bookmarkEnd w:id="76"/>
+      <w:bookmarkEnd w:id="75"/>
     </w:p>
     <w:p>
       <w:pPr>
@@ -16745,15 +16984,19 @@
         <w:jc w:val="both"/>
         <w:rPr>
           <w:rFonts w:ascii="Times New Roman" w:hAnsi="Times New Roman" w:cs="Times New Roman"/>
-          <w:sz w:val="26"/>
-          <w:szCs w:val="24"/>
-        </w:rPr>
-      </w:pPr>
-      <w:r>
-        <w:rPr>
-          <w:rFonts w:ascii="Times New Roman" w:hAnsi="Times New Roman" w:cs="Times New Roman"/>
-          <w:sz w:val="26"/>
-          <w:szCs w:val="24"/>
+          <w:strike/>
+          <w:sz w:val="26"/>
+          <w:szCs w:val="24"/>
+          <w:highlight w:val="yellow"/>
+        </w:rPr>
+      </w:pPr>
+      <w:r>
+        <w:rPr>
+          <w:rFonts w:ascii="Times New Roman" w:hAnsi="Times New Roman" w:cs="Times New Roman"/>
+          <w:strike/>
+          <w:sz w:val="26"/>
+          <w:szCs w:val="24"/>
+          <w:highlight w:val="yellow"/>
         </w:rPr>
         <w:tab/>
         <w:t>- Mở ra một hướng đi mới trong việc quản lý mộ</w:t>
@@ -16761,16 +17004,20 @@
       <w:r>
         <w:rPr>
           <w:rFonts w:ascii="Times New Roman" w:hAnsi="Times New Roman" w:cs="Times New Roman"/>
-          <w:sz w:val="26"/>
-          <w:szCs w:val="24"/>
+          <w:strike/>
+          <w:sz w:val="26"/>
+          <w:szCs w:val="24"/>
+          <w:highlight w:val="yellow"/>
         </w:rPr>
         <w:t>t cửa hàng tạp hóa</w:t>
       </w:r>
       <w:r>
         <w:rPr>
           <w:rFonts w:ascii="Times New Roman" w:hAnsi="Times New Roman" w:cs="Times New Roman"/>
-          <w:sz w:val="26"/>
-          <w:szCs w:val="24"/>
+          <w:strike/>
+          <w:sz w:val="26"/>
+          <w:szCs w:val="24"/>
+          <w:highlight w:val="yellow"/>
         </w:rPr>
         <w:t xml:space="preserve"> tiện ích hơn.</w:t>
       </w:r>
@@ -16782,15 +17029,19 @@
         <w:jc w:val="both"/>
         <w:rPr>
           <w:rFonts w:ascii="Times New Roman" w:hAnsi="Times New Roman" w:cs="Times New Roman"/>
-          <w:sz w:val="26"/>
-          <w:szCs w:val="24"/>
-        </w:rPr>
-      </w:pPr>
-      <w:r>
-        <w:rPr>
-          <w:rFonts w:ascii="Times New Roman" w:hAnsi="Times New Roman" w:cs="Times New Roman"/>
-          <w:sz w:val="26"/>
-          <w:szCs w:val="24"/>
+          <w:strike/>
+          <w:sz w:val="26"/>
+          <w:szCs w:val="24"/>
+          <w:highlight w:val="yellow"/>
+        </w:rPr>
+      </w:pPr>
+      <w:r>
+        <w:rPr>
+          <w:rFonts w:ascii="Times New Roman" w:hAnsi="Times New Roman" w:cs="Times New Roman"/>
+          <w:strike/>
+          <w:sz w:val="26"/>
+          <w:szCs w:val="24"/>
+          <w:highlight w:val="yellow"/>
         </w:rPr>
         <w:lastRenderedPageBreak/>
         <w:tab/>
@@ -16799,32 +17050,40 @@
       <w:r>
         <w:rPr>
           <w:rFonts w:ascii="Times New Roman" w:hAnsi="Times New Roman" w:cs="Times New Roman"/>
-          <w:sz w:val="26"/>
-          <w:szCs w:val="24"/>
+          <w:strike/>
+          <w:sz w:val="26"/>
+          <w:szCs w:val="24"/>
+          <w:highlight w:val="yellow"/>
         </w:rPr>
         <w:t>t cửa hàng tạp hóa,</w:t>
       </w:r>
       <w:r>
         <w:rPr>
           <w:rFonts w:ascii="Times New Roman" w:hAnsi="Times New Roman" w:cs="Times New Roman"/>
-          <w:sz w:val="26"/>
-          <w:szCs w:val="24"/>
+          <w:strike/>
+          <w:sz w:val="26"/>
+          <w:szCs w:val="24"/>
+          <w:highlight w:val="yellow"/>
         </w:rPr>
         <w:t xml:space="preserve"> góp phần giúp ích cho việc kinh doanh và quản lý th</w:t>
       </w:r>
       <w:r>
         <w:rPr>
           <w:rFonts w:ascii="Times New Roman" w:hAnsi="Times New Roman" w:cs="Times New Roman"/>
-          <w:sz w:val="26"/>
-          <w:szCs w:val="24"/>
+          <w:strike/>
+          <w:sz w:val="26"/>
+          <w:szCs w:val="24"/>
+          <w:highlight w:val="yellow"/>
         </w:rPr>
         <w:t>u chi, mua bán</w:t>
       </w:r>
       <w:r>
         <w:rPr>
           <w:rFonts w:ascii="Times New Roman" w:hAnsi="Times New Roman" w:cs="Times New Roman"/>
-          <w:sz w:val="26"/>
-          <w:szCs w:val="24"/>
+          <w:strike/>
+          <w:sz w:val="26"/>
+          <w:szCs w:val="24"/>
+          <w:highlight w:val="yellow"/>
         </w:rPr>
         <w:t>, hàng hóa .. một cách nhanh chóng và chính xác hơn.</w:t>
       </w:r>
@@ -16832,12 +17091,20 @@
     <w:p>
       <w:pPr>
         <w:pStyle w:val="Heading2"/>
-      </w:pPr>
-      <w:bookmarkStart w:id="77" w:name="_Toc76384264"/>
-      <w:r>
+        <w:rPr>
+          <w:strike/>
+          <w:highlight w:val="yellow"/>
+        </w:rPr>
+      </w:pPr>
+      <w:bookmarkStart w:id="76" w:name="_Toc76384264"/>
+      <w:r>
+        <w:rPr>
+          <w:strike/>
+          <w:highlight w:val="yellow"/>
+        </w:rPr>
         <w:t>Các giai đoạn thực hiện nghiên cứu</w:t>
       </w:r>
-      <w:bookmarkEnd w:id="77"/>
+      <w:bookmarkEnd w:id="76"/>
     </w:p>
     <w:p>
       <w:pPr>
@@ -16846,15 +17113,19 @@
         <w:jc w:val="both"/>
         <w:rPr>
           <w:rFonts w:ascii="Times New Roman" w:hAnsi="Times New Roman" w:cs="Times New Roman"/>
-          <w:sz w:val="26"/>
-          <w:szCs w:val="24"/>
-        </w:rPr>
-      </w:pPr>
-      <w:r>
-        <w:rPr>
-          <w:rFonts w:ascii="Times New Roman" w:hAnsi="Times New Roman" w:cs="Times New Roman"/>
-          <w:sz w:val="26"/>
-          <w:szCs w:val="24"/>
+          <w:strike/>
+          <w:sz w:val="26"/>
+          <w:szCs w:val="24"/>
+          <w:highlight w:val="yellow"/>
+        </w:rPr>
+      </w:pPr>
+      <w:r>
+        <w:rPr>
+          <w:rFonts w:ascii="Times New Roman" w:hAnsi="Times New Roman" w:cs="Times New Roman"/>
+          <w:strike/>
+          <w:sz w:val="26"/>
+          <w:szCs w:val="24"/>
+          <w:highlight w:val="yellow"/>
         </w:rPr>
         <w:tab/>
       </w:r>
@@ -16862,56 +17133,70 @@
         <w:rPr>
           <w:rFonts w:ascii="Times New Roman" w:hAnsi="Times New Roman" w:cs="Times New Roman"/>
           <w:b/>
-          <w:sz w:val="26"/>
-          <w:szCs w:val="24"/>
+          <w:strike/>
+          <w:sz w:val="26"/>
+          <w:szCs w:val="24"/>
+          <w:highlight w:val="yellow"/>
         </w:rPr>
         <w:t>- Giai đoạn</w:t>
       </w:r>
       <w:r>
         <w:rPr>
           <w:rFonts w:ascii="Times New Roman" w:hAnsi="Times New Roman" w:cs="Times New Roman"/>
-          <w:sz w:val="26"/>
-          <w:szCs w:val="24"/>
+          <w:strike/>
+          <w:sz w:val="26"/>
+          <w:szCs w:val="24"/>
+          <w:highlight w:val="yellow"/>
         </w:rPr>
         <w:t xml:space="preserve"> 1. Thu thập tài liệu: Khảo sát tình </w:t>
       </w:r>
       <w:r>
         <w:rPr>
           <w:rFonts w:ascii="Times New Roman" w:hAnsi="Times New Roman" w:cs="Times New Roman"/>
-          <w:sz w:val="26"/>
-          <w:szCs w:val="24"/>
+          <w:strike/>
+          <w:sz w:val="26"/>
+          <w:szCs w:val="24"/>
+          <w:highlight w:val="yellow"/>
         </w:rPr>
         <w:t>h</w:t>
       </w:r>
       <w:r>
         <w:rPr>
           <w:rFonts w:ascii="Times New Roman" w:hAnsi="Times New Roman" w:cs="Times New Roman"/>
-          <w:sz w:val="26"/>
-          <w:szCs w:val="24"/>
+          <w:strike/>
+          <w:sz w:val="26"/>
+          <w:szCs w:val="24"/>
+          <w:highlight w:val="yellow"/>
         </w:rPr>
         <w:t>ình</w:t>
       </w:r>
       <w:r>
         <w:rPr>
           <w:rFonts w:ascii="Times New Roman" w:hAnsi="Times New Roman" w:cs="Times New Roman"/>
-          <w:sz w:val="26"/>
-          <w:szCs w:val="24"/>
+          <w:strike/>
+          <w:sz w:val="26"/>
+          <w:szCs w:val="24"/>
+          <w:highlight w:val="yellow"/>
         </w:rPr>
         <w:t xml:space="preserve"> thực tiễn, thu thập dữ liệu (nhu cầu, phương pháp quản lý củ</w:t>
       </w:r>
       <w:r>
         <w:rPr>
           <w:rFonts w:ascii="Times New Roman" w:hAnsi="Times New Roman" w:cs="Times New Roman"/>
-          <w:sz w:val="26"/>
-          <w:szCs w:val="24"/>
+          <w:strike/>
+          <w:sz w:val="26"/>
+          <w:szCs w:val="24"/>
+          <w:highlight w:val="yellow"/>
         </w:rPr>
         <w:t>a các cửa hàng tạp hóa, siêu thị mini</w:t>
       </w:r>
       <w:r>
         <w:rPr>
           <w:rFonts w:ascii="Times New Roman" w:hAnsi="Times New Roman" w:cs="Times New Roman"/>
-          <w:sz w:val="26"/>
-          <w:szCs w:val="24"/>
+          <w:strike/>
+          <w:sz w:val="26"/>
+          <w:szCs w:val="24"/>
+          <w:highlight w:val="yellow"/>
         </w:rPr>
         <w:t>, các phần mềm đã được phát hành trong nước, các tài liệu có liên quan …). Tham khảo những phần mềm đang được sử dụng phổ biến. Tìm hiểu các công cụ, ngôn ngữ lập trình, các kiến thức cơ bản liên quan đến đề tài.</w:t>
       </w:r>
@@ -16923,15 +17208,19 @@
         <w:jc w:val="both"/>
         <w:rPr>
           <w:rFonts w:ascii="Times New Roman" w:hAnsi="Times New Roman" w:cs="Times New Roman"/>
-          <w:sz w:val="26"/>
-          <w:szCs w:val="24"/>
-        </w:rPr>
-      </w:pPr>
-      <w:r>
-        <w:rPr>
-          <w:rFonts w:ascii="Times New Roman" w:hAnsi="Times New Roman" w:cs="Times New Roman"/>
-          <w:sz w:val="26"/>
-          <w:szCs w:val="24"/>
+          <w:strike/>
+          <w:sz w:val="26"/>
+          <w:szCs w:val="24"/>
+          <w:highlight w:val="yellow"/>
+        </w:rPr>
+      </w:pPr>
+      <w:r>
+        <w:rPr>
+          <w:rFonts w:ascii="Times New Roman" w:hAnsi="Times New Roman" w:cs="Times New Roman"/>
+          <w:strike/>
+          <w:sz w:val="26"/>
+          <w:szCs w:val="24"/>
+          <w:highlight w:val="yellow"/>
         </w:rPr>
         <w:tab/>
       </w:r>
@@ -16939,48 +17228,60 @@
         <w:rPr>
           <w:rFonts w:ascii="Times New Roman" w:hAnsi="Times New Roman" w:cs="Times New Roman"/>
           <w:b/>
-          <w:sz w:val="26"/>
-          <w:szCs w:val="24"/>
+          <w:strike/>
+          <w:sz w:val="26"/>
+          <w:szCs w:val="24"/>
+          <w:highlight w:val="yellow"/>
         </w:rPr>
         <w:t>- Giai đoạn</w:t>
       </w:r>
       <w:r>
         <w:rPr>
           <w:rFonts w:ascii="Times New Roman" w:hAnsi="Times New Roman" w:cs="Times New Roman"/>
-          <w:sz w:val="26"/>
-          <w:szCs w:val="24"/>
+          <w:strike/>
+          <w:sz w:val="26"/>
+          <w:szCs w:val="24"/>
+          <w:highlight w:val="yellow"/>
         </w:rPr>
         <w:t xml:space="preserve"> 2. Nghiên cứu vấn đề: Đọc hiểu các tài liệu liên quan. Nắm rõ vai trò, chức năng của các công cụ, ngôn ngữ lậ</w:t>
       </w:r>
       <w:r>
         <w:rPr>
           <w:rFonts w:ascii="Times New Roman" w:hAnsi="Times New Roman" w:cs="Times New Roman"/>
-          <w:sz w:val="26"/>
-          <w:szCs w:val="24"/>
+          <w:strike/>
+          <w:sz w:val="26"/>
+          <w:szCs w:val="24"/>
+          <w:highlight w:val="yellow"/>
         </w:rPr>
         <w:t>p trình (Visual Studio 2013</w:t>
       </w:r>
       <w:r>
         <w:rPr>
           <w:rFonts w:ascii="Times New Roman" w:hAnsi="Times New Roman" w:cs="Times New Roman"/>
-          <w:sz w:val="26"/>
-          <w:szCs w:val="24"/>
+          <w:strike/>
+          <w:sz w:val="26"/>
+          <w:szCs w:val="24"/>
+          <w:highlight w:val="yellow"/>
         </w:rPr>
         <w:t xml:space="preserve">, Microsoft SQL Server 2014, ngôn ngữ C#, PowerDesigner). Tìm hiểu các mô </w:t>
       </w:r>
       <w:r>
         <w:rPr>
           <w:rFonts w:ascii="Times New Roman" w:hAnsi="Times New Roman" w:cs="Times New Roman"/>
-          <w:sz w:val="26"/>
-          <w:szCs w:val="24"/>
+          <w:strike/>
+          <w:sz w:val="26"/>
+          <w:szCs w:val="24"/>
+          <w:highlight w:val="yellow"/>
         </w:rPr>
         <w:t>Hình</w:t>
       </w:r>
       <w:r>
         <w:rPr>
           <w:rFonts w:ascii="Times New Roman" w:hAnsi="Times New Roman" w:cs="Times New Roman"/>
-          <w:sz w:val="26"/>
-          <w:szCs w:val="24"/>
+          <w:strike/>
+          <w:sz w:val="26"/>
+          <w:szCs w:val="24"/>
+          <w:highlight w:val="yellow"/>
         </w:rPr>
         <w:t xml:space="preserve"> bán hàng khác, đề ra phương án giải quyết thích hợp.</w:t>
       </w:r>
@@ -16992,15 +17293,19 @@
         <w:jc w:val="both"/>
         <w:rPr>
           <w:rFonts w:ascii="Times New Roman" w:hAnsi="Times New Roman" w:cs="Times New Roman"/>
-          <w:sz w:val="26"/>
-          <w:szCs w:val="24"/>
-        </w:rPr>
-      </w:pPr>
-      <w:r>
-        <w:rPr>
-          <w:rFonts w:ascii="Times New Roman" w:hAnsi="Times New Roman" w:cs="Times New Roman"/>
-          <w:sz w:val="26"/>
-          <w:szCs w:val="24"/>
+          <w:strike/>
+          <w:sz w:val="26"/>
+          <w:szCs w:val="24"/>
+          <w:highlight w:val="yellow"/>
+        </w:rPr>
+      </w:pPr>
+      <w:r>
+        <w:rPr>
+          <w:rFonts w:ascii="Times New Roman" w:hAnsi="Times New Roman" w:cs="Times New Roman"/>
+          <w:strike/>
+          <w:sz w:val="26"/>
+          <w:szCs w:val="24"/>
+          <w:highlight w:val="yellow"/>
         </w:rPr>
         <w:tab/>
       </w:r>
@@ -17008,16 +17313,20 @@
         <w:rPr>
           <w:rFonts w:ascii="Times New Roman" w:hAnsi="Times New Roman" w:cs="Times New Roman"/>
           <w:b/>
-          <w:sz w:val="26"/>
-          <w:szCs w:val="24"/>
+          <w:strike/>
+          <w:sz w:val="26"/>
+          <w:szCs w:val="24"/>
+          <w:highlight w:val="yellow"/>
         </w:rPr>
         <w:t>- Giai đoạn</w:t>
       </w:r>
       <w:r>
         <w:rPr>
           <w:rFonts w:ascii="Times New Roman" w:hAnsi="Times New Roman" w:cs="Times New Roman"/>
-          <w:sz w:val="26"/>
-          <w:szCs w:val="24"/>
+          <w:strike/>
+          <w:sz w:val="26"/>
+          <w:szCs w:val="24"/>
+          <w:highlight w:val="yellow"/>
         </w:rPr>
         <w:t xml:space="preserve"> 3. Xây dựng phần mềm: Dựa vào các kiến thức đã tìm hiểu và các dữ liệu đã phân tích, xây dựng phần mềm dựa vào các công cụ và ngôn ngữ lập trình đã chọn.</w:t>
       </w:r>
@@ -17029,15 +17338,19 @@
         <w:jc w:val="both"/>
         <w:rPr>
           <w:rFonts w:ascii="Times New Roman" w:hAnsi="Times New Roman" w:cs="Times New Roman"/>
-          <w:sz w:val="26"/>
-          <w:szCs w:val="24"/>
-        </w:rPr>
-      </w:pPr>
-      <w:r>
-        <w:rPr>
-          <w:rFonts w:ascii="Times New Roman" w:hAnsi="Times New Roman" w:cs="Times New Roman"/>
-          <w:sz w:val="26"/>
-          <w:szCs w:val="24"/>
+          <w:strike/>
+          <w:sz w:val="26"/>
+          <w:szCs w:val="24"/>
+          <w:highlight w:val="yellow"/>
+        </w:rPr>
+      </w:pPr>
+      <w:r>
+        <w:rPr>
+          <w:rFonts w:ascii="Times New Roman" w:hAnsi="Times New Roman" w:cs="Times New Roman"/>
+          <w:strike/>
+          <w:sz w:val="26"/>
+          <w:szCs w:val="24"/>
+          <w:highlight w:val="yellow"/>
         </w:rPr>
         <w:tab/>
       </w:r>
@@ -17045,16 +17358,20 @@
         <w:rPr>
           <w:rFonts w:ascii="Times New Roman" w:hAnsi="Times New Roman" w:cs="Times New Roman"/>
           <w:b/>
-          <w:sz w:val="26"/>
-          <w:szCs w:val="24"/>
+          <w:strike/>
+          <w:sz w:val="26"/>
+          <w:szCs w:val="24"/>
+          <w:highlight w:val="yellow"/>
         </w:rPr>
         <w:t>- Giai đoạn</w:t>
       </w:r>
       <w:r>
         <w:rPr>
           <w:rFonts w:ascii="Times New Roman" w:hAnsi="Times New Roman" w:cs="Times New Roman"/>
-          <w:sz w:val="26"/>
-          <w:szCs w:val="24"/>
+          <w:strike/>
+          <w:sz w:val="26"/>
+          <w:szCs w:val="24"/>
+          <w:highlight w:val="yellow"/>
         </w:rPr>
         <w:t xml:space="preserve"> 4. Kiểm thử chương trình: Chạy demo, kiểm thử chương trình. Xem xét, đánh giá hiệu quả của từng chức năng. Sửa lỗi và hoàn thiện chương trình.</w:t>
       </w:r>
@@ -17066,15 +17383,19 @@
         <w:jc w:val="both"/>
         <w:rPr>
           <w:rFonts w:ascii="Times New Roman" w:hAnsi="Times New Roman" w:cs="Times New Roman"/>
-          <w:sz w:val="26"/>
-          <w:szCs w:val="24"/>
-        </w:rPr>
-      </w:pPr>
-      <w:r>
-        <w:rPr>
-          <w:rFonts w:ascii="Times New Roman" w:hAnsi="Times New Roman" w:cs="Times New Roman"/>
-          <w:sz w:val="26"/>
-          <w:szCs w:val="24"/>
+          <w:strike/>
+          <w:sz w:val="26"/>
+          <w:szCs w:val="24"/>
+          <w:highlight w:val="yellow"/>
+        </w:rPr>
+      </w:pPr>
+      <w:r>
+        <w:rPr>
+          <w:rFonts w:ascii="Times New Roman" w:hAnsi="Times New Roman" w:cs="Times New Roman"/>
+          <w:strike/>
+          <w:sz w:val="26"/>
+          <w:szCs w:val="24"/>
+          <w:highlight w:val="yellow"/>
         </w:rPr>
         <w:tab/>
       </w:r>
@@ -17082,16 +17403,20 @@
         <w:rPr>
           <w:rFonts w:ascii="Times New Roman" w:hAnsi="Times New Roman" w:cs="Times New Roman"/>
           <w:b/>
-          <w:sz w:val="26"/>
-          <w:szCs w:val="24"/>
+          <w:strike/>
+          <w:sz w:val="26"/>
+          <w:szCs w:val="24"/>
+          <w:highlight w:val="yellow"/>
         </w:rPr>
         <w:t>- Giai đoạn</w:t>
       </w:r>
       <w:r>
         <w:rPr>
           <w:rFonts w:ascii="Times New Roman" w:hAnsi="Times New Roman" w:cs="Times New Roman"/>
-          <w:sz w:val="26"/>
-          <w:szCs w:val="24"/>
+          <w:strike/>
+          <w:sz w:val="26"/>
+          <w:szCs w:val="24"/>
+          <w:highlight w:val="yellow"/>
         </w:rPr>
         <w:t xml:space="preserve"> 5. Kết luận: Tổng kết, viết báo cáo, rút ra kết luận chung cho đề tài.</w:t>
       </w:r>
@@ -17099,12 +17424,20 @@
     <w:p>
       <w:pPr>
         <w:pStyle w:val="Heading2"/>
-      </w:pPr>
-      <w:bookmarkStart w:id="78" w:name="_Toc76384265"/>
-      <w:r>
+        <w:rPr>
+          <w:strike/>
+          <w:highlight w:val="yellow"/>
+        </w:rPr>
+      </w:pPr>
+      <w:bookmarkStart w:id="77" w:name="_Toc76384265"/>
+      <w:r>
+        <w:rPr>
+          <w:strike/>
+          <w:highlight w:val="yellow"/>
+        </w:rPr>
         <w:t>Đặc tả</w:t>
       </w:r>
-      <w:bookmarkEnd w:id="78"/>
+      <w:bookmarkEnd w:id="77"/>
     </w:p>
     <w:p>
       <w:pPr>
@@ -17113,15 +17446,19 @@
         <w:jc w:val="both"/>
         <w:rPr>
           <w:rFonts w:ascii="Times New Roman" w:hAnsi="Times New Roman" w:cs="Times New Roman"/>
-          <w:sz w:val="26"/>
-          <w:szCs w:val="24"/>
-        </w:rPr>
-      </w:pPr>
-      <w:r>
-        <w:rPr>
-          <w:rFonts w:ascii="Times New Roman" w:hAnsi="Times New Roman" w:cs="Times New Roman"/>
-          <w:sz w:val="26"/>
-          <w:szCs w:val="24"/>
+          <w:strike/>
+          <w:sz w:val="26"/>
+          <w:szCs w:val="24"/>
+          <w:highlight w:val="yellow"/>
+        </w:rPr>
+      </w:pPr>
+      <w:r>
+        <w:rPr>
+          <w:rFonts w:ascii="Times New Roman" w:hAnsi="Times New Roman" w:cs="Times New Roman"/>
+          <w:strike/>
+          <w:sz w:val="26"/>
+          <w:szCs w:val="24"/>
+          <w:highlight w:val="yellow"/>
         </w:rPr>
         <w:tab/>
         <w:t xml:space="preserve">Phần mềm quản lý bao gồm các chức năng: </w:t>
@@ -17129,8 +17466,10 @@
       <w:r>
         <w:rPr>
           <w:rFonts w:ascii="Times New Roman" w:hAnsi="Times New Roman" w:cs="Times New Roman"/>
-          <w:sz w:val="26"/>
-          <w:szCs w:val="24"/>
+          <w:strike/>
+          <w:sz w:val="26"/>
+          <w:szCs w:val="24"/>
+          <w:highlight w:val="yellow"/>
         </w:rPr>
         <w:t>hóa đơn, hàng hóa, thống kê doanh thu và thống kê hàng tồn kho.</w:t>
       </w:r>
@@ -17146,40 +17485,50 @@
         <w:jc w:val="both"/>
         <w:rPr>
           <w:rFonts w:ascii="Times New Roman" w:hAnsi="Times New Roman" w:cs="Times New Roman"/>
-          <w:sz w:val="26"/>
-          <w:szCs w:val="24"/>
+          <w:strike/>
+          <w:sz w:val="26"/>
+          <w:szCs w:val="24"/>
+          <w:highlight w:val="yellow"/>
         </w:rPr>
       </w:pPr>
       <w:r>
         <w:rPr>
           <w:rFonts w:ascii="Times New Roman" w:hAnsi="Times New Roman" w:cs="Times New Roman"/>
           <w:b/>
-          <w:sz w:val="26"/>
-          <w:szCs w:val="24"/>
+          <w:strike/>
+          <w:sz w:val="26"/>
+          <w:szCs w:val="24"/>
+          <w:highlight w:val="yellow"/>
         </w:rPr>
         <w:t>Hóa đơn</w:t>
       </w:r>
       <w:r>
         <w:rPr>
           <w:rFonts w:ascii="Times New Roman" w:hAnsi="Times New Roman" w:cs="Times New Roman"/>
-          <w:sz w:val="26"/>
-          <w:szCs w:val="24"/>
+          <w:strike/>
+          <w:sz w:val="26"/>
+          <w:szCs w:val="24"/>
+          <w:highlight w:val="yellow"/>
         </w:rPr>
         <w:t xml:space="preserve">: </w:t>
       </w:r>
       <w:r>
         <w:rPr>
           <w:rFonts w:ascii="Times New Roman" w:hAnsi="Times New Roman" w:cs="Times New Roman"/>
-          <w:sz w:val="26"/>
-          <w:szCs w:val="24"/>
+          <w:strike/>
+          <w:sz w:val="26"/>
+          <w:szCs w:val="24"/>
+          <w:highlight w:val="yellow"/>
         </w:rPr>
         <w:t xml:space="preserve">Hiển thị các thông tin khi xuất hóa đơn bán hàng như mã hóa đơn, ngày giờ bán hàng, tổng tiền của hóa đơn và danh sách hàng hóa cho lần mua được in trên hóa đơn </w:t>
       </w:r>
       <w:r>
         <w:rPr>
           <w:rFonts w:ascii="Times New Roman" w:hAnsi="Times New Roman" w:cs="Times New Roman"/>
-          <w:sz w:val="26"/>
-          <w:szCs w:val="24"/>
+          <w:strike/>
+          <w:sz w:val="26"/>
+          <w:szCs w:val="24"/>
+          <w:highlight w:val="yellow"/>
         </w:rPr>
         <w:t>(cho phép thao tác thêm thông tin, sửa thông tin, xóa thông tin, lưu thông tin).</w:t>
       </w:r>
@@ -17195,72 +17544,90 @@
         <w:jc w:val="both"/>
         <w:rPr>
           <w:rFonts w:ascii="Times New Roman" w:hAnsi="Times New Roman" w:cs="Times New Roman"/>
-          <w:sz w:val="26"/>
-          <w:szCs w:val="24"/>
+          <w:strike/>
+          <w:sz w:val="26"/>
+          <w:szCs w:val="24"/>
+          <w:highlight w:val="yellow"/>
         </w:rPr>
       </w:pPr>
       <w:r>
         <w:rPr>
           <w:rFonts w:ascii="Times New Roman" w:hAnsi="Times New Roman" w:cs="Times New Roman"/>
           <w:b/>
-          <w:sz w:val="26"/>
-          <w:szCs w:val="24"/>
+          <w:strike/>
+          <w:sz w:val="26"/>
+          <w:szCs w:val="24"/>
+          <w:highlight w:val="yellow"/>
         </w:rPr>
         <w:t>Hàng hóa</w:t>
       </w:r>
       <w:r>
         <w:rPr>
           <w:rFonts w:ascii="Times New Roman" w:hAnsi="Times New Roman" w:cs="Times New Roman"/>
-          <w:sz w:val="26"/>
-          <w:szCs w:val="24"/>
+          <w:strike/>
+          <w:sz w:val="26"/>
+          <w:szCs w:val="24"/>
+          <w:highlight w:val="yellow"/>
         </w:rPr>
         <w:t>: lưu trữ thông tin củ</w:t>
       </w:r>
       <w:r>
         <w:rPr>
           <w:rFonts w:ascii="Times New Roman" w:hAnsi="Times New Roman" w:cs="Times New Roman"/>
-          <w:sz w:val="26"/>
-          <w:szCs w:val="24"/>
+          <w:strike/>
+          <w:sz w:val="26"/>
+          <w:szCs w:val="24"/>
+          <w:highlight w:val="yellow"/>
         </w:rPr>
         <w:t>a hàng hóa</w:t>
       </w:r>
       <w:r>
         <w:rPr>
           <w:rFonts w:ascii="Times New Roman" w:hAnsi="Times New Roman" w:cs="Times New Roman"/>
-          <w:sz w:val="26"/>
-          <w:szCs w:val="24"/>
+          <w:strike/>
+          <w:sz w:val="26"/>
+          <w:szCs w:val="24"/>
+          <w:highlight w:val="yellow"/>
         </w:rPr>
         <w:t xml:space="preserve"> bao gồm </w:t>
       </w:r>
       <w:r>
         <w:rPr>
           <w:rFonts w:ascii="Times New Roman" w:hAnsi="Times New Roman" w:cs="Times New Roman"/>
-          <w:sz w:val="26"/>
-          <w:szCs w:val="24"/>
+          <w:strike/>
+          <w:sz w:val="26"/>
+          <w:szCs w:val="24"/>
+          <w:highlight w:val="yellow"/>
         </w:rPr>
         <w:t>mã hàng, tên hàng, đơn giá nhập, đơn giá bán, số lượng hàng tồn kho</w:t>
       </w:r>
       <w:r>
         <w:rPr>
           <w:rFonts w:ascii="Times New Roman" w:hAnsi="Times New Roman" w:cs="Times New Roman"/>
-          <w:sz w:val="26"/>
-          <w:szCs w:val="24"/>
+          <w:strike/>
+          <w:sz w:val="26"/>
+          <w:szCs w:val="24"/>
+          <w:highlight w:val="yellow"/>
         </w:rPr>
         <w:t>…</w:t>
       </w:r>
       <w:r>
         <w:rPr>
           <w:rFonts w:ascii="Times New Roman" w:hAnsi="Times New Roman" w:cs="Times New Roman"/>
-          <w:sz w:val="26"/>
-          <w:szCs w:val="24"/>
+          <w:strike/>
+          <w:sz w:val="26"/>
+          <w:szCs w:val="24"/>
+          <w:highlight w:val="yellow"/>
         </w:rPr>
         <w:t xml:space="preserve"> kèm theo </w:t>
       </w:r>
       <w:r>
         <w:rPr>
           <w:rFonts w:ascii="Times New Roman" w:hAnsi="Times New Roman" w:cs="Times New Roman"/>
-          <w:sz w:val="26"/>
-          <w:szCs w:val="24"/>
+          <w:strike/>
+          <w:sz w:val="26"/>
+          <w:szCs w:val="24"/>
+          <w:highlight w:val="yellow"/>
         </w:rPr>
         <w:lastRenderedPageBreak/>
         <w:t xml:space="preserve">đó là tiềm kiếm thông tin về hàng hóa theo tên </w:t>
@@ -17268,8 +17635,10 @@
       <w:r>
         <w:rPr>
           <w:rFonts w:ascii="Times New Roman" w:hAnsi="Times New Roman" w:cs="Times New Roman"/>
-          <w:sz w:val="26"/>
-          <w:szCs w:val="24"/>
+          <w:strike/>
+          <w:sz w:val="26"/>
+          <w:szCs w:val="24"/>
+          <w:highlight w:val="yellow"/>
         </w:rPr>
         <w:t>(cho phép thao tác thêm thông tin, sửa thông tin, xóa thông tin, lưu thông tin).</w:t>
       </w:r>
@@ -17285,56 +17654,70 @@
         <w:jc w:val="both"/>
         <w:rPr>
           <w:rFonts w:ascii="Times New Roman" w:hAnsi="Times New Roman" w:cs="Times New Roman"/>
-          <w:sz w:val="26"/>
-          <w:szCs w:val="24"/>
+          <w:strike/>
+          <w:sz w:val="26"/>
+          <w:szCs w:val="24"/>
+          <w:highlight w:val="yellow"/>
         </w:rPr>
       </w:pPr>
       <w:r>
         <w:rPr>
           <w:rFonts w:ascii="Times New Roman" w:hAnsi="Times New Roman" w:cs="Times New Roman"/>
           <w:b/>
-          <w:sz w:val="26"/>
-          <w:szCs w:val="24"/>
+          <w:strike/>
+          <w:sz w:val="26"/>
+          <w:szCs w:val="24"/>
+          <w:highlight w:val="yellow"/>
         </w:rPr>
         <w:t>Thống kê doanh thu</w:t>
       </w:r>
       <w:r>
         <w:rPr>
           <w:rFonts w:ascii="Times New Roman" w:hAnsi="Times New Roman" w:cs="Times New Roman"/>
-          <w:sz w:val="26"/>
-          <w:szCs w:val="24"/>
+          <w:strike/>
+          <w:sz w:val="26"/>
+          <w:szCs w:val="24"/>
+          <w:highlight w:val="yellow"/>
         </w:rPr>
         <w:t xml:space="preserve">: </w:t>
       </w:r>
       <w:r>
         <w:rPr>
           <w:rFonts w:ascii="Times New Roman" w:hAnsi="Times New Roman" w:cs="Times New Roman"/>
-          <w:sz w:val="26"/>
-          <w:szCs w:val="24"/>
+          <w:strike/>
+          <w:sz w:val="26"/>
+          <w:szCs w:val="24"/>
+          <w:highlight w:val="yellow"/>
         </w:rPr>
         <w:t xml:space="preserve">thống kê doanh thu bán hàng trong khoảng thời gian được chọn </w:t>
       </w:r>
       <w:r>
         <w:rPr>
           <w:rFonts w:ascii="Times New Roman" w:hAnsi="Times New Roman" w:cs="Times New Roman"/>
-          <w:sz w:val="26"/>
-          <w:szCs w:val="24"/>
+          <w:strike/>
+          <w:sz w:val="26"/>
+          <w:szCs w:val="24"/>
+          <w:highlight w:val="yellow"/>
         </w:rPr>
         <w:t>(cho phép thao tác</w:t>
       </w:r>
       <w:r>
         <w:rPr>
           <w:rFonts w:ascii="Times New Roman" w:hAnsi="Times New Roman" w:cs="Times New Roman"/>
-          <w:sz w:val="26"/>
-          <w:szCs w:val="24"/>
+          <w:strike/>
+          <w:sz w:val="26"/>
+          <w:szCs w:val="24"/>
+          <w:highlight w:val="yellow"/>
         </w:rPr>
         <w:t xml:space="preserve"> thống kê và thử lại</w:t>
       </w:r>
       <w:r>
         <w:rPr>
           <w:rFonts w:ascii="Times New Roman" w:hAnsi="Times New Roman" w:cs="Times New Roman"/>
-          <w:sz w:val="26"/>
-          <w:szCs w:val="24"/>
+          <w:strike/>
+          <w:sz w:val="26"/>
+          <w:szCs w:val="24"/>
+          <w:highlight w:val="yellow"/>
         </w:rPr>
         <w:t>).</w:t>
       </w:r>
@@ -17350,58 +17733,42 @@
         <w:jc w:val="both"/>
         <w:rPr>
           <w:rFonts w:ascii="Times New Roman" w:hAnsi="Times New Roman" w:cs="Times New Roman"/>
-          <w:sz w:val="26"/>
-          <w:szCs w:val="24"/>
+          <w:strike/>
+          <w:sz w:val="26"/>
+          <w:szCs w:val="24"/>
+          <w:highlight w:val="yellow"/>
         </w:rPr>
       </w:pPr>
       <w:r>
         <w:rPr>
           <w:rFonts w:ascii="Times New Roman" w:hAnsi="Times New Roman" w:cs="Times New Roman"/>
           <w:b/>
-          <w:sz w:val="26"/>
-          <w:szCs w:val="24"/>
+          <w:strike/>
+          <w:sz w:val="26"/>
+          <w:szCs w:val="24"/>
+          <w:highlight w:val="yellow"/>
         </w:rPr>
         <w:t>Thống kê hàng tồn kho</w:t>
       </w:r>
       <w:r>
         <w:rPr>
           <w:rFonts w:ascii="Times New Roman" w:hAnsi="Times New Roman" w:cs="Times New Roman"/>
-          <w:sz w:val="26"/>
-          <w:szCs w:val="24"/>
+          <w:strike/>
+          <w:sz w:val="26"/>
+          <w:szCs w:val="24"/>
+          <w:highlight w:val="yellow"/>
         </w:rPr>
         <w:t xml:space="preserve">: </w:t>
       </w:r>
       <w:r>
         <w:rPr>
           <w:rFonts w:ascii="Times New Roman" w:hAnsi="Times New Roman" w:cs="Times New Roman"/>
-          <w:sz w:val="26"/>
-          <w:szCs w:val="24"/>
-        </w:rPr>
-        <w:t xml:space="preserve">thống kê số lượng mặt hàng tồn kho vào thời điểm được chọn dựa trên mã hàng và tên hàng </w:t>
-      </w:r>
-      <w:r>
-        <w:rPr>
-          <w:rFonts w:ascii="Times New Roman" w:hAnsi="Times New Roman" w:cs="Times New Roman"/>
-          <w:sz w:val="26"/>
-          <w:szCs w:val="24"/>
-        </w:rPr>
-        <w:t>(cho phép thao tác</w:t>
-      </w:r>
-      <w:r>
-        <w:rPr>
-          <w:rFonts w:ascii="Times New Roman" w:hAnsi="Times New Roman" w:cs="Times New Roman"/>
-          <w:sz w:val="26"/>
-          <w:szCs w:val="24"/>
-        </w:rPr>
-        <w:t xml:space="preserve"> thống kê và thử lại</w:t>
-      </w:r>
-      <w:r>
-        <w:rPr>
-          <w:rFonts w:ascii="Times New Roman" w:hAnsi="Times New Roman" w:cs="Times New Roman"/>
-          <w:sz w:val="26"/>
-          <w:szCs w:val="24"/>
-        </w:rPr>
-        <w:t>).</w:t>
+          <w:strike/>
+          <w:sz w:val="26"/>
+          <w:szCs w:val="24"/>
+          <w:highlight w:val="yellow"/>
+        </w:rPr>
+        <w:t>thống kê số lượng mặt hàng tồn kho vào thời điểm được chọn dựa trên mã hàng và tên hàng (cho phép thao tác thống kê và thử lại).</w:t>
       </w:r>
     </w:p>
     <w:p>
@@ -17418,7 +17785,7 @@
           <w:lang w:val="de-DE"/>
         </w:rPr>
       </w:pPr>
-      <w:bookmarkStart w:id="79" w:name="_Toc76384266"/>
+      <w:bookmarkStart w:id="78" w:name="_Toc76384266"/>
       <w:r>
         <w:rPr>
           <w:rFonts w:ascii="Times New Roman" w:hAnsi="Times New Roman" w:cs="Times New Roman"/>
@@ -17429,59 +17796,59 @@
         </w:rPr>
         <w:t>Kết cấu của đề tài</w:t>
       </w:r>
+      <w:bookmarkEnd w:id="78"/>
+    </w:p>
+    <w:p>
+      <w:pPr>
+        <w:pStyle w:val="BINHTHUONG"/>
+        <w:rPr>
+          <w:rFonts w:eastAsiaTheme="minorHAnsi"/>
+          <w:szCs w:val="24"/>
+          <w:lang w:val="de-DE"/>
+        </w:rPr>
+      </w:pPr>
+      <w:bookmarkStart w:id="79" w:name="_Hlk70968157"/>
+      <w:r>
+        <w:rPr>
+          <w:rFonts w:eastAsiaTheme="minorHAnsi"/>
+          <w:szCs w:val="24"/>
+          <w:lang w:val="de-DE"/>
+        </w:rPr>
+        <w:tab/>
+      </w:r>
+      <w:r>
+        <w:rPr>
+          <w:rFonts w:eastAsiaTheme="minorHAnsi"/>
+          <w:szCs w:val="24"/>
+          <w:lang w:val="de-DE"/>
+        </w:rPr>
+        <w:tab/>
+      </w:r>
+      <w:r>
+        <w:rPr>
+          <w:rFonts w:eastAsiaTheme="minorHAnsi"/>
+          <w:szCs w:val="24"/>
+          <w:lang w:val="de-DE"/>
+        </w:rPr>
+        <w:t xml:space="preserve">Đề tài được tổ chức gồm phần mở đầu, 4 chương nội dung và phần </w:t>
+      </w:r>
+      <w:r>
+        <w:rPr>
+          <w:rFonts w:eastAsiaTheme="minorHAnsi"/>
+          <w:szCs w:val="24"/>
+          <w:lang w:val="de-DE"/>
+        </w:rPr>
+        <w:tab/>
+      </w:r>
+      <w:r>
+        <w:rPr>
+          <w:rFonts w:eastAsiaTheme="minorHAnsi"/>
+          <w:szCs w:val="24"/>
+          <w:lang w:val="de-DE"/>
+        </w:rPr>
+        <w:t>kết luận</w:t>
+      </w:r>
       <w:bookmarkEnd w:id="79"/>
-    </w:p>
-    <w:p>
-      <w:pPr>
-        <w:pStyle w:val="BINHTHUONG"/>
-        <w:rPr>
-          <w:rFonts w:eastAsiaTheme="minorHAnsi"/>
-          <w:szCs w:val="24"/>
-          <w:lang w:val="de-DE"/>
-        </w:rPr>
-      </w:pPr>
-      <w:bookmarkStart w:id="80" w:name="_Hlk70968157"/>
-      <w:r>
-        <w:rPr>
-          <w:rFonts w:eastAsiaTheme="minorHAnsi"/>
-          <w:szCs w:val="24"/>
-          <w:lang w:val="de-DE"/>
-        </w:rPr>
-        <w:tab/>
-      </w:r>
-      <w:r>
-        <w:rPr>
-          <w:rFonts w:eastAsiaTheme="minorHAnsi"/>
-          <w:szCs w:val="24"/>
-          <w:lang w:val="de-DE"/>
-        </w:rPr>
-        <w:tab/>
-      </w:r>
-      <w:r>
-        <w:rPr>
-          <w:rFonts w:eastAsiaTheme="minorHAnsi"/>
-          <w:szCs w:val="24"/>
-          <w:lang w:val="de-DE"/>
-        </w:rPr>
-        <w:t xml:space="preserve">Đề tài được tổ chức gồm phần mở đầu, 4 chương nội dung và phần </w:t>
-      </w:r>
-      <w:r>
-        <w:rPr>
-          <w:rFonts w:eastAsiaTheme="minorHAnsi"/>
-          <w:szCs w:val="24"/>
-          <w:lang w:val="de-DE"/>
-        </w:rPr>
-        <w:tab/>
-      </w:r>
-      <w:r>
-        <w:rPr>
-          <w:rFonts w:eastAsiaTheme="minorHAnsi"/>
-          <w:szCs w:val="24"/>
-          <w:lang w:val="de-DE"/>
-        </w:rPr>
-        <w:t>kết luận</w:t>
-      </w:r>
-      <w:bookmarkEnd w:id="80"/>
     </w:p>
     <w:p>
       <w:pPr>
@@ -17698,7 +18065,7 @@
       <w:pPr>
         <w:pStyle w:val="Heading1"/>
       </w:pPr>
-      <w:bookmarkStart w:id="81" w:name="_Toc76384267"/>
+      <w:bookmarkStart w:id="80" w:name="_Toc76384267"/>
       <w:bookmarkEnd w:id="3"/>
       <w:bookmarkEnd w:id="4"/>
       <w:r>
@@ -17717,7 +18084,7 @@
       <w:r>
         <w:t>cửa hàng</w:t>
       </w:r>
-      <w:bookmarkEnd w:id="81"/>
+      <w:bookmarkEnd w:id="80"/>
     </w:p>
     <w:p>
       <w:pPr>
@@ -17794,19 +18161,32 @@
           <w:szCs w:val="24"/>
         </w:rPr>
       </w:pPr>
-      <w:bookmarkStart w:id="82" w:name="_Toc74235469"/>
-      <w:bookmarkStart w:id="83" w:name="_Toc76151039"/>
+      <w:bookmarkStart w:id="81" w:name="_Toc74235469"/>
+      <w:bookmarkStart w:id="82" w:name="_Toc76151039"/>
       <w:r>
         <w:t>Hình 1-</w:t>
       </w:r>
-      <w:fldSimple w:instr=" SEQ hình_1. \* ARABIC ">
-        <w:r>
-          <w:rPr>
-            <w:noProof/>
-          </w:rPr>
-          <w:t>2</w:t>
-        </w:r>
-      </w:fldSimple>
+      <w:r>
+        <w:fldChar w:fldCharType="begin"/>
+      </w:r>
+      <w:r>
+        <w:instrText xml:space="preserve"> SEQ hình_1. \* ARABIC </w:instrText>
+      </w:r>
+      <w:r>
+        <w:fldChar w:fldCharType="separate"/>
+      </w:r>
+      <w:r>
+        <w:rPr>
+          <w:noProof/>
+        </w:rPr>
+        <w:t>2</w:t>
+      </w:r>
+      <w:r>
+        <w:rPr>
+          <w:noProof/>
+        </w:rPr>
+        <w:fldChar w:fldCharType="end"/>
+      </w:r>
       <w:r>
         <w:t>:</w:t>
       </w:r>
@@ -17816,20 +18196,20 @@
         </w:rPr>
         <w:t xml:space="preserve"> </w:t>
       </w:r>
+      <w:bookmarkEnd w:id="81"/>
+      <w:r>
+        <w:rPr>
+          <w:szCs w:val="24"/>
+        </w:rPr>
+        <w:t>Ngôn ngữ lập trình C#</w:t>
+      </w:r>
       <w:bookmarkEnd w:id="82"/>
-      <w:r>
-        <w:rPr>
-          <w:szCs w:val="24"/>
-        </w:rPr>
-        <w:t>Ngôn ngữ lập trình C#</w:t>
-      </w:r>
-      <w:bookmarkEnd w:id="83"/>
     </w:p>
     <w:p>
       <w:pPr>
         <w:pStyle w:val="Heading2"/>
       </w:pPr>
-      <w:bookmarkStart w:id="84" w:name="_Toc76384268"/>
+      <w:bookmarkStart w:id="83" w:name="_Toc76384268"/>
       <w:r>
         <w:rPr>
           <w:rStyle w:val="Strong"/>
@@ -17846,7 +18226,7 @@
         </w:rPr>
         <w:t>C# LÀ GÌ?</w:t>
       </w:r>
-      <w:bookmarkEnd w:id="84"/>
+      <w:bookmarkEnd w:id="83"/>
     </w:p>
     <w:p>
       <w:pPr>
@@ -17898,7 +18278,7 @@
         </w:rPr>
         <w:t> </w:t>
       </w:r>
-      <w:bookmarkStart w:id="85" w:name="_Toc76384269"/>
+      <w:bookmarkStart w:id="84" w:name="_Toc76384269"/>
       <w:r>
         <w:rPr>
           <w:b/>
@@ -17909,7 +18289,7 @@
         </w:rPr>
         <w:t>1.2 WINFORM LÀ GÌ?</w:t>
       </w:r>
-      <w:bookmarkEnd w:id="85"/>
+      <w:bookmarkEnd w:id="84"/>
       <w:r>
         <w:rPr>
           <w:color w:val="1F1F1F"/>
@@ -17942,6 +18322,44 @@
           <w:sz w:val="26"/>
         </w:rPr>
         <w:t>Winform hay còn gọi là Windows form  là giải pháp chạy trên nền Windows. Winform là công nghệ của Microsoft, cho phép lập trình các ứng dụng Windows trên PC.Winform ra đời năm 2003 và chính thức bị Microsoft khai tử năm 2014. Nhưng tại Việt Nam, tại sao nó vẫn tồn tại và phát triển? Cùng chúng tôi tìm hiểu qua bài viết sau đây.</w:t>
+      </w:r>
+    </w:p>
+    <w:p>
+      <w:pPr>
+        <w:pStyle w:val="NormalWeb"/>
+        <w:shd w:val="clear" w:color="auto" w:fill="FFFFFF"/>
+        <w:spacing w:before="0" w:beforeAutospacing="0" w:after="0" w:afterAutospacing="0"/>
+        <w:jc w:val="both"/>
+        <w:rPr>
+          <w:color w:val="FF0000"/>
+          <w:sz w:val="26"/>
+        </w:rPr>
+      </w:pPr>
+      <w:r>
+        <w:rPr>
+          <w:color w:val="FF0000"/>
+          <w:sz w:val="26"/>
+        </w:rPr>
+        <w:t>Mỗi chương tách ra 1 trang mới.</w:t>
+      </w:r>
+    </w:p>
+    <w:p>
+      <w:pPr>
+        <w:pStyle w:val="NormalWeb"/>
+        <w:shd w:val="clear" w:color="auto" w:fill="FFFFFF"/>
+        <w:spacing w:before="0" w:beforeAutospacing="0" w:after="0" w:afterAutospacing="0"/>
+        <w:jc w:val="both"/>
+        <w:rPr>
+          <w:color w:val="FF0000"/>
+          <w:sz w:val="26"/>
+        </w:rPr>
+      </w:pPr>
+      <w:r>
+        <w:rPr>
+          <w:color w:val="FF0000"/>
+          <w:sz w:val="26"/>
+        </w:rPr>
+        <w:t>Format văn bản chưa đúng chuẩn. (Chuẩn: font Times New Roman, cỡ: 13, căn lề 2 bên (justied), giãn dòng 1.3lines)</w:t>
       </w:r>
     </w:p>
     <w:p>
@@ -17960,34 +18378,34 @@
       <w:pPr>
         <w:pStyle w:val="Heading1"/>
       </w:pPr>
-      <w:bookmarkStart w:id="86" w:name="_Toc74990713"/>
-      <w:bookmarkStart w:id="87" w:name="_Toc76384270"/>
+      <w:bookmarkStart w:id="85" w:name="_Toc74990713"/>
+      <w:bookmarkStart w:id="86" w:name="_Toc76384270"/>
       <w:r>
         <w:t xml:space="preserve">CHƯƠNG 2: </w:t>
       </w:r>
+      <w:bookmarkEnd w:id="85"/>
+      <w:r>
+        <w:t>một số các khái niệm liên quan đến dự án</w:t>
+      </w:r>
       <w:bookmarkEnd w:id="86"/>
-      <w:r>
-        <w:t>một số các khái niệm liên quan đến dự án</w:t>
+    </w:p>
+    <w:p>
+      <w:pPr>
+        <w:pStyle w:val="Heading2"/>
+      </w:pPr>
+      <w:bookmarkStart w:id="87" w:name="_Toc74990714"/>
+      <w:bookmarkStart w:id="88" w:name="_Toc76384271"/>
+      <w:r>
+        <w:t>2.1.</w:t>
+      </w:r>
+      <w:r>
+        <w:t xml:space="preserve"> </w:t>
+      </w:r>
+      <w:r>
+        <w:t>HỆ QUẢN TRỊ SQL SERVER</w:t>
       </w:r>
       <w:bookmarkEnd w:id="87"/>
-    </w:p>
-    <w:p>
-      <w:pPr>
-        <w:pStyle w:val="Heading2"/>
-      </w:pPr>
-      <w:bookmarkStart w:id="88" w:name="_Toc74990714"/>
-      <w:bookmarkStart w:id="89" w:name="_Toc76384271"/>
-      <w:r>
-        <w:t>2.1.</w:t>
-      </w:r>
-      <w:r>
-        <w:t xml:space="preserve"> </w:t>
-      </w:r>
-      <w:r>
-        <w:t>HỆ QUẢN TRỊ SQL SERVER</w:t>
-      </w:r>
       <w:bookmarkEnd w:id="88"/>
-      <w:bookmarkEnd w:id="89"/>
     </w:p>
     <w:p>
       <w:pPr>
@@ -18016,7 +18434,18 @@
           <w:szCs w:val="24"/>
           <w:shd w:val="clear" w:color="auto" w:fill="FFFFFF"/>
         </w:rPr>
-        <w:t>SQL Server chính là một hệ quản trị dữ liệu quan hệ sử dụng câu lệnh SQL để trao đổi dữ liệu giữa máy cài SQL Server và máy Client. Một Relational Database Management System – RDBMS gồm có: databases, datase engine và các chương trình ứng dụng dùng để quản lý các bộ phận trong RDBMS và những dữ liệu khác.</w:t>
+        <w:t xml:space="preserve">SQL Server chính là một hệ quản trị dữ liệu quan hệ sử dụng câu lệnh SQL để trao đổi dữ liệu giữa máy cài SQL Server và máy Client. Một Relational Database </w:t>
+      </w:r>
+      <w:r>
+        <w:rPr>
+          <w:rFonts w:ascii="Times New Roman" w:hAnsi="Times New Roman" w:cs="Times New Roman"/>
+          <w:color w:val="3D3D3D"/>
+          <w:sz w:val="26"/>
+          <w:szCs w:val="24"/>
+          <w:shd w:val="clear" w:color="auto" w:fill="FFFFFF"/>
+        </w:rPr>
+        <w:lastRenderedPageBreak/>
+        <w:t>Management System – RDBMS gồm có: databases, datase engine và các chương trình ứng dụng dùng để quản lý các bộ phận trong RDBMS và những dữ liệu khác.</w:t>
       </w:r>
       <w:r>
         <w:rPr>
@@ -18032,16 +18461,7 @@
           <w:sz w:val="26"/>
           <w:szCs w:val="24"/>
         </w:rPr>
-        <w:t xml:space="preserve">SQL </w:t>
-      </w:r>
-      <w:r>
-        <w:rPr>
-          <w:rFonts w:ascii="Times New Roman" w:hAnsi="Times New Roman" w:cs="Times New Roman"/>
-          <w:sz w:val="26"/>
-          <w:szCs w:val="24"/>
-        </w:rPr>
-        <w:lastRenderedPageBreak/>
-        <w:t>được sử dụng để điều khiển tất cả các chức năng mà một hệ thống quản trị cơ sở dữ liệu cung cấp cho người dùng bao gồm:</w:t>
+        <w:t>SQL được sử dụng để điều khiển tất cả các chức năng mà một hệ thống quản trị cơ sở dữ liệu cung cấp cho người dùng bao gồm:</w:t>
       </w:r>
     </w:p>
     <w:p>
@@ -18144,16 +18564,16 @@
       <w:pPr>
         <w:pStyle w:val="Heading2"/>
       </w:pPr>
-      <w:bookmarkStart w:id="90" w:name="_Toc74990715"/>
-      <w:bookmarkStart w:id="91" w:name="_Toc76384272"/>
+      <w:bookmarkStart w:id="89" w:name="_Toc74990715"/>
+      <w:bookmarkStart w:id="90" w:name="_Toc76384272"/>
       <w:r>
         <w:t xml:space="preserve">2.2. </w:t>
       </w:r>
       <w:r>
         <w:t>KHÁI NIỆM VỀ CƠ SỞ DỮ LIỆU VÀ HỆ QUẢN TRỊ CƠ SỞ DỮ LIỆU</w:t>
       </w:r>
+      <w:bookmarkEnd w:id="89"/>
       <w:bookmarkEnd w:id="90"/>
-      <w:bookmarkEnd w:id="91"/>
     </w:p>
     <w:p>
       <w:pPr>
@@ -18176,20 +18596,21 @@
           <w:szCs w:val="24"/>
         </w:rPr>
       </w:pPr>
-      <w:bookmarkStart w:id="92" w:name="_Toc74992151"/>
-      <w:bookmarkStart w:id="93" w:name="_Toc74992192"/>
-      <w:bookmarkStart w:id="94" w:name="_Toc75065276"/>
-      <w:bookmarkStart w:id="95" w:name="_Toc75066589"/>
-      <w:bookmarkStart w:id="96" w:name="_Toc75938311"/>
-      <w:bookmarkStart w:id="97" w:name="_Toc76033739"/>
-      <w:bookmarkStart w:id="98" w:name="_Toc76033794"/>
-      <w:bookmarkStart w:id="99" w:name="_Toc76053533"/>
-      <w:bookmarkStart w:id="100" w:name="_Toc76053595"/>
-      <w:bookmarkStart w:id="101" w:name="_Toc76134818"/>
-      <w:bookmarkStart w:id="102" w:name="_Toc74990716"/>
-      <w:bookmarkStart w:id="103" w:name="_Toc76382898"/>
-      <w:bookmarkStart w:id="104" w:name="_Toc76384087"/>
-      <w:bookmarkStart w:id="105" w:name="_Toc76384273"/>
+      <w:bookmarkStart w:id="91" w:name="_Toc74992151"/>
+      <w:bookmarkStart w:id="92" w:name="_Toc74992192"/>
+      <w:bookmarkStart w:id="93" w:name="_Toc75065276"/>
+      <w:bookmarkStart w:id="94" w:name="_Toc75066589"/>
+      <w:bookmarkStart w:id="95" w:name="_Toc75938311"/>
+      <w:bookmarkStart w:id="96" w:name="_Toc76033739"/>
+      <w:bookmarkStart w:id="97" w:name="_Toc76033794"/>
+      <w:bookmarkStart w:id="98" w:name="_Toc76053533"/>
+      <w:bookmarkStart w:id="99" w:name="_Toc76053595"/>
+      <w:bookmarkStart w:id="100" w:name="_Toc76134818"/>
+      <w:bookmarkStart w:id="101" w:name="_Toc76382898"/>
+      <w:bookmarkStart w:id="102" w:name="_Toc76384087"/>
+      <w:bookmarkStart w:id="103" w:name="_Toc76384273"/>
+      <w:bookmarkStart w:id="104" w:name="_Toc74990716"/>
+      <w:bookmarkEnd w:id="91"/>
       <w:bookmarkEnd w:id="92"/>
       <w:bookmarkEnd w:id="93"/>
       <w:bookmarkEnd w:id="94"/>
@@ -18200,9 +18621,8 @@
       <w:bookmarkEnd w:id="99"/>
       <w:bookmarkEnd w:id="100"/>
       <w:bookmarkEnd w:id="101"/>
+      <w:bookmarkEnd w:id="102"/>
       <w:bookmarkEnd w:id="103"/>
-      <w:bookmarkEnd w:id="104"/>
-      <w:bookmarkEnd w:id="105"/>
     </w:p>
     <w:p>
       <w:pPr>
@@ -18225,19 +18645,20 @@
           <w:szCs w:val="24"/>
         </w:rPr>
       </w:pPr>
-      <w:bookmarkStart w:id="106" w:name="_Toc74992152"/>
-      <w:bookmarkStart w:id="107" w:name="_Toc74992193"/>
-      <w:bookmarkStart w:id="108" w:name="_Toc75065277"/>
-      <w:bookmarkStart w:id="109" w:name="_Toc75066590"/>
-      <w:bookmarkStart w:id="110" w:name="_Toc75938312"/>
-      <w:bookmarkStart w:id="111" w:name="_Toc76033740"/>
-      <w:bookmarkStart w:id="112" w:name="_Toc76033795"/>
-      <w:bookmarkStart w:id="113" w:name="_Toc76053534"/>
-      <w:bookmarkStart w:id="114" w:name="_Toc76053596"/>
-      <w:bookmarkStart w:id="115" w:name="_Toc76134819"/>
-      <w:bookmarkStart w:id="116" w:name="_Toc76382899"/>
-      <w:bookmarkStart w:id="117" w:name="_Toc76384088"/>
-      <w:bookmarkStart w:id="118" w:name="_Toc76384274"/>
+      <w:bookmarkStart w:id="105" w:name="_Toc74992152"/>
+      <w:bookmarkStart w:id="106" w:name="_Toc74992193"/>
+      <w:bookmarkStart w:id="107" w:name="_Toc75065277"/>
+      <w:bookmarkStart w:id="108" w:name="_Toc75066590"/>
+      <w:bookmarkStart w:id="109" w:name="_Toc75938312"/>
+      <w:bookmarkStart w:id="110" w:name="_Toc76033740"/>
+      <w:bookmarkStart w:id="111" w:name="_Toc76033795"/>
+      <w:bookmarkStart w:id="112" w:name="_Toc76053534"/>
+      <w:bookmarkStart w:id="113" w:name="_Toc76053596"/>
+      <w:bookmarkStart w:id="114" w:name="_Toc76134819"/>
+      <w:bookmarkStart w:id="115" w:name="_Toc76382899"/>
+      <w:bookmarkStart w:id="116" w:name="_Toc76384088"/>
+      <w:bookmarkStart w:id="117" w:name="_Toc76384274"/>
+      <w:bookmarkEnd w:id="105"/>
       <w:bookmarkEnd w:id="106"/>
       <w:bookmarkEnd w:id="107"/>
       <w:bookmarkEnd w:id="108"/>
@@ -18250,7 +18671,6 @@
       <w:bookmarkEnd w:id="115"/>
       <w:bookmarkEnd w:id="116"/>
       <w:bookmarkEnd w:id="117"/>
-      <w:bookmarkEnd w:id="118"/>
     </w:p>
     <w:p>
       <w:pPr>
@@ -18273,19 +18693,20 @@
           <w:szCs w:val="24"/>
         </w:rPr>
       </w:pPr>
-      <w:bookmarkStart w:id="119" w:name="_Toc74992153"/>
-      <w:bookmarkStart w:id="120" w:name="_Toc74992194"/>
-      <w:bookmarkStart w:id="121" w:name="_Toc75065278"/>
-      <w:bookmarkStart w:id="122" w:name="_Toc75066591"/>
-      <w:bookmarkStart w:id="123" w:name="_Toc75938313"/>
-      <w:bookmarkStart w:id="124" w:name="_Toc76033741"/>
-      <w:bookmarkStart w:id="125" w:name="_Toc76033796"/>
-      <w:bookmarkStart w:id="126" w:name="_Toc76053535"/>
-      <w:bookmarkStart w:id="127" w:name="_Toc76053597"/>
-      <w:bookmarkStart w:id="128" w:name="_Toc76134820"/>
-      <w:bookmarkStart w:id="129" w:name="_Toc76382900"/>
-      <w:bookmarkStart w:id="130" w:name="_Toc76384089"/>
-      <w:bookmarkStart w:id="131" w:name="_Toc76384275"/>
+      <w:bookmarkStart w:id="118" w:name="_Toc74992153"/>
+      <w:bookmarkStart w:id="119" w:name="_Toc74992194"/>
+      <w:bookmarkStart w:id="120" w:name="_Toc75065278"/>
+      <w:bookmarkStart w:id="121" w:name="_Toc75066591"/>
+      <w:bookmarkStart w:id="122" w:name="_Toc75938313"/>
+      <w:bookmarkStart w:id="123" w:name="_Toc76033741"/>
+      <w:bookmarkStart w:id="124" w:name="_Toc76033796"/>
+      <w:bookmarkStart w:id="125" w:name="_Toc76053535"/>
+      <w:bookmarkStart w:id="126" w:name="_Toc76053597"/>
+      <w:bookmarkStart w:id="127" w:name="_Toc76134820"/>
+      <w:bookmarkStart w:id="128" w:name="_Toc76382900"/>
+      <w:bookmarkStart w:id="129" w:name="_Toc76384089"/>
+      <w:bookmarkStart w:id="130" w:name="_Toc76384275"/>
+      <w:bookmarkEnd w:id="118"/>
       <w:bookmarkEnd w:id="119"/>
       <w:bookmarkEnd w:id="120"/>
       <w:bookmarkEnd w:id="121"/>
@@ -18298,7 +18719,6 @@
       <w:bookmarkEnd w:id="128"/>
       <w:bookmarkEnd w:id="129"/>
       <w:bookmarkEnd w:id="130"/>
-      <w:bookmarkEnd w:id="131"/>
     </w:p>
     <w:p>
       <w:pPr>
@@ -18314,7 +18734,7 @@
           <w:szCs w:val="24"/>
         </w:rPr>
       </w:pPr>
-      <w:bookmarkStart w:id="132" w:name="_Toc76384276"/>
+      <w:bookmarkStart w:id="131" w:name="_Toc76384276"/>
       <w:r>
         <w:rPr>
           <w:rFonts w:cs="Times New Roman"/>
@@ -18322,8 +18742,8 @@
         </w:rPr>
         <w:t>Cơ sở dữ liệu</w:t>
       </w:r>
-      <w:bookmarkEnd w:id="102"/>
-      <w:bookmarkEnd w:id="132"/>
+      <w:bookmarkEnd w:id="104"/>
+      <w:bookmarkEnd w:id="131"/>
     </w:p>
     <w:p>
       <w:pPr>
@@ -18430,25 +18850,25 @@
           <w:szCs w:val="24"/>
         </w:rPr>
       </w:pPr>
-      <w:bookmarkStart w:id="133" w:name="_Toc75938315"/>
-      <w:bookmarkStart w:id="134" w:name="_Toc76033743"/>
-      <w:bookmarkStart w:id="135" w:name="_Toc76033798"/>
-      <w:bookmarkStart w:id="136" w:name="_Toc76053537"/>
-      <w:bookmarkStart w:id="137" w:name="_Toc76053599"/>
-      <w:bookmarkStart w:id="138" w:name="_Toc76134822"/>
-      <w:bookmarkStart w:id="139" w:name="_Toc74990717"/>
-      <w:bookmarkStart w:id="140" w:name="_Toc76382902"/>
-      <w:bookmarkStart w:id="141" w:name="_Toc76384091"/>
-      <w:bookmarkStart w:id="142" w:name="_Toc76384277"/>
+      <w:bookmarkStart w:id="132" w:name="_Toc75938315"/>
+      <w:bookmarkStart w:id="133" w:name="_Toc76033743"/>
+      <w:bookmarkStart w:id="134" w:name="_Toc76033798"/>
+      <w:bookmarkStart w:id="135" w:name="_Toc76053537"/>
+      <w:bookmarkStart w:id="136" w:name="_Toc76053599"/>
+      <w:bookmarkStart w:id="137" w:name="_Toc76134822"/>
+      <w:bookmarkStart w:id="138" w:name="_Toc76382902"/>
+      <w:bookmarkStart w:id="139" w:name="_Toc76384091"/>
+      <w:bookmarkStart w:id="140" w:name="_Toc76384277"/>
+      <w:bookmarkStart w:id="141" w:name="_Toc74990717"/>
+      <w:bookmarkEnd w:id="132"/>
       <w:bookmarkEnd w:id="133"/>
       <w:bookmarkEnd w:id="134"/>
       <w:bookmarkEnd w:id="135"/>
       <w:bookmarkEnd w:id="136"/>
       <w:bookmarkEnd w:id="137"/>
       <w:bookmarkEnd w:id="138"/>
+      <w:bookmarkEnd w:id="139"/>
       <w:bookmarkEnd w:id="140"/>
-      <w:bookmarkEnd w:id="141"/>
-      <w:bookmarkEnd w:id="142"/>
     </w:p>
     <w:p>
       <w:pPr>
@@ -18471,15 +18891,16 @@
           <w:szCs w:val="24"/>
         </w:rPr>
       </w:pPr>
-      <w:bookmarkStart w:id="143" w:name="_Toc75938316"/>
-      <w:bookmarkStart w:id="144" w:name="_Toc76033744"/>
-      <w:bookmarkStart w:id="145" w:name="_Toc76033799"/>
-      <w:bookmarkStart w:id="146" w:name="_Toc76053538"/>
-      <w:bookmarkStart w:id="147" w:name="_Toc76053600"/>
-      <w:bookmarkStart w:id="148" w:name="_Toc76134823"/>
-      <w:bookmarkStart w:id="149" w:name="_Toc76382903"/>
-      <w:bookmarkStart w:id="150" w:name="_Toc76384092"/>
-      <w:bookmarkStart w:id="151" w:name="_Toc76384278"/>
+      <w:bookmarkStart w:id="142" w:name="_Toc75938316"/>
+      <w:bookmarkStart w:id="143" w:name="_Toc76033744"/>
+      <w:bookmarkStart w:id="144" w:name="_Toc76033799"/>
+      <w:bookmarkStart w:id="145" w:name="_Toc76053538"/>
+      <w:bookmarkStart w:id="146" w:name="_Toc76053600"/>
+      <w:bookmarkStart w:id="147" w:name="_Toc76134823"/>
+      <w:bookmarkStart w:id="148" w:name="_Toc76382903"/>
+      <w:bookmarkStart w:id="149" w:name="_Toc76384092"/>
+      <w:bookmarkStart w:id="150" w:name="_Toc76384278"/>
+      <w:bookmarkEnd w:id="142"/>
       <w:bookmarkEnd w:id="143"/>
       <w:bookmarkEnd w:id="144"/>
       <w:bookmarkEnd w:id="145"/>
@@ -18488,7 +18909,6 @@
       <w:bookmarkEnd w:id="148"/>
       <w:bookmarkEnd w:id="149"/>
       <w:bookmarkEnd w:id="150"/>
-      <w:bookmarkEnd w:id="151"/>
     </w:p>
     <w:p>
       <w:pPr>
@@ -18511,15 +18931,16 @@
           <w:szCs w:val="24"/>
         </w:rPr>
       </w:pPr>
-      <w:bookmarkStart w:id="152" w:name="_Toc75938317"/>
-      <w:bookmarkStart w:id="153" w:name="_Toc76033745"/>
-      <w:bookmarkStart w:id="154" w:name="_Toc76033800"/>
-      <w:bookmarkStart w:id="155" w:name="_Toc76053539"/>
-      <w:bookmarkStart w:id="156" w:name="_Toc76053601"/>
-      <w:bookmarkStart w:id="157" w:name="_Toc76134824"/>
-      <w:bookmarkStart w:id="158" w:name="_Toc76382904"/>
-      <w:bookmarkStart w:id="159" w:name="_Toc76384093"/>
-      <w:bookmarkStart w:id="160" w:name="_Toc76384279"/>
+      <w:bookmarkStart w:id="151" w:name="_Toc75938317"/>
+      <w:bookmarkStart w:id="152" w:name="_Toc76033745"/>
+      <w:bookmarkStart w:id="153" w:name="_Toc76033800"/>
+      <w:bookmarkStart w:id="154" w:name="_Toc76053539"/>
+      <w:bookmarkStart w:id="155" w:name="_Toc76053601"/>
+      <w:bookmarkStart w:id="156" w:name="_Toc76134824"/>
+      <w:bookmarkStart w:id="157" w:name="_Toc76382904"/>
+      <w:bookmarkStart w:id="158" w:name="_Toc76384093"/>
+      <w:bookmarkStart w:id="159" w:name="_Toc76384279"/>
+      <w:bookmarkEnd w:id="151"/>
       <w:bookmarkEnd w:id="152"/>
       <w:bookmarkEnd w:id="153"/>
       <w:bookmarkEnd w:id="154"/>
@@ -18528,7 +18949,6 @@
       <w:bookmarkEnd w:id="157"/>
       <w:bookmarkEnd w:id="158"/>
       <w:bookmarkEnd w:id="159"/>
-      <w:bookmarkEnd w:id="160"/>
     </w:p>
     <w:p>
       <w:pPr>
@@ -18551,15 +18971,16 @@
           <w:szCs w:val="24"/>
         </w:rPr>
       </w:pPr>
-      <w:bookmarkStart w:id="161" w:name="_Toc75938318"/>
-      <w:bookmarkStart w:id="162" w:name="_Toc76033746"/>
-      <w:bookmarkStart w:id="163" w:name="_Toc76033801"/>
-      <w:bookmarkStart w:id="164" w:name="_Toc76053540"/>
-      <w:bookmarkStart w:id="165" w:name="_Toc76053602"/>
-      <w:bookmarkStart w:id="166" w:name="_Toc76134825"/>
-      <w:bookmarkStart w:id="167" w:name="_Toc76382905"/>
-      <w:bookmarkStart w:id="168" w:name="_Toc76384094"/>
-      <w:bookmarkStart w:id="169" w:name="_Toc76384280"/>
+      <w:bookmarkStart w:id="160" w:name="_Toc75938318"/>
+      <w:bookmarkStart w:id="161" w:name="_Toc76033746"/>
+      <w:bookmarkStart w:id="162" w:name="_Toc76033801"/>
+      <w:bookmarkStart w:id="163" w:name="_Toc76053540"/>
+      <w:bookmarkStart w:id="164" w:name="_Toc76053602"/>
+      <w:bookmarkStart w:id="165" w:name="_Toc76134825"/>
+      <w:bookmarkStart w:id="166" w:name="_Toc76382905"/>
+      <w:bookmarkStart w:id="167" w:name="_Toc76384094"/>
+      <w:bookmarkStart w:id="168" w:name="_Toc76384280"/>
+      <w:bookmarkEnd w:id="160"/>
       <w:bookmarkEnd w:id="161"/>
       <w:bookmarkEnd w:id="162"/>
       <w:bookmarkEnd w:id="163"/>
@@ -18568,7 +18989,6 @@
       <w:bookmarkEnd w:id="166"/>
       <w:bookmarkEnd w:id="167"/>
       <w:bookmarkEnd w:id="168"/>
-      <w:bookmarkEnd w:id="169"/>
     </w:p>
     <w:p>
       <w:pPr>
@@ -18580,7 +19000,7 @@
           <w:szCs w:val="24"/>
         </w:rPr>
       </w:pPr>
-      <w:bookmarkStart w:id="170" w:name="_Toc76384281"/>
+      <w:bookmarkStart w:id="169" w:name="_Toc76384281"/>
       <w:r>
         <w:rPr>
           <w:rFonts w:cs="Times New Roman"/>
@@ -18588,8 +19008,8 @@
         </w:rPr>
         <w:t>Hệ quản trị cơ sở dữ liệu (DBMS)</w:t>
       </w:r>
-      <w:bookmarkEnd w:id="139"/>
-      <w:bookmarkEnd w:id="170"/>
+      <w:bookmarkEnd w:id="141"/>
+      <w:bookmarkEnd w:id="169"/>
     </w:p>
     <w:p>
       <w:pPr>
@@ -18671,7 +19091,7 @@
           <w:szCs w:val="24"/>
           <w:shd w:val="clear" w:color="auto" w:fill="FFFFFF"/>
         </w:rPr>
-        <w:t xml:space="preserve"> tương tác với người dùng cuối, ứng dụng và chính cơ sở dữ liệu để thu thập và phân tích dữ liệu. Phần mềm DBMS bao gồm các tiện ích cốt lõi được cung cấp để quản trị cơ sở dữ liệu. Tổng cộng của cơ sở dữ liệu, DBMS và các ứng dụng liên quan có thể được gọi là "hệ thống cơ sở dữ liệu". Thông thường thuật ngữ "cơ sở dữ liệu" cũng được sử dụng để nói đến bất kỳ DBMS, hệ thống cơ sở dữ liệu hoặc ứng dụng </w:t>
+        <w:t xml:space="preserve"> tương tác với người dùng cuối, ứng dụng và chính cơ sở dữ liệu để thu thập và phân tích dữ liệu. Phần mềm DBMS bao gồm các tiện ích cốt lõi được cung cấp để quản trị cơ sở dữ liệu. Tổng cộng của cơ sở dữ liệu, DBMS và các ứng dụng liên quan </w:t>
       </w:r>
       <w:r>
         <w:rPr>
@@ -18682,7 +19102,7 @@
           <w:shd w:val="clear" w:color="auto" w:fill="FFFFFF"/>
         </w:rPr>
         <w:lastRenderedPageBreak/>
-        <w:t>nào được liên kết với cơ sở dữ liệu.</w:t>
+        <w:t>có thể được gọi là "hệ thống cơ sở dữ liệu". Thông thường thuật ngữ "cơ sở dữ liệu" cũng được sử dụng để nói đến bất kỳ DBMS, hệ thống cơ sở dữ liệu hoặc ứng dụng nào được liên kết với cơ sở dữ liệu.</w:t>
       </w:r>
       <w:r>
         <w:rPr>
@@ -18903,8 +19323,8 @@
       <w:pPr>
         <w:pStyle w:val="Heading2"/>
       </w:pPr>
-      <w:bookmarkStart w:id="171" w:name="_Toc74990718"/>
-      <w:bookmarkStart w:id="172" w:name="_Toc76384282"/>
+      <w:bookmarkStart w:id="170" w:name="_Toc74990718"/>
+      <w:bookmarkStart w:id="171" w:name="_Toc76384282"/>
       <w:r>
         <w:t>2.3.</w:t>
       </w:r>
@@ -18914,8 +19334,8 @@
       <w:r>
         <w:t>ADO.NET ENTITY FRAMEWORK</w:t>
       </w:r>
+      <w:bookmarkEnd w:id="170"/>
       <w:bookmarkEnd w:id="171"/>
-      <w:bookmarkEnd w:id="172"/>
     </w:p>
     <w:p>
       <w:pPr>
@@ -19143,22 +19563,35 @@
           <w:szCs w:val="24"/>
         </w:rPr>
       </w:pPr>
-      <w:bookmarkStart w:id="173" w:name="_Toc76151040"/>
+      <w:bookmarkStart w:id="172" w:name="_Toc76151040"/>
       <w:r>
         <w:t xml:space="preserve">Hình 1- </w:t>
       </w:r>
-      <w:fldSimple w:instr=" SEQ hình_1. \* ARABIC ">
-        <w:r>
-          <w:rPr>
-            <w:noProof/>
-          </w:rPr>
-          <w:t>3</w:t>
-        </w:r>
-      </w:fldSimple>
+      <w:r>
+        <w:fldChar w:fldCharType="begin"/>
+      </w:r>
+      <w:r>
+        <w:instrText xml:space="preserve"> SEQ hình_1. \* ARABIC </w:instrText>
+      </w:r>
+      <w:r>
+        <w:fldChar w:fldCharType="separate"/>
+      </w:r>
+      <w:r>
+        <w:rPr>
+          <w:noProof/>
+        </w:rPr>
+        <w:t>3</w:t>
+      </w:r>
+      <w:r>
+        <w:rPr>
+          <w:noProof/>
+        </w:rPr>
+        <w:fldChar w:fldCharType="end"/>
+      </w:r>
       <w:r>
         <w:t>: sơ đồ Ado.net</w:t>
       </w:r>
-      <w:bookmarkEnd w:id="173"/>
+      <w:bookmarkEnd w:id="172"/>
       <w:r>
         <w:t xml:space="preserve"> </w:t>
       </w:r>
@@ -19242,20 +19675,21 @@
           <w:szCs w:val="24"/>
         </w:rPr>
       </w:pPr>
-      <w:bookmarkStart w:id="174" w:name="_Toc74992157"/>
-      <w:bookmarkStart w:id="175" w:name="_Toc74992198"/>
-      <w:bookmarkStart w:id="176" w:name="_Toc75065282"/>
-      <w:bookmarkStart w:id="177" w:name="_Toc75066595"/>
-      <w:bookmarkStart w:id="178" w:name="_Toc75938321"/>
-      <w:bookmarkStart w:id="179" w:name="_Toc76033749"/>
-      <w:bookmarkStart w:id="180" w:name="_Toc76033804"/>
-      <w:bookmarkStart w:id="181" w:name="_Toc76053543"/>
-      <w:bookmarkStart w:id="182" w:name="_Toc76053605"/>
-      <w:bookmarkStart w:id="183" w:name="_Toc76134828"/>
-      <w:bookmarkStart w:id="184" w:name="_Toc74990719"/>
-      <w:bookmarkStart w:id="185" w:name="_Toc76382908"/>
-      <w:bookmarkStart w:id="186" w:name="_Toc76384097"/>
-      <w:bookmarkStart w:id="187" w:name="_Toc76384283"/>
+      <w:bookmarkStart w:id="173" w:name="_Toc74992157"/>
+      <w:bookmarkStart w:id="174" w:name="_Toc74992198"/>
+      <w:bookmarkStart w:id="175" w:name="_Toc75065282"/>
+      <w:bookmarkStart w:id="176" w:name="_Toc75066595"/>
+      <w:bookmarkStart w:id="177" w:name="_Toc75938321"/>
+      <w:bookmarkStart w:id="178" w:name="_Toc76033749"/>
+      <w:bookmarkStart w:id="179" w:name="_Toc76033804"/>
+      <w:bookmarkStart w:id="180" w:name="_Toc76053543"/>
+      <w:bookmarkStart w:id="181" w:name="_Toc76053605"/>
+      <w:bookmarkStart w:id="182" w:name="_Toc76134828"/>
+      <w:bookmarkStart w:id="183" w:name="_Toc76382908"/>
+      <w:bookmarkStart w:id="184" w:name="_Toc76384097"/>
+      <w:bookmarkStart w:id="185" w:name="_Toc76384283"/>
+      <w:bookmarkStart w:id="186" w:name="_Toc74990719"/>
+      <w:bookmarkEnd w:id="173"/>
       <w:bookmarkEnd w:id="174"/>
       <w:bookmarkEnd w:id="175"/>
       <w:bookmarkEnd w:id="176"/>
@@ -19266,9 +19700,8 @@
       <w:bookmarkEnd w:id="181"/>
       <w:bookmarkEnd w:id="182"/>
       <w:bookmarkEnd w:id="183"/>
+      <w:bookmarkEnd w:id="184"/>
       <w:bookmarkEnd w:id="185"/>
-      <w:bookmarkEnd w:id="186"/>
-      <w:bookmarkEnd w:id="187"/>
     </w:p>
     <w:p>
       <w:pPr>
@@ -19291,19 +19724,20 @@
           <w:szCs w:val="24"/>
         </w:rPr>
       </w:pPr>
-      <w:bookmarkStart w:id="188" w:name="_Toc74992158"/>
-      <w:bookmarkStart w:id="189" w:name="_Toc74992199"/>
-      <w:bookmarkStart w:id="190" w:name="_Toc75065283"/>
-      <w:bookmarkStart w:id="191" w:name="_Toc75066596"/>
-      <w:bookmarkStart w:id="192" w:name="_Toc75938322"/>
-      <w:bookmarkStart w:id="193" w:name="_Toc76033750"/>
-      <w:bookmarkStart w:id="194" w:name="_Toc76033805"/>
-      <w:bookmarkStart w:id="195" w:name="_Toc76053544"/>
-      <w:bookmarkStart w:id="196" w:name="_Toc76053606"/>
-      <w:bookmarkStart w:id="197" w:name="_Toc76134829"/>
-      <w:bookmarkStart w:id="198" w:name="_Toc76382909"/>
-      <w:bookmarkStart w:id="199" w:name="_Toc76384098"/>
-      <w:bookmarkStart w:id="200" w:name="_Toc76384284"/>
+      <w:bookmarkStart w:id="187" w:name="_Toc74992158"/>
+      <w:bookmarkStart w:id="188" w:name="_Toc74992199"/>
+      <w:bookmarkStart w:id="189" w:name="_Toc75065283"/>
+      <w:bookmarkStart w:id="190" w:name="_Toc75066596"/>
+      <w:bookmarkStart w:id="191" w:name="_Toc75938322"/>
+      <w:bookmarkStart w:id="192" w:name="_Toc76033750"/>
+      <w:bookmarkStart w:id="193" w:name="_Toc76033805"/>
+      <w:bookmarkStart w:id="194" w:name="_Toc76053544"/>
+      <w:bookmarkStart w:id="195" w:name="_Toc76053606"/>
+      <w:bookmarkStart w:id="196" w:name="_Toc76134829"/>
+      <w:bookmarkStart w:id="197" w:name="_Toc76382909"/>
+      <w:bookmarkStart w:id="198" w:name="_Toc76384098"/>
+      <w:bookmarkStart w:id="199" w:name="_Toc76384284"/>
+      <w:bookmarkEnd w:id="187"/>
       <w:bookmarkEnd w:id="188"/>
       <w:bookmarkEnd w:id="189"/>
       <w:bookmarkEnd w:id="190"/>
@@ -19316,7 +19750,6 @@
       <w:bookmarkEnd w:id="197"/>
       <w:bookmarkEnd w:id="198"/>
       <w:bookmarkEnd w:id="199"/>
-      <w:bookmarkEnd w:id="200"/>
     </w:p>
     <w:p>
       <w:pPr>
@@ -19339,19 +19772,20 @@
           <w:szCs w:val="24"/>
         </w:rPr>
       </w:pPr>
-      <w:bookmarkStart w:id="201" w:name="_Toc74992159"/>
-      <w:bookmarkStart w:id="202" w:name="_Toc74992200"/>
-      <w:bookmarkStart w:id="203" w:name="_Toc75065284"/>
-      <w:bookmarkStart w:id="204" w:name="_Toc75066597"/>
-      <w:bookmarkStart w:id="205" w:name="_Toc75938323"/>
-      <w:bookmarkStart w:id="206" w:name="_Toc76033751"/>
-      <w:bookmarkStart w:id="207" w:name="_Toc76033806"/>
-      <w:bookmarkStart w:id="208" w:name="_Toc76053545"/>
-      <w:bookmarkStart w:id="209" w:name="_Toc76053607"/>
-      <w:bookmarkStart w:id="210" w:name="_Toc76134830"/>
-      <w:bookmarkStart w:id="211" w:name="_Toc76382910"/>
-      <w:bookmarkStart w:id="212" w:name="_Toc76384099"/>
-      <w:bookmarkStart w:id="213" w:name="_Toc76384285"/>
+      <w:bookmarkStart w:id="200" w:name="_Toc74992159"/>
+      <w:bookmarkStart w:id="201" w:name="_Toc74992200"/>
+      <w:bookmarkStart w:id="202" w:name="_Toc75065284"/>
+      <w:bookmarkStart w:id="203" w:name="_Toc75066597"/>
+      <w:bookmarkStart w:id="204" w:name="_Toc75938323"/>
+      <w:bookmarkStart w:id="205" w:name="_Toc76033751"/>
+      <w:bookmarkStart w:id="206" w:name="_Toc76033806"/>
+      <w:bookmarkStart w:id="207" w:name="_Toc76053545"/>
+      <w:bookmarkStart w:id="208" w:name="_Toc76053607"/>
+      <w:bookmarkStart w:id="209" w:name="_Toc76134830"/>
+      <w:bookmarkStart w:id="210" w:name="_Toc76382910"/>
+      <w:bookmarkStart w:id="211" w:name="_Toc76384099"/>
+      <w:bookmarkStart w:id="212" w:name="_Toc76384285"/>
+      <w:bookmarkEnd w:id="200"/>
       <w:bookmarkEnd w:id="201"/>
       <w:bookmarkEnd w:id="202"/>
       <w:bookmarkEnd w:id="203"/>
@@ -19364,7 +19798,6 @@
       <w:bookmarkEnd w:id="210"/>
       <w:bookmarkEnd w:id="211"/>
       <w:bookmarkEnd w:id="212"/>
-      <w:bookmarkEnd w:id="213"/>
     </w:p>
     <w:p>
       <w:pPr>
@@ -19387,19 +19820,20 @@
           <w:szCs w:val="24"/>
         </w:rPr>
       </w:pPr>
-      <w:bookmarkStart w:id="214" w:name="_Toc74992160"/>
-      <w:bookmarkStart w:id="215" w:name="_Toc74992201"/>
-      <w:bookmarkStart w:id="216" w:name="_Toc75065285"/>
-      <w:bookmarkStart w:id="217" w:name="_Toc75066598"/>
-      <w:bookmarkStart w:id="218" w:name="_Toc75938324"/>
-      <w:bookmarkStart w:id="219" w:name="_Toc76033752"/>
-      <w:bookmarkStart w:id="220" w:name="_Toc76033807"/>
-      <w:bookmarkStart w:id="221" w:name="_Toc76053546"/>
-      <w:bookmarkStart w:id="222" w:name="_Toc76053608"/>
-      <w:bookmarkStart w:id="223" w:name="_Toc76134831"/>
-      <w:bookmarkStart w:id="224" w:name="_Toc76382911"/>
-      <w:bookmarkStart w:id="225" w:name="_Toc76384100"/>
-      <w:bookmarkStart w:id="226" w:name="_Toc76384286"/>
+      <w:bookmarkStart w:id="213" w:name="_Toc74992160"/>
+      <w:bookmarkStart w:id="214" w:name="_Toc74992201"/>
+      <w:bookmarkStart w:id="215" w:name="_Toc75065285"/>
+      <w:bookmarkStart w:id="216" w:name="_Toc75066598"/>
+      <w:bookmarkStart w:id="217" w:name="_Toc75938324"/>
+      <w:bookmarkStart w:id="218" w:name="_Toc76033752"/>
+      <w:bookmarkStart w:id="219" w:name="_Toc76033807"/>
+      <w:bookmarkStart w:id="220" w:name="_Toc76053546"/>
+      <w:bookmarkStart w:id="221" w:name="_Toc76053608"/>
+      <w:bookmarkStart w:id="222" w:name="_Toc76134831"/>
+      <w:bookmarkStart w:id="223" w:name="_Toc76382911"/>
+      <w:bookmarkStart w:id="224" w:name="_Toc76384100"/>
+      <w:bookmarkStart w:id="225" w:name="_Toc76384286"/>
+      <w:bookmarkEnd w:id="213"/>
       <w:bookmarkEnd w:id="214"/>
       <w:bookmarkEnd w:id="215"/>
       <w:bookmarkEnd w:id="216"/>
@@ -19412,7 +19846,6 @@
       <w:bookmarkEnd w:id="223"/>
       <w:bookmarkEnd w:id="224"/>
       <w:bookmarkEnd w:id="225"/>
-      <w:bookmarkEnd w:id="226"/>
     </w:p>
     <w:p>
       <w:pPr>
@@ -19443,7 +19876,7 @@
         </w:rPr>
         <w:tab/>
       </w:r>
-      <w:bookmarkStart w:id="227" w:name="_Toc76384287"/>
+      <w:bookmarkStart w:id="226" w:name="_Toc76384287"/>
       <w:r>
         <w:rPr>
           <w:rFonts w:cs="Times New Roman"/>
@@ -19458,8 +19891,8 @@
         </w:rPr>
         <w:t>Object Services</w:t>
       </w:r>
-      <w:bookmarkEnd w:id="184"/>
-      <w:bookmarkEnd w:id="227"/>
+      <w:bookmarkEnd w:id="186"/>
+      <w:bookmarkEnd w:id="226"/>
     </w:p>
     <w:p>
       <w:pPr>
@@ -19734,8 +20167,8 @@
           <w:szCs w:val="24"/>
         </w:rPr>
       </w:pPr>
-      <w:bookmarkStart w:id="228" w:name="_Toc74990720"/>
-      <w:bookmarkStart w:id="229" w:name="_Toc76384288"/>
+      <w:bookmarkStart w:id="227" w:name="_Toc74990720"/>
+      <w:bookmarkStart w:id="228" w:name="_Toc76384288"/>
       <w:r>
         <w:rPr>
           <w:rFonts w:cs="Times New Roman"/>
@@ -19750,8 +20183,8 @@
         </w:rPr>
         <w:t>EntityClient Data Provider</w:t>
       </w:r>
+      <w:bookmarkEnd w:id="227"/>
       <w:bookmarkEnd w:id="228"/>
-      <w:bookmarkEnd w:id="229"/>
     </w:p>
     <w:p>
       <w:pPr>
@@ -19796,7 +20229,7 @@
           <w:szCs w:val="24"/>
         </w:rPr>
       </w:pPr>
-      <w:bookmarkStart w:id="230" w:name="_Toc76384289"/>
+      <w:bookmarkStart w:id="229" w:name="_Toc76384289"/>
       <w:r>
         <w:rPr>
           <w:rFonts w:cs="Times New Roman"/>
@@ -19811,7 +20244,7 @@
         </w:rPr>
         <w:t>ADO.NET Data Provider</w:t>
       </w:r>
-      <w:bookmarkEnd w:id="230"/>
+      <w:bookmarkEnd w:id="229"/>
     </w:p>
     <w:p>
       <w:pPr>
@@ -19900,8 +20333,8 @@
           <w:szCs w:val="24"/>
         </w:rPr>
       </w:pPr>
-      <w:bookmarkStart w:id="231" w:name="_Toc74990721"/>
-      <w:bookmarkStart w:id="232" w:name="_Toc76384290"/>
+      <w:bookmarkStart w:id="230" w:name="_Toc74990721"/>
+      <w:bookmarkStart w:id="231" w:name="_Toc76384290"/>
       <w:r>
         <w:rPr>
           <w:rFonts w:cs="Times New Roman"/>
@@ -19910,8 +20343,8 @@
         <w:lastRenderedPageBreak/>
         <w:t>2.3.4. EDM (Entity Data Model)</w:t>
       </w:r>
+      <w:bookmarkEnd w:id="230"/>
       <w:bookmarkEnd w:id="231"/>
-      <w:bookmarkEnd w:id="232"/>
     </w:p>
     <w:p>
       <w:pPr>
@@ -20010,14 +20443,14 @@
       <w:pPr>
         <w:pStyle w:val="Heading2"/>
       </w:pPr>
-      <w:bookmarkStart w:id="233" w:name="_Toc76384291"/>
+      <w:bookmarkStart w:id="232" w:name="_Toc76384291"/>
       <w:r>
         <w:t xml:space="preserve">2.5. </w:t>
       </w:r>
       <w:r>
         <w:t>TỒNG QUAN VỀ MICROSOFT VISUAL STUDIO</w:t>
       </w:r>
-      <w:bookmarkEnd w:id="233"/>
+      <w:bookmarkEnd w:id="232"/>
     </w:p>
     <w:p>
       <w:pPr>
@@ -20371,7 +20804,7 @@
           <w:rFonts w:eastAsia="Arial"/>
         </w:rPr>
       </w:pPr>
-      <w:bookmarkStart w:id="234" w:name="_Toc76384292"/>
+      <w:bookmarkStart w:id="233" w:name="_Toc76384292"/>
       <w:r>
         <w:rPr>
           <w:rFonts w:eastAsia="Arial"/>
@@ -20416,82 +20849,36 @@
         </w:rPr>
         <w:t>phần mềm</w:t>
       </w:r>
+      <w:bookmarkEnd w:id="233"/>
+      <w:r>
+        <w:rPr>
+          <w:rFonts w:eastAsia="Arial"/>
+        </w:rPr>
+        <w:t xml:space="preserve"> </w:t>
+      </w:r>
+    </w:p>
+    <w:p>
+      <w:pPr>
+        <w:pStyle w:val="Heading2"/>
+        <w:rPr>
+          <w:rFonts w:eastAsia="Arial"/>
+        </w:rPr>
+      </w:pPr>
+      <w:bookmarkStart w:id="234" w:name="_Toc76384293"/>
+      <w:r>
+        <w:rPr>
+          <w:rFonts w:eastAsia="Arial"/>
+        </w:rPr>
+        <w:t xml:space="preserve">3.1.  </w:t>
+      </w:r>
       <w:bookmarkEnd w:id="234"/>
       <w:r>
         <w:rPr>
           <w:rFonts w:eastAsia="Arial"/>
-        </w:rPr>
-        <w:t xml:space="preserve"> </w:t>
-      </w:r>
-    </w:p>
-    <w:p>
-      <w:pPr>
-        <w:pStyle w:val="Heading2"/>
-        <w:rPr>
-          <w:rFonts w:eastAsia="Arial"/>
-        </w:rPr>
-      </w:pPr>
-      <w:bookmarkStart w:id="235" w:name="_Toc76384293"/>
-      <w:r>
-        <w:rPr>
-          <w:rFonts w:eastAsia="Arial"/>
-        </w:rPr>
-        <w:t>3.1.  G</w:t>
-      </w:r>
-      <w:r>
-        <w:rPr>
-          <w:rFonts w:eastAsia="Arial"/>
-          <w:spacing w:val="3"/>
-        </w:rPr>
-        <w:t>I</w:t>
-      </w:r>
-      <w:r>
-        <w:rPr>
-          <w:rFonts w:eastAsia="Arial"/>
-          <w:spacing w:val="-3"/>
-        </w:rPr>
-        <w:t>Ả</w:t>
-      </w:r>
-      <w:r>
-        <w:rPr>
-          <w:rFonts w:eastAsia="Arial"/>
-          <w:spacing w:val="-1"/>
-        </w:rPr>
-        <w:t>I</w:t>
-      </w:r>
-      <w:r>
-        <w:rPr>
-          <w:rFonts w:eastAsia="Arial"/>
-        </w:rPr>
-        <w:t xml:space="preserve"> </w:t>
-      </w:r>
-      <w:r>
-        <w:rPr>
-          <w:rFonts w:eastAsia="Arial"/>
-          <w:spacing w:val="1"/>
-        </w:rPr>
-        <w:t>P</w:t>
-      </w:r>
-      <w:r>
-        <w:rPr>
-          <w:rFonts w:eastAsia="Arial"/>
-        </w:rPr>
-        <w:t>HÁP PHÂN</w:t>
-      </w:r>
-      <w:r>
-        <w:rPr>
-          <w:rFonts w:eastAsia="Arial"/>
-          <w:spacing w:val="1"/>
-        </w:rPr>
-        <w:t xml:space="preserve"> </w:t>
-      </w:r>
-      <w:r>
-        <w:rPr>
-          <w:rFonts w:eastAsia="Arial"/>
-        </w:rPr>
-        <w:t>TÍCH</w:t>
-      </w:r>
-      <w:bookmarkEnd w:id="235"/>
+          <w:highlight w:val="yellow"/>
+        </w:rPr>
+        <w:t>YÊU CẦU CHỨC NĂNG</w:t>
+      </w:r>
     </w:p>
     <w:p>
       <w:pPr>
@@ -20546,7 +20933,7 @@
           <w:szCs w:val="26"/>
         </w:rPr>
       </w:pPr>
-      <w:bookmarkStart w:id="236" w:name="_Toc76384294"/>
+      <w:bookmarkStart w:id="235" w:name="_Toc76384294"/>
       <w:r>
         <w:rPr>
           <w:rFonts w:ascii="Times New Roman" w:eastAsia="Arial" w:hAnsi="Times New Roman" w:cs="Times New Roman"/>
@@ -20743,7 +21130,7 @@
         </w:rPr>
         <w:t>ra</w:t>
       </w:r>
-      <w:bookmarkEnd w:id="236"/>
+      <w:bookmarkEnd w:id="235"/>
     </w:p>
     <w:p>
       <w:pPr>
@@ -20887,12 +21274,12 @@
           <w:b/>
           <w:bCs/>
           <w:i/>
-          <w:color w:val="000000"/>
-          <w:sz w:val="26"/>
-          <w:szCs w:val="26"/>
-        </w:rPr>
-      </w:pPr>
-      <w:bookmarkStart w:id="237" w:name="_Toc76384295"/>
+          <w:color w:val="FF0000"/>
+          <w:sz w:val="26"/>
+          <w:szCs w:val="26"/>
+        </w:rPr>
+      </w:pPr>
+      <w:bookmarkStart w:id="236" w:name="_Toc76384295"/>
       <w:r>
         <w:rPr>
           <w:rFonts w:ascii="Times New Roman" w:eastAsia="Arial" w:hAnsi="Times New Roman" w:cs="Times New Roman"/>
@@ -20996,7 +21383,61 @@
         </w:rPr>
         <w:t>thể</w:t>
       </w:r>
-      <w:bookmarkEnd w:id="237"/>
+      <w:bookmarkEnd w:id="236"/>
+      <w:r>
+        <w:rPr>
+          <w:rFonts w:ascii="Times New Roman" w:eastAsia="Arial" w:hAnsi="Times New Roman" w:cs="Times New Roman"/>
+          <w:b/>
+          <w:bCs/>
+          <w:i/>
+          <w:color w:val="000000"/>
+          <w:sz w:val="26"/>
+          <w:szCs w:val="26"/>
+        </w:rPr>
+        <w:t xml:space="preserve"> </w:t>
+      </w:r>
+      <w:r>
+        <w:rPr>
+          <w:rFonts w:ascii="Times New Roman" w:eastAsia="Arial" w:hAnsi="Times New Roman" w:cs="Times New Roman"/>
+          <w:b/>
+          <w:bCs/>
+          <w:i/>
+          <w:color w:val="FF0000"/>
+          <w:sz w:val="26"/>
+          <w:szCs w:val="26"/>
+        </w:rPr>
+        <w:t>ĐÂY THUỘC PHẦN THIẾT KẾ CƠ SỞ DỮ LIỆU</w:t>
+      </w:r>
+    </w:p>
+    <w:p>
+      <w:pPr>
+        <w:widowControl w:val="0"/>
+        <w:spacing w:line="358" w:lineRule="auto"/>
+        <w:ind w:left="432"/>
+        <w:jc w:val="both"/>
+        <w:outlineLvl w:val="2"/>
+        <w:rPr>
+          <w:rFonts w:ascii="Times New Roman" w:eastAsia="Arial" w:hAnsi="Times New Roman" w:cs="Times New Roman"/>
+          <w:b/>
+          <w:bCs/>
+          <w:i/>
+          <w:color w:val="FF0000"/>
+          <w:sz w:val="26"/>
+          <w:szCs w:val="26"/>
+        </w:rPr>
+      </w:pPr>
+      <w:r>
+        <w:rPr>
+          <w:rFonts w:ascii="Times New Roman" w:eastAsia="Arial" w:hAnsi="Times New Roman" w:cs="Times New Roman"/>
+          <w:b/>
+          <w:bCs/>
+          <w:i/>
+          <w:color w:val="FF0000"/>
+          <w:sz w:val="26"/>
+          <w:szCs w:val="26"/>
+        </w:rPr>
+        <w:t>Nội dung của phần này đang làm ngược với quy trình thiết kế CSDL. Viết lại</w:t>
+      </w:r>
     </w:p>
     <w:p>
       <w:pPr>
@@ -21064,7 +21505,7 @@
                 <w:szCs w:val="26"/>
               </w:rPr>
             </w:pPr>
-            <w:bookmarkStart w:id="238" w:name="_Toc76151780"/>
+            <w:bookmarkStart w:id="237" w:name="_Toc76151780"/>
             <w:r>
               <w:rPr>
                 <w:rFonts w:ascii="Times New Roman" w:hAnsi="Times New Roman" w:cs="Times New Roman"/>
@@ -21604,18 +22045,31 @@
       <w:r>
         <w:t>bảng 1-</w:t>
       </w:r>
-      <w:fldSimple w:instr=" SEQ bảng_1- \* ARABIC ">
-        <w:r>
-          <w:rPr>
-            <w:noProof/>
-          </w:rPr>
-          <w:t>1</w:t>
-        </w:r>
-      </w:fldSimple>
+      <w:r>
+        <w:fldChar w:fldCharType="begin"/>
+      </w:r>
+      <w:r>
+        <w:instrText xml:space="preserve"> SEQ bảng_1- \* ARABIC </w:instrText>
+      </w:r>
+      <w:r>
+        <w:fldChar w:fldCharType="separate"/>
+      </w:r>
+      <w:r>
+        <w:rPr>
+          <w:noProof/>
+        </w:rPr>
+        <w:t>1</w:t>
+      </w:r>
+      <w:r>
+        <w:rPr>
+          <w:noProof/>
+        </w:rPr>
+        <w:fldChar w:fldCharType="end"/>
+      </w:r>
       <w:r>
         <w:t xml:space="preserve">: bảng </w:t>
       </w:r>
-      <w:bookmarkEnd w:id="238"/>
+      <w:bookmarkEnd w:id="237"/>
       <w:r>
         <w:t>hàng hóa</w:t>
       </w:r>
@@ -21680,7 +22134,7 @@
                 <w:szCs w:val="26"/>
               </w:rPr>
             </w:pPr>
-            <w:bookmarkStart w:id="239" w:name="_Toc76151781"/>
+            <w:bookmarkStart w:id="238" w:name="_Toc76151781"/>
             <w:r>
               <w:rPr>
                 <w:rFonts w:ascii="Times New Roman" w:hAnsi="Times New Roman" w:cs="Times New Roman"/>
@@ -22151,18 +22605,31 @@
       <w:r>
         <w:t>bảng 1-</w:t>
       </w:r>
-      <w:fldSimple w:instr=" SEQ bảng_1- \* ARABIC ">
-        <w:r>
-          <w:rPr>
-            <w:noProof/>
-          </w:rPr>
-          <w:t>2</w:t>
-        </w:r>
-      </w:fldSimple>
+      <w:r>
+        <w:fldChar w:fldCharType="begin"/>
+      </w:r>
+      <w:r>
+        <w:instrText xml:space="preserve"> SEQ bảng_1- \* ARABIC </w:instrText>
+      </w:r>
+      <w:r>
+        <w:fldChar w:fldCharType="separate"/>
+      </w:r>
+      <w:r>
+        <w:rPr>
+          <w:noProof/>
+        </w:rPr>
+        <w:t>2</w:t>
+      </w:r>
+      <w:r>
+        <w:rPr>
+          <w:noProof/>
+        </w:rPr>
+        <w:fldChar w:fldCharType="end"/>
+      </w:r>
       <w:r>
         <w:t xml:space="preserve">: </w:t>
       </w:r>
-      <w:bookmarkEnd w:id="239"/>
+      <w:bookmarkEnd w:id="238"/>
       <w:r>
         <w:t>bảng hóa đơn bán</w:t>
       </w:r>
@@ -22224,7 +22691,7 @@
                 <w:szCs w:val="26"/>
               </w:rPr>
             </w:pPr>
-            <w:bookmarkStart w:id="240" w:name="_Toc76151782"/>
+            <w:bookmarkStart w:id="239" w:name="_Toc76151782"/>
             <w:r>
               <w:rPr>
                 <w:rFonts w:ascii="Times New Roman" w:hAnsi="Times New Roman" w:cs="Times New Roman"/>
@@ -22337,6 +22804,7 @@
                 <w:sz w:val="26"/>
                 <w:szCs w:val="26"/>
               </w:rPr>
+              <w:lastRenderedPageBreak/>
               <w:t>MaHDB</w:t>
             </w:r>
           </w:p>
@@ -22430,7 +22898,6 @@
                 <w:sz w:val="26"/>
                 <w:szCs w:val="26"/>
               </w:rPr>
-              <w:lastRenderedPageBreak/>
               <w:t>MaH</w:t>
             </w:r>
           </w:p>
@@ -22691,18 +23158,31 @@
       <w:r>
         <w:t>bảng 1-</w:t>
       </w:r>
-      <w:fldSimple w:instr=" SEQ bảng_1- \* ARABIC ">
-        <w:r>
-          <w:rPr>
-            <w:noProof/>
-          </w:rPr>
-          <w:t>3</w:t>
-        </w:r>
-      </w:fldSimple>
+      <w:r>
+        <w:fldChar w:fldCharType="begin"/>
+      </w:r>
+      <w:r>
+        <w:instrText xml:space="preserve"> SEQ bảng_1- \* ARABIC </w:instrText>
+      </w:r>
+      <w:r>
+        <w:fldChar w:fldCharType="separate"/>
+      </w:r>
+      <w:r>
+        <w:rPr>
+          <w:noProof/>
+        </w:rPr>
+        <w:t>3</w:t>
+      </w:r>
+      <w:r>
+        <w:rPr>
+          <w:noProof/>
+        </w:rPr>
+        <w:fldChar w:fldCharType="end"/>
+      </w:r>
       <w:r>
         <w:t xml:space="preserve">: </w:t>
       </w:r>
-      <w:bookmarkEnd w:id="240"/>
+      <w:bookmarkEnd w:id="239"/>
       <w:r>
         <w:t>bảng hóa đơn bán hàng chi tiết</w:t>
       </w:r>
@@ -22720,7 +23200,7 @@
           <w:szCs w:val="26"/>
         </w:rPr>
       </w:pPr>
-      <w:bookmarkStart w:id="241" w:name="_Toc76384296"/>
+      <w:bookmarkStart w:id="240" w:name="_Toc76384296"/>
       <w:r>
         <w:rPr>
           <w:rFonts w:ascii="Times New Roman" w:hAnsi="Times New Roman" w:cs="Times New Roman"/>
@@ -22741,7 +23221,7 @@
         </w:rPr>
         <w:t>thuộc tính thực thể</w:t>
       </w:r>
-      <w:bookmarkEnd w:id="241"/>
+      <w:bookmarkEnd w:id="240"/>
     </w:p>
     <w:p>
       <w:pPr>
@@ -22906,7 +23386,7 @@
           <w:szCs w:val="26"/>
         </w:rPr>
       </w:pPr>
-      <w:bookmarkStart w:id="242" w:name="_Toc76384297"/>
+      <w:bookmarkStart w:id="241" w:name="_Toc76384297"/>
       <w:r>
         <w:rPr>
           <w:rFonts w:ascii="Times New Roman" w:hAnsi="Times New Roman" w:cs="Times New Roman"/>
@@ -22917,7 +23397,7 @@
         </w:rPr>
         <w:t>3.1.4. Mô hình thực thể E-R</w:t>
       </w:r>
-      <w:bookmarkEnd w:id="242"/>
+      <w:bookmarkEnd w:id="241"/>
     </w:p>
     <w:p>
       <w:pPr>
@@ -22932,9 +23412,9 @@
           <w:szCs w:val="26"/>
         </w:rPr>
       </w:pPr>
-      <w:bookmarkStart w:id="243" w:name="_Toc76382923"/>
-      <w:bookmarkStart w:id="244" w:name="_Toc76384112"/>
-      <w:bookmarkStart w:id="245" w:name="_Toc76384298"/>
+      <w:bookmarkStart w:id="242" w:name="_Toc76382923"/>
+      <w:bookmarkStart w:id="243" w:name="_Toc76384112"/>
+      <w:bookmarkStart w:id="244" w:name="_Toc76384298"/>
       <w:r>
         <w:rPr>
           <w:noProof/>
@@ -22988,9 +23468,9 @@
           </wp:inline>
         </w:drawing>
       </w:r>
+      <w:bookmarkEnd w:id="242"/>
       <w:bookmarkEnd w:id="243"/>
       <w:bookmarkEnd w:id="244"/>
-      <w:bookmarkEnd w:id="245"/>
     </w:p>
     <w:p>
       <w:pPr>
@@ -23005,7 +23485,7 @@
           <w:szCs w:val="26"/>
         </w:rPr>
       </w:pPr>
-      <w:bookmarkStart w:id="246" w:name="_Toc76384299"/>
+      <w:bookmarkStart w:id="245" w:name="_Toc76384299"/>
       <w:r>
         <w:rPr>
           <w:rFonts w:ascii="Times New Roman" w:hAnsi="Times New Roman" w:cs="Times New Roman"/>
@@ -23016,7 +23496,7 @@
         </w:rPr>
         <w:t>3.1.5 Lược đồ quan hệ</w:t>
       </w:r>
-      <w:bookmarkEnd w:id="246"/>
+      <w:bookmarkEnd w:id="245"/>
     </w:p>
     <w:p>
       <w:pPr>
@@ -23202,7 +23682,7 @@
           <w:szCs w:val="26"/>
         </w:rPr>
       </w:pPr>
-      <w:bookmarkStart w:id="247" w:name="_Toc76384300"/>
+      <w:bookmarkStart w:id="246" w:name="_Toc76384300"/>
       <w:r>
         <w:rPr>
           <w:rFonts w:ascii="Times New Roman" w:hAnsi="Times New Roman" w:cs="Times New Roman"/>
@@ -23212,7 +23692,7 @@
         </w:rPr>
         <w:t>3.2.  SƠ ĐỒ CƠ SỞ DỮ LIỆU</w:t>
       </w:r>
-      <w:bookmarkEnd w:id="247"/>
+      <w:bookmarkEnd w:id="246"/>
     </w:p>
     <w:p>
       <w:pPr>
@@ -23297,19 +23777,19 @@
           <w:szCs w:val="24"/>
         </w:rPr>
       </w:pPr>
-      <w:bookmarkStart w:id="248" w:name="_Toc76151048"/>
-      <w:bookmarkStart w:id="249" w:name="_Toc76151193"/>
+      <w:bookmarkStart w:id="247" w:name="_Toc76151048"/>
+      <w:bookmarkStart w:id="248" w:name="_Toc76151193"/>
       <w:r>
         <w:t xml:space="preserve">Hình 3- </w:t>
       </w:r>
+      <w:bookmarkEnd w:id="247"/>
+      <w:r>
+        <w:t>1</w:t>
+      </w:r>
+      <w:r>
+        <w:t>: Cơ sở dữ liệu</w:t>
+      </w:r>
       <w:bookmarkEnd w:id="248"/>
-      <w:r>
-        <w:t>1</w:t>
-      </w:r>
-      <w:r>
-        <w:t>: Cơ sở dữ liệu</w:t>
-      </w:r>
-      <w:bookmarkEnd w:id="249"/>
     </w:p>
     <w:p>
       <w:pPr>
@@ -23318,7 +23798,7 @@
           <w:rFonts w:eastAsia="Arial"/>
         </w:rPr>
       </w:pPr>
-      <w:bookmarkStart w:id="250" w:name="_Toc76384301"/>
+      <w:bookmarkStart w:id="249" w:name="_Toc76384301"/>
       <w:r>
         <w:rPr>
           <w:rFonts w:eastAsia="Arial"/>
@@ -23412,6 +23892,21 @@
         </w:rPr>
         <w:t>ỀM</w:t>
       </w:r>
+      <w:bookmarkEnd w:id="249"/>
+    </w:p>
+    <w:p>
+      <w:pPr>
+        <w:rPr>
+          <w:color w:val="FF0000"/>
+        </w:rPr>
+      </w:pPr>
+      <w:r>
+        <w:rPr>
+          <w:color w:val="FF0000"/>
+        </w:rPr>
+        <w:t>Xem lại cấu trúc gợi ý để viết lại báo cáo</w:t>
+      </w:r>
+      <w:bookmarkStart w:id="250" w:name="_GoBack"/>
       <w:bookmarkEnd w:id="250"/>
     </w:p>
     <w:p>
@@ -23426,13 +23921,7 @@
         <w:rPr>
           <w:rFonts w:eastAsia="Arial"/>
         </w:rPr>
-        <w:t>4.</w:t>
-      </w:r>
-      <w:r>
-        <w:rPr>
-          <w:rFonts w:eastAsia="Arial"/>
-        </w:rPr>
-        <w:t>1</w:t>
+        <w:t>4.1</w:t>
       </w:r>
       <w:r>
         <w:rPr>
@@ -23547,6 +24036,7 @@
           <w:sz w:val="26"/>
           <w:szCs w:val="26"/>
         </w:rPr>
+        <w:lastRenderedPageBreak/>
         <w:t>Tại đây, người dùng có thể chọn các chức năng như hóa đơn bán hàng, hàng hóa và thống kê</w:t>
       </w:r>
     </w:p>
@@ -31201,7 +31691,7 @@
 </file>
 
 <file path=word/endnotes.xml><?xml version="1.0" encoding="utf-8"?>
-<w:endnotes xmlns:wpc="http://schemas.microsoft.com/office/word/2010/wordprocessingCanvas" xmlns:mc="http://schemas.openxmlformats.org/markup-compatibility/2006" xmlns:o="urn:schemas-microsoft-com:office:office" xmlns:r="http://schemas.openxmlformats.org/officeDocument/2006/relationships" xmlns:m="http://schemas.openxmlformats.org/officeDocument/2006/math" xmlns:v="urn:schemas-microsoft-com:vml" xmlns:wp14="http://schemas.microsoft.com/office/word/2010/wordprocessingDrawing" xmlns:wp="http://schemas.openxmlformats.org/drawingml/2006/wordprocessingDrawing" xmlns:w10="urn:schemas-microsoft-com:office:word" xmlns:w="http://schemas.openxmlformats.org/wordprocessingml/2006/main" xmlns:w14="http://schemas.microsoft.com/office/word/2010/wordml" xmlns:w15="http://schemas.microsoft.com/office/word/2012/wordml" xmlns:wpg="http://schemas.microsoft.com/office/word/2010/wordprocessingGroup" xmlns:wpi="http://schemas.microsoft.com/office/word/2010/wordprocessingInk" xmlns:wne="http://schemas.microsoft.com/office/word/2006/wordml" xmlns:wps="http://schemas.microsoft.com/office/word/2010/wordprocessingShape" mc:Ignorable="w14 w15 wp14">
+<w:endnotes xmlns:wpc="http://schemas.microsoft.com/office/word/2010/wordprocessingCanvas" xmlns:cx="http://schemas.microsoft.com/office/drawing/2014/chartex" xmlns:mc="http://schemas.openxmlformats.org/markup-compatibility/2006" xmlns:o="urn:schemas-microsoft-com:office:office" xmlns:r="http://schemas.openxmlformats.org/officeDocument/2006/relationships" xmlns:m="http://schemas.openxmlformats.org/officeDocument/2006/math" xmlns:v="urn:schemas-microsoft-com:vml" xmlns:wp14="http://schemas.microsoft.com/office/word/2010/wordprocessingDrawing" xmlns:wp="http://schemas.openxmlformats.org/drawingml/2006/wordprocessingDrawing" xmlns:w10="urn:schemas-microsoft-com:office:word" xmlns:w="http://schemas.openxmlformats.org/wordprocessingml/2006/main" xmlns:w14="http://schemas.microsoft.com/office/word/2010/wordml" xmlns:w15="http://schemas.microsoft.com/office/word/2012/wordml" xmlns:w16se="http://schemas.microsoft.com/office/word/2015/wordml/symex" xmlns:wpg="http://schemas.microsoft.com/office/word/2010/wordprocessingGroup" xmlns:wpi="http://schemas.microsoft.com/office/word/2010/wordprocessingInk" xmlns:wne="http://schemas.microsoft.com/office/word/2006/wordml" xmlns:wps="http://schemas.microsoft.com/office/word/2010/wordprocessingShape" mc:Ignorable="w14 w15 w16se wp14">
   <w:endnote w:type="separator" w:id="-1">
     <w:p>
       <w:pPr>
@@ -31226,7 +31716,7 @@
 </file>
 
 <file path=word/footer1.xml><?xml version="1.0" encoding="utf-8"?>
-<w:ftr xmlns:wpc="http://schemas.microsoft.com/office/word/2010/wordprocessingCanvas" xmlns:mc="http://schemas.openxmlformats.org/markup-compatibility/2006" xmlns:o="urn:schemas-microsoft-com:office:office" xmlns:r="http://schemas.openxmlformats.org/officeDocument/2006/relationships" xmlns:m="http://schemas.openxmlformats.org/officeDocument/2006/math" xmlns:v="urn:schemas-microsoft-com:vml" xmlns:wp14="http://schemas.microsoft.com/office/word/2010/wordprocessingDrawing" xmlns:wp="http://schemas.openxmlformats.org/drawingml/2006/wordprocessingDrawing" xmlns:w10="urn:schemas-microsoft-com:office:word" xmlns:w="http://schemas.openxmlformats.org/wordprocessingml/2006/main" xmlns:w14="http://schemas.microsoft.com/office/word/2010/wordml" xmlns:w15="http://schemas.microsoft.com/office/word/2012/wordml" xmlns:wpg="http://schemas.microsoft.com/office/word/2010/wordprocessingGroup" xmlns:wpi="http://schemas.microsoft.com/office/word/2010/wordprocessingInk" xmlns:wne="http://schemas.microsoft.com/office/word/2006/wordml" xmlns:wps="http://schemas.microsoft.com/office/word/2010/wordprocessingShape" mc:Ignorable="w14 w15 wp14">
+<w:ftr xmlns:wpc="http://schemas.microsoft.com/office/word/2010/wordprocessingCanvas" xmlns:cx="http://schemas.microsoft.com/office/drawing/2014/chartex" xmlns:mc="http://schemas.openxmlformats.org/markup-compatibility/2006" xmlns:o="urn:schemas-microsoft-com:office:office" xmlns:r="http://schemas.openxmlformats.org/officeDocument/2006/relationships" xmlns:m="http://schemas.openxmlformats.org/officeDocument/2006/math" xmlns:v="urn:schemas-microsoft-com:vml" xmlns:wp14="http://schemas.microsoft.com/office/word/2010/wordprocessingDrawing" xmlns:wp="http://schemas.openxmlformats.org/drawingml/2006/wordprocessingDrawing" xmlns:w10="urn:schemas-microsoft-com:office:word" xmlns:w="http://schemas.openxmlformats.org/wordprocessingml/2006/main" xmlns:w14="http://schemas.microsoft.com/office/word/2010/wordml" xmlns:w15="http://schemas.microsoft.com/office/word/2012/wordml" xmlns:w16se="http://schemas.microsoft.com/office/word/2015/wordml/symex" xmlns:wpg="http://schemas.microsoft.com/office/word/2010/wordprocessingGroup" xmlns:wpi="http://schemas.microsoft.com/office/word/2010/wordprocessingInk" xmlns:wne="http://schemas.microsoft.com/office/word/2006/wordml" xmlns:wps="http://schemas.microsoft.com/office/word/2010/wordprocessingShape" mc:Ignorable="w14 w15 w16se wp14">
   <w:p>
     <w:pPr>
       <w:pStyle w:val="Footer"/>
@@ -31236,7 +31726,7 @@
 </file>
 
 <file path=word/footer2.xml><?xml version="1.0" encoding="utf-8"?>
-<w:ftr xmlns:wpc="http://schemas.microsoft.com/office/word/2010/wordprocessingCanvas" xmlns:mc="http://schemas.openxmlformats.org/markup-compatibility/2006" xmlns:o="urn:schemas-microsoft-com:office:office" xmlns:r="http://schemas.openxmlformats.org/officeDocument/2006/relationships" xmlns:m="http://schemas.openxmlformats.org/officeDocument/2006/math" xmlns:v="urn:schemas-microsoft-com:vml" xmlns:wp14="http://schemas.microsoft.com/office/word/2010/wordprocessingDrawing" xmlns:wp="http://schemas.openxmlformats.org/drawingml/2006/wordprocessingDrawing" xmlns:w10="urn:schemas-microsoft-com:office:word" xmlns:w="http://schemas.openxmlformats.org/wordprocessingml/2006/main" xmlns:w14="http://schemas.microsoft.com/office/word/2010/wordml" xmlns:w15="http://schemas.microsoft.com/office/word/2012/wordml" xmlns:wpg="http://schemas.microsoft.com/office/word/2010/wordprocessingGroup" xmlns:wpi="http://schemas.microsoft.com/office/word/2010/wordprocessingInk" xmlns:wne="http://schemas.microsoft.com/office/word/2006/wordml" xmlns:wps="http://schemas.microsoft.com/office/word/2010/wordprocessingShape" mc:Ignorable="w14 w15 wp14">
+<w:ftr xmlns:wpc="http://schemas.microsoft.com/office/word/2010/wordprocessingCanvas" xmlns:cx="http://schemas.microsoft.com/office/drawing/2014/chartex" xmlns:mc="http://schemas.openxmlformats.org/markup-compatibility/2006" xmlns:o="urn:schemas-microsoft-com:office:office" xmlns:r="http://schemas.openxmlformats.org/officeDocument/2006/relationships" xmlns:m="http://schemas.openxmlformats.org/officeDocument/2006/math" xmlns:v="urn:schemas-microsoft-com:vml" xmlns:wp14="http://schemas.microsoft.com/office/word/2010/wordprocessingDrawing" xmlns:wp="http://schemas.openxmlformats.org/drawingml/2006/wordprocessingDrawing" xmlns:w10="urn:schemas-microsoft-com:office:word" xmlns:w="http://schemas.openxmlformats.org/wordprocessingml/2006/main" xmlns:w14="http://schemas.microsoft.com/office/word/2010/wordml" xmlns:w15="http://schemas.microsoft.com/office/word/2012/wordml" xmlns:w16se="http://schemas.microsoft.com/office/word/2015/wordml/symex" xmlns:wpg="http://schemas.microsoft.com/office/word/2010/wordprocessingGroup" xmlns:wpi="http://schemas.microsoft.com/office/word/2010/wordprocessingInk" xmlns:wne="http://schemas.microsoft.com/office/word/2006/wordml" xmlns:wps="http://schemas.microsoft.com/office/word/2010/wordprocessingShape" mc:Ignorable="w14 w15 w16se wp14">
   <w:p>
     <w:pPr>
       <w:pStyle w:val="Footer"/>
@@ -31250,7 +31740,7 @@
 </file>
 
 <file path=word/footer3.xml><?xml version="1.0" encoding="utf-8"?>
-<w:ftr xmlns:wpc="http://schemas.microsoft.com/office/word/2010/wordprocessingCanvas" xmlns:mc="http://schemas.openxmlformats.org/markup-compatibility/2006" xmlns:o="urn:schemas-microsoft-com:office:office" xmlns:r="http://schemas.openxmlformats.org/officeDocument/2006/relationships" xmlns:m="http://schemas.openxmlformats.org/officeDocument/2006/math" xmlns:v="urn:schemas-microsoft-com:vml" xmlns:wp14="http://schemas.microsoft.com/office/word/2010/wordprocessingDrawing" xmlns:wp="http://schemas.openxmlformats.org/drawingml/2006/wordprocessingDrawing" xmlns:w10="urn:schemas-microsoft-com:office:word" xmlns:w="http://schemas.openxmlformats.org/wordprocessingml/2006/main" xmlns:w14="http://schemas.microsoft.com/office/word/2010/wordml" xmlns:w15="http://schemas.microsoft.com/office/word/2012/wordml" xmlns:wpg="http://schemas.microsoft.com/office/word/2010/wordprocessingGroup" xmlns:wpi="http://schemas.microsoft.com/office/word/2010/wordprocessingInk" xmlns:wne="http://schemas.microsoft.com/office/word/2006/wordml" xmlns:wps="http://schemas.microsoft.com/office/word/2010/wordprocessingShape" mc:Ignorable="w14 w15 wp14">
+<w:ftr xmlns:wpc="http://schemas.microsoft.com/office/word/2010/wordprocessingCanvas" xmlns:cx="http://schemas.microsoft.com/office/drawing/2014/chartex" xmlns:mc="http://schemas.openxmlformats.org/markup-compatibility/2006" xmlns:o="urn:schemas-microsoft-com:office:office" xmlns:r="http://schemas.openxmlformats.org/officeDocument/2006/relationships" xmlns:m="http://schemas.openxmlformats.org/officeDocument/2006/math" xmlns:v="urn:schemas-microsoft-com:vml" xmlns:wp14="http://schemas.microsoft.com/office/word/2010/wordprocessingDrawing" xmlns:wp="http://schemas.openxmlformats.org/drawingml/2006/wordprocessingDrawing" xmlns:w10="urn:schemas-microsoft-com:office:word" xmlns:w="http://schemas.openxmlformats.org/wordprocessingml/2006/main" xmlns:w14="http://schemas.microsoft.com/office/word/2010/wordml" xmlns:w15="http://schemas.microsoft.com/office/word/2012/wordml" xmlns:w16se="http://schemas.microsoft.com/office/word/2015/wordml/symex" xmlns:wpg="http://schemas.microsoft.com/office/word/2010/wordprocessingGroup" xmlns:wpi="http://schemas.microsoft.com/office/word/2010/wordprocessingInk" xmlns:wne="http://schemas.microsoft.com/office/word/2006/wordml" xmlns:wps="http://schemas.microsoft.com/office/word/2010/wordprocessingShape" mc:Ignorable="w14 w15 w16se wp14">
   <w:p>
     <w:pPr>
       <w:pStyle w:val="Footer"/>
@@ -31260,7 +31750,7 @@
 </file>
 
 <file path=word/footer4.xml><?xml version="1.0" encoding="utf-8"?>
-<w:ftr xmlns:wpc="http://schemas.microsoft.com/office/word/2010/wordprocessingCanvas" xmlns:mc="http://schemas.openxmlformats.org/markup-compatibility/2006" xmlns:o="urn:schemas-microsoft-com:office:office" xmlns:r="http://schemas.openxmlformats.org/officeDocument/2006/relationships" xmlns:m="http://schemas.openxmlformats.org/officeDocument/2006/math" xmlns:v="urn:schemas-microsoft-com:vml" xmlns:wp14="http://schemas.microsoft.com/office/word/2010/wordprocessingDrawing" xmlns:wp="http://schemas.openxmlformats.org/drawingml/2006/wordprocessingDrawing" xmlns:w10="urn:schemas-microsoft-com:office:word" xmlns:w="http://schemas.openxmlformats.org/wordprocessingml/2006/main" xmlns:w14="http://schemas.microsoft.com/office/word/2010/wordml" xmlns:w15="http://schemas.microsoft.com/office/word/2012/wordml" xmlns:wpg="http://schemas.microsoft.com/office/word/2010/wordprocessingGroup" xmlns:wpi="http://schemas.microsoft.com/office/word/2010/wordprocessingInk" xmlns:wne="http://schemas.microsoft.com/office/word/2006/wordml" xmlns:wps="http://schemas.microsoft.com/office/word/2010/wordprocessingShape" mc:Ignorable="w14 w15 wp14">
+<w:ftr xmlns:wpc="http://schemas.microsoft.com/office/word/2010/wordprocessingCanvas" xmlns:cx="http://schemas.microsoft.com/office/drawing/2014/chartex" xmlns:mc="http://schemas.openxmlformats.org/markup-compatibility/2006" xmlns:o="urn:schemas-microsoft-com:office:office" xmlns:r="http://schemas.openxmlformats.org/officeDocument/2006/relationships" xmlns:m="http://schemas.openxmlformats.org/officeDocument/2006/math" xmlns:v="urn:schemas-microsoft-com:vml" xmlns:wp14="http://schemas.microsoft.com/office/word/2010/wordprocessingDrawing" xmlns:wp="http://schemas.openxmlformats.org/drawingml/2006/wordprocessingDrawing" xmlns:w10="urn:schemas-microsoft-com:office:word" xmlns:w="http://schemas.openxmlformats.org/wordprocessingml/2006/main" xmlns:w14="http://schemas.microsoft.com/office/word/2010/wordml" xmlns:w15="http://schemas.microsoft.com/office/word/2012/wordml" xmlns:w16se="http://schemas.microsoft.com/office/word/2015/wordml/symex" xmlns:wpg="http://schemas.microsoft.com/office/word/2010/wordprocessingGroup" xmlns:wpi="http://schemas.microsoft.com/office/word/2010/wordprocessingInk" xmlns:wne="http://schemas.microsoft.com/office/word/2006/wordml" xmlns:wps="http://schemas.microsoft.com/office/word/2010/wordprocessingShape" mc:Ignorable="w14 w15 w16se wp14">
   <w:sdt>
     <w:sdtPr>
       <w:id w:val="-261230840"/>
@@ -31293,7 +31783,7 @@
           <w:rPr>
             <w:noProof/>
           </w:rPr>
-          <w:t>vii</w:t>
+          <w:t>viii</w:t>
         </w:r>
         <w:r>
           <w:rPr>
@@ -31308,7 +31798,7 @@
 </file>
 
 <file path=word/footer5.xml><?xml version="1.0" encoding="utf-8"?>
-<w:ftr xmlns:wpc="http://schemas.microsoft.com/office/word/2010/wordprocessingCanvas" xmlns:mc="http://schemas.openxmlformats.org/markup-compatibility/2006" xmlns:o="urn:schemas-microsoft-com:office:office" xmlns:r="http://schemas.openxmlformats.org/officeDocument/2006/relationships" xmlns:m="http://schemas.openxmlformats.org/officeDocument/2006/math" xmlns:v="urn:schemas-microsoft-com:vml" xmlns:wp14="http://schemas.microsoft.com/office/word/2010/wordprocessingDrawing" xmlns:wp="http://schemas.openxmlformats.org/drawingml/2006/wordprocessingDrawing" xmlns:w10="urn:schemas-microsoft-com:office:word" xmlns:w="http://schemas.openxmlformats.org/wordprocessingml/2006/main" xmlns:w14="http://schemas.microsoft.com/office/word/2010/wordml" xmlns:w15="http://schemas.microsoft.com/office/word/2012/wordml" xmlns:wpg="http://schemas.microsoft.com/office/word/2010/wordprocessingGroup" xmlns:wpi="http://schemas.microsoft.com/office/word/2010/wordprocessingInk" xmlns:wne="http://schemas.microsoft.com/office/word/2006/wordml" xmlns:wps="http://schemas.microsoft.com/office/word/2010/wordprocessingShape" mc:Ignorable="w14 w15 wp14">
+<w:ftr xmlns:wpc="http://schemas.microsoft.com/office/word/2010/wordprocessingCanvas" xmlns:cx="http://schemas.microsoft.com/office/drawing/2014/chartex" xmlns:mc="http://schemas.openxmlformats.org/markup-compatibility/2006" xmlns:o="urn:schemas-microsoft-com:office:office" xmlns:r="http://schemas.openxmlformats.org/officeDocument/2006/relationships" xmlns:m="http://schemas.openxmlformats.org/officeDocument/2006/math" xmlns:v="urn:schemas-microsoft-com:vml" xmlns:wp14="http://schemas.microsoft.com/office/word/2010/wordprocessingDrawing" xmlns:wp="http://schemas.openxmlformats.org/drawingml/2006/wordprocessingDrawing" xmlns:w10="urn:schemas-microsoft-com:office:word" xmlns:w="http://schemas.openxmlformats.org/wordprocessingml/2006/main" xmlns:w14="http://schemas.microsoft.com/office/word/2010/wordml" xmlns:w15="http://schemas.microsoft.com/office/word/2012/wordml" xmlns:w16se="http://schemas.microsoft.com/office/word/2015/wordml/symex" xmlns:wpg="http://schemas.microsoft.com/office/word/2010/wordprocessingGroup" xmlns:wpi="http://schemas.microsoft.com/office/word/2010/wordprocessingInk" xmlns:wne="http://schemas.microsoft.com/office/word/2006/wordml" xmlns:wps="http://schemas.microsoft.com/office/word/2010/wordprocessingShape" mc:Ignorable="w14 w15 w16se wp14">
   <w:sdt>
     <w:sdtPr>
       <w:id w:val="1833405937"/>
@@ -31341,7 +31831,7 @@
           <w:rPr>
             <w:noProof/>
           </w:rPr>
-          <w:t>1</w:t>
+          <w:t>13</w:t>
         </w:r>
         <w:r>
           <w:rPr>
@@ -31356,7 +31846,7 @@
 </file>
 
 <file path=word/footnotes.xml><?xml version="1.0" encoding="utf-8"?>
-<w:footnotes xmlns:wpc="http://schemas.microsoft.com/office/word/2010/wordprocessingCanvas" xmlns:mc="http://schemas.openxmlformats.org/markup-compatibility/2006" xmlns:o="urn:schemas-microsoft-com:office:office" xmlns:r="http://schemas.openxmlformats.org/officeDocument/2006/relationships" xmlns:m="http://schemas.openxmlformats.org/officeDocument/2006/math" xmlns:v="urn:schemas-microsoft-com:vml" xmlns:wp14="http://schemas.microsoft.com/office/word/2010/wordprocessingDrawing" xmlns:wp="http://schemas.openxmlformats.org/drawingml/2006/wordprocessingDrawing" xmlns:w10="urn:schemas-microsoft-com:office:word" xmlns:w="http://schemas.openxmlformats.org/wordprocessingml/2006/main" xmlns:w14="http://schemas.microsoft.com/office/word/2010/wordml" xmlns:w15="http://schemas.microsoft.com/office/word/2012/wordml" xmlns:wpg="http://schemas.microsoft.com/office/word/2010/wordprocessingGroup" xmlns:wpi="http://schemas.microsoft.com/office/word/2010/wordprocessingInk" xmlns:wne="http://schemas.microsoft.com/office/word/2006/wordml" xmlns:wps="http://schemas.microsoft.com/office/word/2010/wordprocessingShape" mc:Ignorable="w14 w15 wp14">
+<w:footnotes xmlns:wpc="http://schemas.microsoft.com/office/word/2010/wordprocessingCanvas" xmlns:cx="http://schemas.microsoft.com/office/drawing/2014/chartex" xmlns:mc="http://schemas.openxmlformats.org/markup-compatibility/2006" xmlns:o="urn:schemas-microsoft-com:office:office" xmlns:r="http://schemas.openxmlformats.org/officeDocument/2006/relationships" xmlns:m="http://schemas.openxmlformats.org/officeDocument/2006/math" xmlns:v="urn:schemas-microsoft-com:vml" xmlns:wp14="http://schemas.microsoft.com/office/word/2010/wordprocessingDrawing" xmlns:wp="http://schemas.openxmlformats.org/drawingml/2006/wordprocessingDrawing" xmlns:w10="urn:schemas-microsoft-com:office:word" xmlns:w="http://schemas.openxmlformats.org/wordprocessingml/2006/main" xmlns:w14="http://schemas.microsoft.com/office/word/2010/wordml" xmlns:w15="http://schemas.microsoft.com/office/word/2012/wordml" xmlns:w16se="http://schemas.microsoft.com/office/word/2015/wordml/symex" xmlns:wpg="http://schemas.microsoft.com/office/word/2010/wordprocessingGroup" xmlns:wpi="http://schemas.microsoft.com/office/word/2010/wordprocessingInk" xmlns:wne="http://schemas.microsoft.com/office/word/2006/wordml" xmlns:wps="http://schemas.microsoft.com/office/word/2010/wordprocessingShape" mc:Ignorable="w14 w15 w16se wp14">
   <w:footnote w:type="separator" w:id="-1">
     <w:p>
       <w:pPr>
@@ -31381,7 +31871,7 @@
 </file>
 
 <file path=word/header1.xml><?xml version="1.0" encoding="utf-8"?>
-<w:hdr xmlns:wpc="http://schemas.microsoft.com/office/word/2010/wordprocessingCanvas" xmlns:mc="http://schemas.openxmlformats.org/markup-compatibility/2006" xmlns:o="urn:schemas-microsoft-com:office:office" xmlns:r="http://schemas.openxmlformats.org/officeDocument/2006/relationships" xmlns:m="http://schemas.openxmlformats.org/officeDocument/2006/math" xmlns:v="urn:schemas-microsoft-com:vml" xmlns:wp14="http://schemas.microsoft.com/office/word/2010/wordprocessingDrawing" xmlns:wp="http://schemas.openxmlformats.org/drawingml/2006/wordprocessingDrawing" xmlns:w10="urn:schemas-microsoft-com:office:word" xmlns:w="http://schemas.openxmlformats.org/wordprocessingml/2006/main" xmlns:w14="http://schemas.microsoft.com/office/word/2010/wordml" xmlns:w15="http://schemas.microsoft.com/office/word/2012/wordml" xmlns:wpg="http://schemas.microsoft.com/office/word/2010/wordprocessingGroup" xmlns:wpi="http://schemas.microsoft.com/office/word/2010/wordprocessingInk" xmlns:wne="http://schemas.microsoft.com/office/word/2006/wordml" xmlns:wps="http://schemas.microsoft.com/office/word/2010/wordprocessingShape" mc:Ignorable="w14 w15 wp14">
+<w:hdr xmlns:wpc="http://schemas.microsoft.com/office/word/2010/wordprocessingCanvas" xmlns:cx="http://schemas.microsoft.com/office/drawing/2014/chartex" xmlns:mc="http://schemas.openxmlformats.org/markup-compatibility/2006" xmlns:o="urn:schemas-microsoft-com:office:office" xmlns:r="http://schemas.openxmlformats.org/officeDocument/2006/relationships" xmlns:m="http://schemas.openxmlformats.org/officeDocument/2006/math" xmlns:v="urn:schemas-microsoft-com:vml" xmlns:wp14="http://schemas.microsoft.com/office/word/2010/wordprocessingDrawing" xmlns:wp="http://schemas.openxmlformats.org/drawingml/2006/wordprocessingDrawing" xmlns:w10="urn:schemas-microsoft-com:office:word" xmlns:w="http://schemas.openxmlformats.org/wordprocessingml/2006/main" xmlns:w14="http://schemas.microsoft.com/office/word/2010/wordml" xmlns:w15="http://schemas.microsoft.com/office/word/2012/wordml" xmlns:w16se="http://schemas.microsoft.com/office/word/2015/wordml/symex" xmlns:wpg="http://schemas.microsoft.com/office/word/2010/wordprocessingGroup" xmlns:wpi="http://schemas.microsoft.com/office/word/2010/wordprocessingInk" xmlns:wne="http://schemas.microsoft.com/office/word/2006/wordml" xmlns:wps="http://schemas.microsoft.com/office/word/2010/wordprocessingShape" mc:Ignorable="w14 w15 w16se wp14">
   <w:p>
     <w:pPr>
       <w:pStyle w:val="Header"/>
@@ -31391,7 +31881,7 @@
 </file>
 
 <file path=word/header2.xml><?xml version="1.0" encoding="utf-8"?>
-<w:hdr xmlns:wpc="http://schemas.microsoft.com/office/word/2010/wordprocessingCanvas" xmlns:mc="http://schemas.openxmlformats.org/markup-compatibility/2006" xmlns:o="urn:schemas-microsoft-com:office:office" xmlns:r="http://schemas.openxmlformats.org/officeDocument/2006/relationships" xmlns:m="http://schemas.openxmlformats.org/officeDocument/2006/math" xmlns:v="urn:schemas-microsoft-com:vml" xmlns:wp14="http://schemas.microsoft.com/office/word/2010/wordprocessingDrawing" xmlns:wp="http://schemas.openxmlformats.org/drawingml/2006/wordprocessingDrawing" xmlns:w10="urn:schemas-microsoft-com:office:word" xmlns:w="http://schemas.openxmlformats.org/wordprocessingml/2006/main" xmlns:w14="http://schemas.microsoft.com/office/word/2010/wordml" xmlns:w15="http://schemas.microsoft.com/office/word/2012/wordml" xmlns:wpg="http://schemas.microsoft.com/office/word/2010/wordprocessingGroup" xmlns:wpi="http://schemas.microsoft.com/office/word/2010/wordprocessingInk" xmlns:wne="http://schemas.microsoft.com/office/word/2006/wordml" xmlns:wps="http://schemas.microsoft.com/office/word/2010/wordprocessingShape" mc:Ignorable="w14 w15 wp14">
+<w:hdr xmlns:wpc="http://schemas.microsoft.com/office/word/2010/wordprocessingCanvas" xmlns:cx="http://schemas.microsoft.com/office/drawing/2014/chartex" xmlns:mc="http://schemas.openxmlformats.org/markup-compatibility/2006" xmlns:o="urn:schemas-microsoft-com:office:office" xmlns:r="http://schemas.openxmlformats.org/officeDocument/2006/relationships" xmlns:m="http://schemas.openxmlformats.org/officeDocument/2006/math" xmlns:v="urn:schemas-microsoft-com:vml" xmlns:wp14="http://schemas.microsoft.com/office/word/2010/wordprocessingDrawing" xmlns:wp="http://schemas.openxmlformats.org/drawingml/2006/wordprocessingDrawing" xmlns:w10="urn:schemas-microsoft-com:office:word" xmlns:w="http://schemas.openxmlformats.org/wordprocessingml/2006/main" xmlns:w14="http://schemas.microsoft.com/office/word/2010/wordml" xmlns:w15="http://schemas.microsoft.com/office/word/2012/wordml" xmlns:w16se="http://schemas.microsoft.com/office/word/2015/wordml/symex" xmlns:wpg="http://schemas.microsoft.com/office/word/2010/wordprocessingGroup" xmlns:wpi="http://schemas.microsoft.com/office/word/2010/wordprocessingInk" xmlns:wne="http://schemas.microsoft.com/office/word/2006/wordml" xmlns:wps="http://schemas.microsoft.com/office/word/2010/wordprocessingShape" mc:Ignorable="w14 w15 w16se wp14">
   <w:p>
     <w:pPr>
       <w:pStyle w:val="Header"/>
@@ -31401,7 +31891,7 @@
 </file>
 
 <file path=word/header3.xml><?xml version="1.0" encoding="utf-8"?>
-<w:hdr xmlns:wpc="http://schemas.microsoft.com/office/word/2010/wordprocessingCanvas" xmlns:mc="http://schemas.openxmlformats.org/markup-compatibility/2006" xmlns:o="urn:schemas-microsoft-com:office:office" xmlns:r="http://schemas.openxmlformats.org/officeDocument/2006/relationships" xmlns:m="http://schemas.openxmlformats.org/officeDocument/2006/math" xmlns:v="urn:schemas-microsoft-com:vml" xmlns:wp14="http://schemas.microsoft.com/office/word/2010/wordprocessingDrawing" xmlns:wp="http://schemas.openxmlformats.org/drawingml/2006/wordprocessingDrawing" xmlns:w10="urn:schemas-microsoft-com:office:word" xmlns:w="http://schemas.openxmlformats.org/wordprocessingml/2006/main" xmlns:w14="http://schemas.microsoft.com/office/word/2010/wordml" xmlns:w15="http://schemas.microsoft.com/office/word/2012/wordml" xmlns:wpg="http://schemas.microsoft.com/office/word/2010/wordprocessingGroup" xmlns:wpi="http://schemas.microsoft.com/office/word/2010/wordprocessingInk" xmlns:wne="http://schemas.microsoft.com/office/word/2006/wordml" xmlns:wps="http://schemas.microsoft.com/office/word/2010/wordprocessingShape" mc:Ignorable="w14 w15 wp14">
+<w:hdr xmlns:wpc="http://schemas.microsoft.com/office/word/2010/wordprocessingCanvas" xmlns:cx="http://schemas.microsoft.com/office/drawing/2014/chartex" xmlns:mc="http://schemas.openxmlformats.org/markup-compatibility/2006" xmlns:o="urn:schemas-microsoft-com:office:office" xmlns:r="http://schemas.openxmlformats.org/officeDocument/2006/relationships" xmlns:m="http://schemas.openxmlformats.org/officeDocument/2006/math" xmlns:v="urn:schemas-microsoft-com:vml" xmlns:wp14="http://schemas.microsoft.com/office/word/2010/wordprocessingDrawing" xmlns:wp="http://schemas.openxmlformats.org/drawingml/2006/wordprocessingDrawing" xmlns:w10="urn:schemas-microsoft-com:office:word" xmlns:w="http://schemas.openxmlformats.org/wordprocessingml/2006/main" xmlns:w14="http://schemas.microsoft.com/office/word/2010/wordml" xmlns:w15="http://schemas.microsoft.com/office/word/2012/wordml" xmlns:w16se="http://schemas.microsoft.com/office/word/2015/wordml/symex" xmlns:wpg="http://schemas.microsoft.com/office/word/2010/wordprocessingGroup" xmlns:wpi="http://schemas.microsoft.com/office/word/2010/wordprocessingInk" xmlns:wne="http://schemas.microsoft.com/office/word/2006/wordml" xmlns:wps="http://schemas.microsoft.com/office/word/2010/wordprocessingShape" mc:Ignorable="w14 w15 w16se wp14">
   <w:p>
     <w:pPr>
       <w:pStyle w:val="Header"/>
@@ -31411,8 +31901,8 @@
 </file>
 
 <file path=word/numbering.xml><?xml version="1.0" encoding="utf-8"?>
-<w:numbering xmlns:wpc="http://schemas.microsoft.com/office/word/2010/wordprocessingCanvas" xmlns:mc="http://schemas.openxmlformats.org/markup-compatibility/2006" xmlns:o="urn:schemas-microsoft-com:office:office" xmlns:r="http://schemas.openxmlformats.org/officeDocument/2006/relationships" xmlns:m="http://schemas.openxmlformats.org/officeDocument/2006/math" xmlns:v="urn:schemas-microsoft-com:vml" xmlns:wp14="http://schemas.microsoft.com/office/word/2010/wordprocessingDrawing" xmlns:wp="http://schemas.openxmlformats.org/drawingml/2006/wordprocessingDrawing" xmlns:w10="urn:schemas-microsoft-com:office:word" xmlns:w="http://schemas.openxmlformats.org/wordprocessingml/2006/main" xmlns:w14="http://schemas.microsoft.com/office/word/2010/wordml" xmlns:w15="http://schemas.microsoft.com/office/word/2012/wordml" xmlns:wpg="http://schemas.microsoft.com/office/word/2010/wordprocessingGroup" xmlns:wpi="http://schemas.microsoft.com/office/word/2010/wordprocessingInk" xmlns:wne="http://schemas.microsoft.com/office/word/2006/wordml" xmlns:wps="http://schemas.microsoft.com/office/word/2010/wordprocessingShape" mc:Ignorable="w14 w15 wp14">
-  <w:abstractNum w:abstractNumId="0">
+<w:numbering xmlns:wpc="http://schemas.microsoft.com/office/word/2010/wordprocessingCanvas" xmlns:cx="http://schemas.microsoft.com/office/drawing/2014/chartex" xmlns:mc="http://schemas.openxmlformats.org/markup-compatibility/2006" xmlns:o="urn:schemas-microsoft-com:office:office" xmlns:r="http://schemas.openxmlformats.org/officeDocument/2006/relationships" xmlns:m="http://schemas.openxmlformats.org/officeDocument/2006/math" xmlns:v="urn:schemas-microsoft-com:vml" xmlns:wp14="http://schemas.microsoft.com/office/word/2010/wordprocessingDrawing" xmlns:wp="http://schemas.openxmlformats.org/drawingml/2006/wordprocessingDrawing" xmlns:w10="urn:schemas-microsoft-com:office:word" xmlns:w="http://schemas.openxmlformats.org/wordprocessingml/2006/main" xmlns:w14="http://schemas.microsoft.com/office/word/2010/wordml" xmlns:w15="http://schemas.microsoft.com/office/word/2012/wordml" xmlns:w16se="http://schemas.microsoft.com/office/word/2015/wordml/symex" xmlns:wpg="http://schemas.microsoft.com/office/word/2010/wordprocessingGroup" xmlns:wpi="http://schemas.microsoft.com/office/word/2010/wordprocessingInk" xmlns:wne="http://schemas.microsoft.com/office/word/2006/wordml" xmlns:wps="http://schemas.microsoft.com/office/word/2010/wordprocessingShape" mc:Ignorable="w14 w15 w16se wp14">
+  <w:abstractNum w:abstractNumId="0" w15:restartNumberingAfterBreak="0">
     <w:nsid w:val="029B2A4C"/>
     <w:multiLevelType w:val="hybridMultilevel"/>
     <w:tmpl w:val="BA68AF1C"/>
@@ -31525,7 +32015,7 @@
       </w:rPr>
     </w:lvl>
   </w:abstractNum>
-  <w:abstractNum w:abstractNumId="1">
+  <w:abstractNum w:abstractNumId="1" w15:restartNumberingAfterBreak="0">
     <w:nsid w:val="040275E1"/>
     <w:multiLevelType w:val="hybridMultilevel"/>
     <w:tmpl w:val="179297F2"/>
@@ -31639,7 +32129,7 @@
       </w:rPr>
     </w:lvl>
   </w:abstractNum>
-  <w:abstractNum w:abstractNumId="2">
+  <w:abstractNum w:abstractNumId="2" w15:restartNumberingAfterBreak="0">
     <w:nsid w:val="08084A1D"/>
     <w:multiLevelType w:val="hybridMultilevel"/>
     <w:tmpl w:val="173A75AA"/>
@@ -31752,7 +32242,7 @@
       </w:rPr>
     </w:lvl>
   </w:abstractNum>
-  <w:abstractNum w:abstractNumId="3">
+  <w:abstractNum w:abstractNumId="3" w15:restartNumberingAfterBreak="0">
     <w:nsid w:val="0BFE2EDE"/>
     <w:multiLevelType w:val="hybridMultilevel"/>
     <w:tmpl w:val="DB422BC2"/>
@@ -31893,7 +32383,7 @@
       </w:rPr>
     </w:lvl>
   </w:abstractNum>
-  <w:abstractNum w:abstractNumId="4">
+  <w:abstractNum w:abstractNumId="4" w15:restartNumberingAfterBreak="0">
     <w:nsid w:val="0F4A2AEC"/>
     <w:multiLevelType w:val="hybridMultilevel"/>
     <w:tmpl w:val="DB862F96"/>
@@ -32006,7 +32496,7 @@
       </w:rPr>
     </w:lvl>
   </w:abstractNum>
-  <w:abstractNum w:abstractNumId="5">
+  <w:abstractNum w:abstractNumId="5" w15:restartNumberingAfterBreak="0">
     <w:nsid w:val="1E874636"/>
     <w:multiLevelType w:val="hybridMultilevel"/>
     <w:tmpl w:val="ABFEBC7E"/>
@@ -32119,7 +32609,7 @@
       </w:rPr>
     </w:lvl>
   </w:abstractNum>
-  <w:abstractNum w:abstractNumId="6">
+  <w:abstractNum w:abstractNumId="6" w15:restartNumberingAfterBreak="0">
     <w:nsid w:val="2015077E"/>
     <w:multiLevelType w:val="hybridMultilevel"/>
     <w:tmpl w:val="9C04D726"/>
@@ -32232,7 +32722,7 @@
       </w:rPr>
     </w:lvl>
   </w:abstractNum>
-  <w:abstractNum w:abstractNumId="7">
+  <w:abstractNum w:abstractNumId="7" w15:restartNumberingAfterBreak="0">
     <w:nsid w:val="27051BA7"/>
     <w:multiLevelType w:val="hybridMultilevel"/>
     <w:tmpl w:val="E152C972"/>
@@ -32345,7 +32835,7 @@
       </w:rPr>
     </w:lvl>
   </w:abstractNum>
-  <w:abstractNum w:abstractNumId="8">
+  <w:abstractNum w:abstractNumId="8" w15:restartNumberingAfterBreak="0">
     <w:nsid w:val="28FB56CD"/>
     <w:multiLevelType w:val="hybridMultilevel"/>
     <w:tmpl w:val="F9FE1BC6"/>
@@ -32431,7 +32921,7 @@
       </w:pPr>
     </w:lvl>
   </w:abstractNum>
-  <w:abstractNum w:abstractNumId="9">
+  <w:abstractNum w:abstractNumId="9" w15:restartNumberingAfterBreak="0">
     <w:nsid w:val="2DDA39B7"/>
     <w:multiLevelType w:val="hybridMultilevel"/>
     <w:tmpl w:val="F656E02C"/>
@@ -32545,7 +33035,7 @@
       </w:rPr>
     </w:lvl>
   </w:abstractNum>
-  <w:abstractNum w:abstractNumId="10">
+  <w:abstractNum w:abstractNumId="10" w15:restartNumberingAfterBreak="0">
     <w:nsid w:val="2F74231E"/>
     <w:multiLevelType w:val="hybridMultilevel"/>
     <w:tmpl w:val="7F36D950"/>
@@ -32631,7 +33121,7 @@
       </w:pPr>
     </w:lvl>
   </w:abstractNum>
-  <w:abstractNum w:abstractNumId="11">
+  <w:abstractNum w:abstractNumId="11" w15:restartNumberingAfterBreak="0">
     <w:nsid w:val="34BF3285"/>
     <w:multiLevelType w:val="hybridMultilevel"/>
     <w:tmpl w:val="9FEC905C"/>
@@ -32744,7 +33234,7 @@
       </w:rPr>
     </w:lvl>
   </w:abstractNum>
-  <w:abstractNum w:abstractNumId="12">
+  <w:abstractNum w:abstractNumId="12" w15:restartNumberingAfterBreak="0">
     <w:nsid w:val="35262313"/>
     <w:multiLevelType w:val="hybridMultilevel"/>
     <w:tmpl w:val="6B62F66C"/>
@@ -32857,7 +33347,7 @@
       </w:rPr>
     </w:lvl>
   </w:abstractNum>
-  <w:abstractNum w:abstractNumId="13">
+  <w:abstractNum w:abstractNumId="13" w15:restartNumberingAfterBreak="0">
     <w:nsid w:val="3B334C32"/>
     <w:multiLevelType w:val="hybridMultilevel"/>
     <w:tmpl w:val="B49C712E"/>
@@ -32970,7 +33460,7 @@
       </w:rPr>
     </w:lvl>
   </w:abstractNum>
-  <w:abstractNum w:abstractNumId="14">
+  <w:abstractNum w:abstractNumId="14" w15:restartNumberingAfterBreak="0">
     <w:nsid w:val="3DCC7143"/>
     <w:multiLevelType w:val="multilevel"/>
     <w:tmpl w:val="B288C2CE"/>
@@ -33131,7 +33621,7 @@
       </w:rPr>
     </w:lvl>
   </w:abstractNum>
-  <w:abstractNum w:abstractNumId="15">
+  <w:abstractNum w:abstractNumId="15" w15:restartNumberingAfterBreak="0">
     <w:nsid w:val="42D515E4"/>
     <w:multiLevelType w:val="hybridMultilevel"/>
     <w:tmpl w:val="68BA14B0"/>
@@ -33245,7 +33735,7 @@
       </w:rPr>
     </w:lvl>
   </w:abstractNum>
-  <w:abstractNum w:abstractNumId="16">
+  <w:abstractNum w:abstractNumId="16" w15:restartNumberingAfterBreak="0">
     <w:nsid w:val="43443AEE"/>
     <w:multiLevelType w:val="hybridMultilevel"/>
     <w:tmpl w:val="DDC09B48"/>
@@ -33358,7 +33848,7 @@
       </w:rPr>
     </w:lvl>
   </w:abstractNum>
-  <w:abstractNum w:abstractNumId="17">
+  <w:abstractNum w:abstractNumId="17" w15:restartNumberingAfterBreak="0">
     <w:nsid w:val="593D4E50"/>
     <w:multiLevelType w:val="multilevel"/>
     <w:tmpl w:val="4AF89EEE"/>
@@ -33476,7 +33966,7 @@
       </w:rPr>
     </w:lvl>
   </w:abstractNum>
-  <w:abstractNum w:abstractNumId="18">
+  <w:abstractNum w:abstractNumId="18" w15:restartNumberingAfterBreak="0">
     <w:nsid w:val="5B7850ED"/>
     <w:multiLevelType w:val="hybridMultilevel"/>
     <w:tmpl w:val="998E68DC"/>
@@ -33589,7 +34079,7 @@
       </w:rPr>
     </w:lvl>
   </w:abstractNum>
-  <w:abstractNum w:abstractNumId="19">
+  <w:abstractNum w:abstractNumId="19" w15:restartNumberingAfterBreak="0">
     <w:nsid w:val="66104F6D"/>
     <w:multiLevelType w:val="hybridMultilevel"/>
     <w:tmpl w:val="BF6E5D06"/>
@@ -33702,7 +34192,7 @@
       </w:rPr>
     </w:lvl>
   </w:abstractNum>
-  <w:abstractNum w:abstractNumId="20">
+  <w:abstractNum w:abstractNumId="20" w15:restartNumberingAfterBreak="0">
     <w:nsid w:val="671F6F75"/>
     <w:multiLevelType w:val="hybridMultilevel"/>
     <w:tmpl w:val="8D207DF6"/>
@@ -33815,7 +34305,7 @@
       </w:rPr>
     </w:lvl>
   </w:abstractNum>
-  <w:abstractNum w:abstractNumId="21">
+  <w:abstractNum w:abstractNumId="21" w15:restartNumberingAfterBreak="0">
     <w:nsid w:val="749F43C9"/>
     <w:multiLevelType w:val="multilevel"/>
     <w:tmpl w:val="4AF89EEE"/>
@@ -34004,7 +34494,7 @@
 </file>
 
 <file path=word/styles.xml><?xml version="1.0" encoding="utf-8"?>
-<w:styles xmlns:mc="http://schemas.openxmlformats.org/markup-compatibility/2006" xmlns:r="http://schemas.openxmlformats.org/officeDocument/2006/relationships" xmlns:w="http://schemas.openxmlformats.org/wordprocessingml/2006/main" xmlns:w14="http://schemas.microsoft.com/office/word/2010/wordml" xmlns:w15="http://schemas.microsoft.com/office/word/2012/wordml" mc:Ignorable="w14 w15">
+<w:styles xmlns:mc="http://schemas.openxmlformats.org/markup-compatibility/2006" xmlns:r="http://schemas.openxmlformats.org/officeDocument/2006/relationships" xmlns:w="http://schemas.openxmlformats.org/wordprocessingml/2006/main" xmlns:w14="http://schemas.microsoft.com/office/word/2010/wordml" xmlns:w15="http://schemas.microsoft.com/office/word/2012/wordml" xmlns:w16se="http://schemas.microsoft.com/office/word/2015/wordml/symex" mc:Ignorable="w14 w15 w16se">
   <w:docDefaults>
     <w:rPrDefault>
       <w:rPr>
@@ -34620,6 +35110,7 @@
   <w:style w:type="character" w:default="1" w:styleId="DefaultParagraphFont">
     <w:name w:val="Default Paragraph Font"/>
     <w:uiPriority w:val="1"/>
+    <w:semiHidden/>
     <w:unhideWhenUsed/>
   </w:style>
   <w:style w:type="table" w:default="1" w:styleId="TableNormal">
@@ -35122,7 +35613,6 @@
       <w:spacing w:after="0" w:line="240" w:lineRule="auto"/>
     </w:pPr>
     <w:tblPr>
-      <w:tblInd w:w="0" w:type="dxa"/>
       <w:tblBorders>
         <w:top w:val="single" w:sz="4" w:space="0" w:color="auto"/>
         <w:left w:val="single" w:sz="4" w:space="0" w:color="auto"/>
@@ -35131,12 +35621,6 @@
         <w:insideH w:val="single" w:sz="4" w:space="0" w:color="auto"/>
         <w:insideV w:val="single" w:sz="4" w:space="0" w:color="auto"/>
       </w:tblBorders>
-      <w:tblCellMar>
-        <w:top w:w="0" w:type="dxa"/>
-        <w:left w:w="108" w:type="dxa"/>
-        <w:bottom w:w="0" w:type="dxa"/>
-        <w:right w:w="108" w:type="dxa"/>
-      </w:tblCellMar>
     </w:tblPr>
   </w:style>
   <w:style w:type="paragraph" w:styleId="NormalWeb">
@@ -35528,7 +36012,7 @@
 </file>
 
 <file path=customXml/itemProps1.xml><?xml version="1.0" encoding="utf-8"?>
-<ds:datastoreItem xmlns:ds="http://schemas.openxmlformats.org/officeDocument/2006/customXml" ds:itemID="{ADA5B8A3-153D-4401-A1AC-B2FE6EBE1F60}">
+<ds:datastoreItem xmlns:ds="http://schemas.openxmlformats.org/officeDocument/2006/customXml" ds:itemID="{00213795-A8E0-4B1B-8325-5B6FCC8E13F4}">
   <ds:schemaRefs>
     <ds:schemaRef ds:uri="http://schemas.openxmlformats.org/officeDocument/2006/bibliography"/>
   </ds:schemaRefs>

</xml_diff>